<commit_message>
alessandro: agregué las variables del proyecto
</commit_message>
<xml_diff>
--- a/INFORME/InformeProyecto.docx
+++ b/INFORME/InformeProyecto.docx
@@ -5139,6 +5139,7 @@
     <w:lsdException w:name="HTML Sample" w:semiHidden="1" w:unhideWhenUsed="1"/>
     <w:lsdException w:name="HTML Typewriter" w:semiHidden="1" w:unhideWhenUsed="1"/>
     <w:lsdException w:name="HTML Variable" w:semiHidden="1" w:unhideWhenUsed="1"/>
+    <w:lsdException w:name="Normal Table" w:semiHidden="1" w:unhideWhenUsed="1"/>
     <w:lsdException w:name="annotation subject" w:semiHidden="1" w:unhideWhenUsed="1"/>
     <w:lsdException w:name="No List" w:semiHidden="1" w:unhideWhenUsed="1"/>
     <w:lsdException w:name="Outline List 1" w:semiHidden="1" w:unhideWhenUsed="1"/>
@@ -5181,8 +5182,11 @@
     <w:lsdException w:name="Table Contemporary" w:semiHidden="1" w:unhideWhenUsed="1"/>
     <w:lsdException w:name="Table Elegant" w:semiHidden="1" w:unhideWhenUsed="1"/>
     <w:lsdException w:name="Table Professional" w:semiHidden="1" w:unhideWhenUsed="1"/>
+    <w:lsdException w:name="Table Subtle 1" w:semiHidden="1" w:unhideWhenUsed="1"/>
     <w:lsdException w:name="Table Subtle 2" w:semiHidden="1" w:unhideWhenUsed="1"/>
     <w:lsdException w:name="Table Web 1" w:semiHidden="1" w:unhideWhenUsed="1"/>
+    <w:lsdException w:name="Table Web 2" w:semiHidden="1" w:unhideWhenUsed="1"/>
+    <w:lsdException w:name="Table Web 3" w:semiHidden="1" w:unhideWhenUsed="1"/>
     <w:lsdException w:name="Balloon Text" w:semiHidden="1" w:unhideWhenUsed="1"/>
     <w:lsdException w:name="Table Theme" w:semiHidden="1" w:unhideWhenUsed="1"/>
     <w:lsdException w:name="Placeholder Text" w:semiHidden="1" w:uiPriority="99"/>

</xml_diff>

<commit_message>
alessandro: uso de métodos en DlgVender, creación de método imprimir en el frmPrincipal, terminado ventas por modelo en DlgGenerarReporteVentas
</commit_message>
<xml_diff>
--- a/INFORME/InformeProyecto.docx
+++ b/INFORME/InformeProyecto.docx
@@ -569,8 +569,94 @@
                 <w:rFonts w:asciiTheme="minorBidi" w:hAnsiTheme="minorBidi" w:cstheme="minorBidi"/>
                 <w:b w:val="0"/>
                 <w:bCs/>
+                <w:szCs w:val="28"/>
+                <w:u w:val="none"/>
+              </w:rPr>
+            </w:pPr>
+            <w:hyperlink w:anchor="_Introducción" w:history="1">
+              <w:r>
+                <w:rPr>
+                  <w:rStyle w:val="Hipervnculo"/>
+                  <w:rFonts w:asciiTheme="minorBidi" w:hAnsiTheme="minorBidi" w:cstheme="minorBidi"/>
+                  <w:b w:val="0"/>
+                  <w:bCs/>
+                  <w:szCs w:val="28"/>
+                </w:rPr>
+                <w:t>Introd</w:t>
+              </w:r>
+              <w:r>
+                <w:rPr>
+                  <w:rStyle w:val="Hipervnculo"/>
+                  <w:rFonts w:asciiTheme="minorBidi" w:hAnsiTheme="minorBidi" w:cstheme="minorBidi"/>
+                  <w:b w:val="0"/>
+                  <w:bCs/>
+                  <w:szCs w:val="28"/>
+                </w:rPr>
+                <w:t>u</w:t>
+              </w:r>
+              <w:r>
+                <w:rPr>
+                  <w:rStyle w:val="Hipervnculo"/>
+                  <w:rFonts w:asciiTheme="minorBidi" w:hAnsiTheme="minorBidi" w:cstheme="minorBidi"/>
+                  <w:b w:val="0"/>
+                  <w:bCs/>
+                  <w:szCs w:val="28"/>
+                </w:rPr>
+                <w:t>c</w:t>
+              </w:r>
+              <w:r>
+                <w:rPr>
+                  <w:rStyle w:val="Hipervnculo"/>
+                  <w:rFonts w:asciiTheme="minorBidi" w:hAnsiTheme="minorBidi" w:cstheme="minorBidi"/>
+                  <w:b w:val="0"/>
+                  <w:bCs/>
+                  <w:szCs w:val="28"/>
+                </w:rPr>
+                <w:t>ción</w:t>
+              </w:r>
+            </w:hyperlink>
+          </w:p>
+          <w:p/>
+        </w:tc>
+        <w:tc>
+          <w:tcPr>
+            <w:tcW w:w="844" w:type="dxa"/>
+          </w:tcPr>
+          <w:p>
+            <w:pPr>
+              <w:pStyle w:val="Ttulo4"/>
+              <w:spacing w:before="60" w:after="60"/>
+              <w:jc w:val="right"/>
+              <w:outlineLvl w:val="3"/>
+              <w:rPr>
+                <w:rFonts w:asciiTheme="minorBidi" w:hAnsiTheme="minorBidi" w:cstheme="minorBidi"/>
+                <w:b w:val="0"/>
+                <w:bCs/>
                 <w:sz w:val="22"/>
                 <w:szCs w:val="22"/>
+                <w:u w:val="none"/>
+              </w:rPr>
+            </w:pPr>
+          </w:p>
+        </w:tc>
+      </w:tr>
+      <w:bookmarkStart w:id="0" w:name="_Justificación"/>
+      <w:bookmarkEnd w:id="0"/>
+      <w:tr>
+        <w:tc>
+          <w:tcPr>
+            <w:tcW w:w="7650" w:type="dxa"/>
+          </w:tcPr>
+          <w:p>
+            <w:pPr>
+              <w:pStyle w:val="Ttulo4"/>
+              <w:spacing w:before="60" w:after="60"/>
+              <w:outlineLvl w:val="3"/>
+              <w:rPr>
+                <w:rFonts w:asciiTheme="minorBidi" w:hAnsiTheme="minorBidi" w:cstheme="minorBidi"/>
+                <w:b w:val="0"/>
+                <w:bCs/>
+                <w:szCs w:val="28"/>
                 <w:u w:val="none"/>
               </w:rPr>
             </w:pPr>
@@ -579,13 +665,380 @@
                 <w:rFonts w:asciiTheme="minorBidi" w:hAnsiTheme="minorBidi" w:cstheme="minorBidi"/>
                 <w:b w:val="0"/>
                 <w:bCs/>
+                <w:szCs w:val="28"/>
+                <w:u w:val="none"/>
+              </w:rPr>
+              <w:fldChar w:fldCharType="begin"/>
+            </w:r>
+            <w:r>
+              <w:rPr>
+                <w:rFonts w:asciiTheme="minorBidi" w:hAnsiTheme="minorBidi" w:cstheme="minorBidi"/>
+                <w:b w:val="0"/>
+                <w:bCs/>
+                <w:szCs w:val="28"/>
+                <w:u w:val="none"/>
+              </w:rPr>
+              <w:instrText xml:space="preserve"> HYPERLINK  \l "_Justificación_1" </w:instrText>
+            </w:r>
+            <w:r>
+              <w:rPr>
+                <w:rFonts w:asciiTheme="minorBidi" w:hAnsiTheme="minorBidi" w:cstheme="minorBidi"/>
+                <w:b w:val="0"/>
+                <w:bCs/>
+                <w:szCs w:val="28"/>
+                <w:u w:val="none"/>
+              </w:rPr>
+            </w:r>
+            <w:r>
+              <w:rPr>
+                <w:rFonts w:asciiTheme="minorBidi" w:hAnsiTheme="minorBidi" w:cstheme="minorBidi"/>
+                <w:b w:val="0"/>
+                <w:bCs/>
+                <w:szCs w:val="28"/>
+                <w:u w:val="none"/>
+              </w:rPr>
+              <w:fldChar w:fldCharType="separate"/>
+            </w:r>
+            <w:r>
+              <w:rPr>
+                <w:rStyle w:val="Hipervnculo"/>
+                <w:rFonts w:asciiTheme="minorBidi" w:hAnsiTheme="minorBidi" w:cstheme="minorBidi"/>
+                <w:b w:val="0"/>
+                <w:bCs/>
+                <w:szCs w:val="28"/>
+              </w:rPr>
+              <w:t>Justi</w:t>
+            </w:r>
+            <w:r>
+              <w:rPr>
+                <w:rStyle w:val="Hipervnculo"/>
+                <w:rFonts w:asciiTheme="minorBidi" w:hAnsiTheme="minorBidi" w:cstheme="minorBidi"/>
+                <w:b w:val="0"/>
+                <w:bCs/>
+                <w:szCs w:val="28"/>
+              </w:rPr>
+              <w:t>f</w:t>
+            </w:r>
+            <w:r>
+              <w:rPr>
+                <w:rStyle w:val="Hipervnculo"/>
+                <w:rFonts w:asciiTheme="minorBidi" w:hAnsiTheme="minorBidi" w:cstheme="minorBidi"/>
+                <w:b w:val="0"/>
+                <w:bCs/>
+                <w:szCs w:val="28"/>
+              </w:rPr>
+              <w:t>i</w:t>
+            </w:r>
+            <w:r>
+              <w:rPr>
+                <w:rStyle w:val="Hipervnculo"/>
+                <w:rFonts w:asciiTheme="minorBidi" w:hAnsiTheme="minorBidi" w:cstheme="minorBidi"/>
+                <w:b w:val="0"/>
+                <w:bCs/>
+                <w:szCs w:val="28"/>
+              </w:rPr>
+              <w:t>c</w:t>
+            </w:r>
+            <w:r>
+              <w:rPr>
+                <w:rStyle w:val="Hipervnculo"/>
+                <w:rFonts w:asciiTheme="minorBidi" w:hAnsiTheme="minorBidi" w:cstheme="minorBidi"/>
+                <w:b w:val="0"/>
+                <w:bCs/>
+                <w:szCs w:val="28"/>
+              </w:rPr>
+              <w:t>a</w:t>
+            </w:r>
+            <w:r>
+              <w:rPr>
+                <w:rStyle w:val="Hipervnculo"/>
+                <w:rFonts w:asciiTheme="minorBidi" w:hAnsiTheme="minorBidi" w:cstheme="minorBidi"/>
+                <w:b w:val="0"/>
+                <w:bCs/>
+                <w:szCs w:val="28"/>
+              </w:rPr>
+              <w:t>ción</w:t>
+            </w:r>
+            <w:r>
+              <w:rPr>
+                <w:rFonts w:asciiTheme="minorBidi" w:hAnsiTheme="minorBidi" w:cstheme="minorBidi"/>
+                <w:b w:val="0"/>
+                <w:bCs/>
+                <w:szCs w:val="28"/>
+                <w:u w:val="none"/>
+              </w:rPr>
+              <w:fldChar w:fldCharType="end"/>
+            </w:r>
+          </w:p>
+          <w:p/>
+        </w:tc>
+        <w:tc>
+          <w:tcPr>
+            <w:tcW w:w="844" w:type="dxa"/>
+          </w:tcPr>
+          <w:p>
+            <w:pPr>
+              <w:pStyle w:val="Ttulo4"/>
+              <w:spacing w:before="60" w:after="60"/>
+              <w:jc w:val="right"/>
+              <w:outlineLvl w:val="3"/>
+              <w:rPr>
+                <w:rFonts w:asciiTheme="minorBidi" w:hAnsiTheme="minorBidi" w:cstheme="minorBidi"/>
+                <w:b w:val="0"/>
+                <w:bCs/>
                 <w:sz w:val="22"/>
                 <w:szCs w:val="22"/>
                 <w:u w:val="none"/>
               </w:rPr>
-              <w:t>Introducción</w:t>
+            </w:pPr>
+          </w:p>
+        </w:tc>
+      </w:tr>
+      <w:bookmarkStart w:id="1" w:name="_Objetivos"/>
+      <w:bookmarkEnd w:id="1"/>
+      <w:tr>
+        <w:tc>
+          <w:tcPr>
+            <w:tcW w:w="7650" w:type="dxa"/>
+          </w:tcPr>
+          <w:p>
+            <w:pPr>
+              <w:pStyle w:val="Ttulo4"/>
+              <w:spacing w:before="60" w:after="60"/>
+              <w:outlineLvl w:val="3"/>
+              <w:rPr>
+                <w:rFonts w:asciiTheme="minorBidi" w:hAnsiTheme="minorBidi" w:cstheme="minorBidi"/>
+                <w:b w:val="0"/>
+                <w:bCs/>
+                <w:szCs w:val="28"/>
+                <w:u w:val="none"/>
+              </w:rPr>
+            </w:pPr>
+            <w:r>
+              <w:rPr>
+                <w:rFonts w:asciiTheme="minorBidi" w:hAnsiTheme="minorBidi" w:cstheme="minorBidi"/>
+                <w:b w:val="0"/>
+                <w:bCs/>
+                <w:szCs w:val="28"/>
+                <w:u w:val="none"/>
+              </w:rPr>
+              <w:fldChar w:fldCharType="begin"/>
+            </w:r>
+            <w:r>
+              <w:rPr>
+                <w:rFonts w:asciiTheme="minorBidi" w:hAnsiTheme="minorBidi" w:cstheme="minorBidi"/>
+                <w:b w:val="0"/>
+                <w:bCs/>
+                <w:szCs w:val="28"/>
+                <w:u w:val="none"/>
+              </w:rPr>
+              <w:instrText xml:space="preserve"> HYPERLINK  \l "_Objetivos_1" </w:instrText>
+            </w:r>
+            <w:r>
+              <w:rPr>
+                <w:rFonts w:asciiTheme="minorBidi" w:hAnsiTheme="minorBidi" w:cstheme="minorBidi"/>
+                <w:b w:val="0"/>
+                <w:bCs/>
+                <w:szCs w:val="28"/>
+                <w:u w:val="none"/>
+              </w:rPr>
+            </w:r>
+            <w:r>
+              <w:rPr>
+                <w:rFonts w:asciiTheme="minorBidi" w:hAnsiTheme="minorBidi" w:cstheme="minorBidi"/>
+                <w:b w:val="0"/>
+                <w:bCs/>
+                <w:szCs w:val="28"/>
+                <w:u w:val="none"/>
+              </w:rPr>
+              <w:fldChar w:fldCharType="separate"/>
+            </w:r>
+            <w:r>
+              <w:rPr>
+                <w:rStyle w:val="Hipervnculo"/>
+                <w:rFonts w:asciiTheme="minorBidi" w:hAnsiTheme="minorBidi" w:cstheme="minorBidi"/>
+                <w:b w:val="0"/>
+                <w:bCs/>
+                <w:szCs w:val="28"/>
+              </w:rPr>
+              <w:t>Obj</w:t>
+            </w:r>
+            <w:r>
+              <w:rPr>
+                <w:rStyle w:val="Hipervnculo"/>
+                <w:rFonts w:asciiTheme="minorBidi" w:hAnsiTheme="minorBidi" w:cstheme="minorBidi"/>
+                <w:b w:val="0"/>
+                <w:bCs/>
+                <w:szCs w:val="28"/>
+              </w:rPr>
+              <w:t>e</w:t>
+            </w:r>
+            <w:r>
+              <w:rPr>
+                <w:rStyle w:val="Hipervnculo"/>
+                <w:rFonts w:asciiTheme="minorBidi" w:hAnsiTheme="minorBidi" w:cstheme="minorBidi"/>
+                <w:b w:val="0"/>
+                <w:bCs/>
+                <w:szCs w:val="28"/>
+              </w:rPr>
+              <w:t>ti</w:t>
+            </w:r>
+            <w:r>
+              <w:rPr>
+                <w:rStyle w:val="Hipervnculo"/>
+                <w:rFonts w:asciiTheme="minorBidi" w:hAnsiTheme="minorBidi" w:cstheme="minorBidi"/>
+                <w:b w:val="0"/>
+                <w:bCs/>
+                <w:szCs w:val="28"/>
+              </w:rPr>
+              <w:t>v</w:t>
+            </w:r>
+            <w:r>
+              <w:rPr>
+                <w:rStyle w:val="Hipervnculo"/>
+                <w:rFonts w:asciiTheme="minorBidi" w:hAnsiTheme="minorBidi" w:cstheme="minorBidi"/>
+                <w:b w:val="0"/>
+                <w:bCs/>
+                <w:szCs w:val="28"/>
+              </w:rPr>
+              <w:t>os</w:t>
+            </w:r>
+            <w:r>
+              <w:rPr>
+                <w:rFonts w:asciiTheme="minorBidi" w:hAnsiTheme="minorBidi" w:cstheme="minorBidi"/>
+                <w:b w:val="0"/>
+                <w:bCs/>
+                <w:szCs w:val="28"/>
+                <w:u w:val="none"/>
+              </w:rPr>
+              <w:fldChar w:fldCharType="end"/>
             </w:r>
           </w:p>
+          <w:p/>
+        </w:tc>
+        <w:tc>
+          <w:tcPr>
+            <w:tcW w:w="844" w:type="dxa"/>
+          </w:tcPr>
+          <w:p>
+            <w:pPr>
+              <w:pStyle w:val="Ttulo4"/>
+              <w:spacing w:before="60" w:after="60"/>
+              <w:jc w:val="right"/>
+              <w:outlineLvl w:val="3"/>
+              <w:rPr>
+                <w:rFonts w:asciiTheme="minorBidi" w:hAnsiTheme="minorBidi" w:cstheme="minorBidi"/>
+                <w:b w:val="0"/>
+                <w:bCs/>
+                <w:sz w:val="22"/>
+                <w:szCs w:val="22"/>
+                <w:u w:val="none"/>
+              </w:rPr>
+            </w:pPr>
+          </w:p>
+        </w:tc>
+      </w:tr>
+      <w:bookmarkStart w:id="2" w:name="_Definición"/>
+      <w:bookmarkEnd w:id="2"/>
+      <w:tr>
+        <w:tc>
+          <w:tcPr>
+            <w:tcW w:w="7650" w:type="dxa"/>
+          </w:tcPr>
+          <w:p>
+            <w:pPr>
+              <w:pStyle w:val="Ttulo4"/>
+              <w:spacing w:before="60" w:after="60"/>
+              <w:outlineLvl w:val="3"/>
+              <w:rPr>
+                <w:rFonts w:asciiTheme="minorBidi" w:hAnsiTheme="minorBidi" w:cstheme="minorBidi"/>
+                <w:b w:val="0"/>
+                <w:bCs/>
+                <w:szCs w:val="28"/>
+                <w:u w:val="none"/>
+              </w:rPr>
+            </w:pPr>
+            <w:r>
+              <w:rPr>
+                <w:rFonts w:asciiTheme="minorBidi" w:hAnsiTheme="minorBidi" w:cstheme="minorBidi"/>
+                <w:b w:val="0"/>
+                <w:bCs/>
+                <w:szCs w:val="28"/>
+                <w:u w:val="none"/>
+              </w:rPr>
+              <w:fldChar w:fldCharType="begin"/>
+            </w:r>
+            <w:r>
+              <w:rPr>
+                <w:rFonts w:asciiTheme="minorBidi" w:hAnsiTheme="minorBidi" w:cstheme="minorBidi"/>
+                <w:b w:val="0"/>
+                <w:bCs/>
+                <w:szCs w:val="28"/>
+                <w:u w:val="none"/>
+              </w:rPr>
+              <w:instrText xml:space="preserve"> HYPERLINK  \l "_Definición_1" </w:instrText>
+            </w:r>
+            <w:r>
+              <w:rPr>
+                <w:rFonts w:asciiTheme="minorBidi" w:hAnsiTheme="minorBidi" w:cstheme="minorBidi"/>
+                <w:b w:val="0"/>
+                <w:bCs/>
+                <w:szCs w:val="28"/>
+                <w:u w:val="none"/>
+              </w:rPr>
+            </w:r>
+            <w:r>
+              <w:rPr>
+                <w:rFonts w:asciiTheme="minorBidi" w:hAnsiTheme="minorBidi" w:cstheme="minorBidi"/>
+                <w:b w:val="0"/>
+                <w:bCs/>
+                <w:szCs w:val="28"/>
+                <w:u w:val="none"/>
+              </w:rPr>
+              <w:fldChar w:fldCharType="separate"/>
+            </w:r>
+            <w:r>
+              <w:rPr>
+                <w:rStyle w:val="Hipervnculo"/>
+                <w:rFonts w:asciiTheme="minorBidi" w:hAnsiTheme="minorBidi" w:cstheme="minorBidi"/>
+                <w:b w:val="0"/>
+                <w:bCs/>
+                <w:szCs w:val="28"/>
+              </w:rPr>
+              <w:t>Defin</w:t>
+            </w:r>
+            <w:r>
+              <w:rPr>
+                <w:rStyle w:val="Hipervnculo"/>
+                <w:rFonts w:asciiTheme="minorBidi" w:hAnsiTheme="minorBidi" w:cstheme="minorBidi"/>
+                <w:b w:val="0"/>
+                <w:bCs/>
+                <w:szCs w:val="28"/>
+              </w:rPr>
+              <w:t>i</w:t>
+            </w:r>
+            <w:r>
+              <w:rPr>
+                <w:rStyle w:val="Hipervnculo"/>
+                <w:rFonts w:asciiTheme="minorBidi" w:hAnsiTheme="minorBidi" w:cstheme="minorBidi"/>
+                <w:b w:val="0"/>
+                <w:bCs/>
+                <w:szCs w:val="28"/>
+              </w:rPr>
+              <w:t>ción</w:t>
+            </w:r>
+            <w:r>
+              <w:rPr>
+                <w:rFonts w:asciiTheme="minorBidi" w:hAnsiTheme="minorBidi" w:cstheme="minorBidi"/>
+                <w:b w:val="0"/>
+                <w:bCs/>
+                <w:szCs w:val="28"/>
+                <w:u w:val="none"/>
+              </w:rPr>
+              <w:fldChar w:fldCharType="end"/>
+            </w:r>
+          </w:p>
+          <w:p/>
         </w:tc>
         <w:tc>
           <w:tcPr>
@@ -623,23 +1076,54 @@
                 <w:rFonts w:asciiTheme="minorBidi" w:hAnsiTheme="minorBidi" w:cstheme="minorBidi"/>
                 <w:b w:val="0"/>
                 <w:bCs/>
-                <w:sz w:val="22"/>
-                <w:szCs w:val="22"/>
+                <w:szCs w:val="28"/>
                 <w:u w:val="none"/>
               </w:rPr>
             </w:pPr>
-            <w:r>
-              <w:rPr>
-                <w:rFonts w:asciiTheme="minorBidi" w:hAnsiTheme="minorBidi" w:cstheme="minorBidi"/>
-                <w:b w:val="0"/>
-                <w:bCs/>
-                <w:sz w:val="22"/>
-                <w:szCs w:val="22"/>
-                <w:u w:val="none"/>
-              </w:rPr>
-              <w:t>Justificación</w:t>
-            </w:r>
+            <w:hyperlink w:anchor="_Entregables" w:history="1">
+              <w:r>
+                <w:rPr>
+                  <w:rStyle w:val="Hipervnculo"/>
+                  <w:rFonts w:asciiTheme="minorBidi" w:hAnsiTheme="minorBidi" w:cstheme="minorBidi"/>
+                  <w:b w:val="0"/>
+                  <w:bCs/>
+                  <w:szCs w:val="28"/>
+                </w:rPr>
+                <w:t>E</w:t>
+              </w:r>
+              <w:r>
+                <w:rPr>
+                  <w:rStyle w:val="Hipervnculo"/>
+                  <w:rFonts w:asciiTheme="minorBidi" w:hAnsiTheme="minorBidi" w:cstheme="minorBidi"/>
+                  <w:b w:val="0"/>
+                  <w:bCs/>
+                  <w:szCs w:val="28"/>
+                </w:rPr>
+                <w:t>ntre</w:t>
+              </w:r>
+              <w:r>
+                <w:rPr>
+                  <w:rStyle w:val="Hipervnculo"/>
+                  <w:rFonts w:asciiTheme="minorBidi" w:hAnsiTheme="minorBidi" w:cstheme="minorBidi"/>
+                  <w:b w:val="0"/>
+                  <w:bCs/>
+                  <w:szCs w:val="28"/>
+                </w:rPr>
+                <w:t>g</w:t>
+              </w:r>
+              <w:r>
+                <w:rPr>
+                  <w:rStyle w:val="Hipervnculo"/>
+                  <w:rFonts w:asciiTheme="minorBidi" w:hAnsiTheme="minorBidi" w:cstheme="minorBidi"/>
+                  <w:b w:val="0"/>
+                  <w:bCs/>
+                  <w:szCs w:val="28"/>
+                </w:rPr>
+                <w:t>ables</w:t>
+              </w:r>
+            </w:hyperlink>
           </w:p>
+          <w:p/>
         </w:tc>
         <w:tc>
           <w:tcPr>
@@ -677,23 +1161,44 @@
                 <w:rFonts w:asciiTheme="minorBidi" w:hAnsiTheme="minorBidi" w:cstheme="minorBidi"/>
                 <w:b w:val="0"/>
                 <w:bCs/>
-                <w:sz w:val="22"/>
-                <w:szCs w:val="22"/>
+                <w:szCs w:val="28"/>
                 <w:u w:val="none"/>
               </w:rPr>
             </w:pPr>
-            <w:r>
-              <w:rPr>
-                <w:rFonts w:asciiTheme="minorBidi" w:hAnsiTheme="minorBidi" w:cstheme="minorBidi"/>
-                <w:b w:val="0"/>
-                <w:bCs/>
-                <w:sz w:val="22"/>
-                <w:szCs w:val="22"/>
-                <w:u w:val="none"/>
-              </w:rPr>
-              <w:t>Objetivos</w:t>
-            </w:r>
+            <w:hyperlink w:anchor="_Conclusiones" w:history="1">
+              <w:r>
+                <w:rPr>
+                  <w:rStyle w:val="Hipervnculo"/>
+                  <w:rFonts w:asciiTheme="minorBidi" w:hAnsiTheme="minorBidi" w:cstheme="minorBidi"/>
+                  <w:b w:val="0"/>
+                  <w:bCs/>
+                  <w:szCs w:val="28"/>
+                </w:rPr>
+                <w:t>Conclusi</w:t>
+              </w:r>
+              <w:r>
+                <w:rPr>
+                  <w:rStyle w:val="Hipervnculo"/>
+                  <w:rFonts w:asciiTheme="minorBidi" w:hAnsiTheme="minorBidi" w:cstheme="minorBidi"/>
+                  <w:b w:val="0"/>
+                  <w:bCs/>
+                  <w:szCs w:val="28"/>
+                </w:rPr>
+                <w:t>o</w:t>
+              </w:r>
+              <w:r>
+                <w:rPr>
+                  <w:rStyle w:val="Hipervnculo"/>
+                  <w:rFonts w:asciiTheme="minorBidi" w:hAnsiTheme="minorBidi" w:cstheme="minorBidi"/>
+                  <w:b w:val="0"/>
+                  <w:bCs/>
+                  <w:szCs w:val="28"/>
+                </w:rPr>
+                <w:t>nes</w:t>
+              </w:r>
+            </w:hyperlink>
           </w:p>
+          <w:p/>
         </w:tc>
         <w:tc>
           <w:tcPr>
@@ -731,23 +1236,44 @@
                 <w:rFonts w:asciiTheme="minorBidi" w:hAnsiTheme="minorBidi" w:cstheme="minorBidi"/>
                 <w:b w:val="0"/>
                 <w:bCs/>
-                <w:sz w:val="22"/>
-                <w:szCs w:val="22"/>
+                <w:szCs w:val="28"/>
                 <w:u w:val="none"/>
               </w:rPr>
             </w:pPr>
-            <w:r>
-              <w:rPr>
-                <w:rFonts w:asciiTheme="minorBidi" w:hAnsiTheme="minorBidi" w:cstheme="minorBidi"/>
-                <w:b w:val="0"/>
-                <w:bCs/>
-                <w:sz w:val="22"/>
-                <w:szCs w:val="22"/>
-                <w:u w:val="none"/>
-              </w:rPr>
-              <w:t>Definición</w:t>
-            </w:r>
+            <w:hyperlink w:anchor="_Recomendaciones" w:history="1">
+              <w:r>
+                <w:rPr>
+                  <w:rStyle w:val="Hipervnculo"/>
+                  <w:rFonts w:asciiTheme="minorBidi" w:hAnsiTheme="minorBidi" w:cstheme="minorBidi"/>
+                  <w:b w:val="0"/>
+                  <w:bCs/>
+                  <w:szCs w:val="28"/>
+                </w:rPr>
+                <w:t>Recomendac</w:t>
+              </w:r>
+              <w:r>
+                <w:rPr>
+                  <w:rStyle w:val="Hipervnculo"/>
+                  <w:rFonts w:asciiTheme="minorBidi" w:hAnsiTheme="minorBidi" w:cstheme="minorBidi"/>
+                  <w:b w:val="0"/>
+                  <w:bCs/>
+                  <w:szCs w:val="28"/>
+                </w:rPr>
+                <w:t>i</w:t>
+              </w:r>
+              <w:r>
+                <w:rPr>
+                  <w:rStyle w:val="Hipervnculo"/>
+                  <w:rFonts w:asciiTheme="minorBidi" w:hAnsiTheme="minorBidi" w:cstheme="minorBidi"/>
+                  <w:b w:val="0"/>
+                  <w:bCs/>
+                  <w:szCs w:val="28"/>
+                </w:rPr>
+                <w:t>ones</w:t>
+              </w:r>
+            </w:hyperlink>
           </w:p>
+          <w:p/>
         </w:tc>
         <w:tc>
           <w:tcPr>
@@ -785,195 +1311,42 @@
                 <w:rFonts w:asciiTheme="minorBidi" w:hAnsiTheme="minorBidi" w:cstheme="minorBidi"/>
                 <w:b w:val="0"/>
                 <w:bCs/>
-                <w:sz w:val="22"/>
-                <w:szCs w:val="22"/>
+                <w:szCs w:val="28"/>
                 <w:u w:val="none"/>
               </w:rPr>
             </w:pPr>
-            <w:r>
-              <w:rPr>
-                <w:rFonts w:asciiTheme="minorBidi" w:hAnsiTheme="minorBidi" w:cstheme="minorBidi"/>
-                <w:b w:val="0"/>
-                <w:bCs/>
-                <w:sz w:val="22"/>
-                <w:szCs w:val="22"/>
-                <w:u w:val="none"/>
-              </w:rPr>
-              <w:t>E</w:t>
-            </w:r>
-            <w:r>
-              <w:rPr>
-                <w:rFonts w:asciiTheme="minorBidi" w:hAnsiTheme="minorBidi" w:cstheme="minorBidi"/>
-                <w:b w:val="0"/>
-                <w:bCs/>
-                <w:sz w:val="22"/>
-                <w:szCs w:val="22"/>
-                <w:u w:val="none"/>
-              </w:rPr>
-              <w:t>ntregables</w:t>
-            </w:r>
-          </w:p>
-        </w:tc>
-        <w:tc>
-          <w:tcPr>
-            <w:tcW w:w="844" w:type="dxa"/>
-          </w:tcPr>
-          <w:p>
-            <w:pPr>
-              <w:pStyle w:val="Ttulo4"/>
-              <w:spacing w:before="60" w:after="60"/>
-              <w:jc w:val="right"/>
-              <w:outlineLvl w:val="3"/>
-              <w:rPr>
-                <w:rFonts w:asciiTheme="minorBidi" w:hAnsiTheme="minorBidi" w:cstheme="minorBidi"/>
-                <w:b w:val="0"/>
-                <w:bCs/>
-                <w:sz w:val="22"/>
-                <w:szCs w:val="22"/>
-                <w:u w:val="none"/>
-              </w:rPr>
-            </w:pPr>
-          </w:p>
-        </w:tc>
-      </w:tr>
-      <w:tr>
-        <w:tc>
-          <w:tcPr>
-            <w:tcW w:w="7650" w:type="dxa"/>
-          </w:tcPr>
-          <w:p>
-            <w:pPr>
-              <w:pStyle w:val="Ttulo4"/>
-              <w:spacing w:before="60" w:after="60"/>
-              <w:outlineLvl w:val="3"/>
-              <w:rPr>
-                <w:rFonts w:asciiTheme="minorBidi" w:hAnsiTheme="minorBidi" w:cstheme="minorBidi"/>
-                <w:b w:val="0"/>
-                <w:bCs/>
-                <w:sz w:val="22"/>
-                <w:szCs w:val="22"/>
-                <w:u w:val="none"/>
-              </w:rPr>
-            </w:pPr>
-            <w:r>
-              <w:rPr>
-                <w:rFonts w:asciiTheme="minorBidi" w:hAnsiTheme="minorBidi" w:cstheme="minorBidi"/>
-                <w:b w:val="0"/>
-                <w:bCs/>
-                <w:sz w:val="22"/>
-                <w:szCs w:val="22"/>
-                <w:u w:val="none"/>
-              </w:rPr>
-              <w:t>Conclusiones</w:t>
-            </w:r>
-          </w:p>
-        </w:tc>
-        <w:tc>
-          <w:tcPr>
-            <w:tcW w:w="844" w:type="dxa"/>
-          </w:tcPr>
-          <w:p>
-            <w:pPr>
-              <w:pStyle w:val="Ttulo4"/>
-              <w:spacing w:before="60" w:after="60"/>
-              <w:jc w:val="right"/>
-              <w:outlineLvl w:val="3"/>
-              <w:rPr>
-                <w:rFonts w:asciiTheme="minorBidi" w:hAnsiTheme="minorBidi" w:cstheme="minorBidi"/>
-                <w:b w:val="0"/>
-                <w:bCs/>
-                <w:sz w:val="22"/>
-                <w:szCs w:val="22"/>
-                <w:u w:val="none"/>
-              </w:rPr>
-            </w:pPr>
-          </w:p>
-        </w:tc>
-      </w:tr>
-      <w:tr>
-        <w:tc>
-          <w:tcPr>
-            <w:tcW w:w="7650" w:type="dxa"/>
-          </w:tcPr>
-          <w:p>
-            <w:pPr>
-              <w:pStyle w:val="Ttulo4"/>
-              <w:spacing w:before="60" w:after="60"/>
-              <w:outlineLvl w:val="3"/>
-              <w:rPr>
-                <w:rFonts w:asciiTheme="minorBidi" w:hAnsiTheme="minorBidi" w:cstheme="minorBidi"/>
-                <w:b w:val="0"/>
-                <w:bCs/>
-                <w:sz w:val="22"/>
-                <w:szCs w:val="22"/>
-                <w:u w:val="none"/>
-              </w:rPr>
-            </w:pPr>
-            <w:r>
-              <w:rPr>
-                <w:rFonts w:asciiTheme="minorBidi" w:hAnsiTheme="minorBidi" w:cstheme="minorBidi"/>
-                <w:b w:val="0"/>
-                <w:bCs/>
-                <w:sz w:val="22"/>
-                <w:szCs w:val="22"/>
-                <w:u w:val="none"/>
-              </w:rPr>
-              <w:t>Recomendaciones</w:t>
-            </w:r>
-          </w:p>
-        </w:tc>
-        <w:tc>
-          <w:tcPr>
-            <w:tcW w:w="844" w:type="dxa"/>
-          </w:tcPr>
-          <w:p>
-            <w:pPr>
-              <w:pStyle w:val="Ttulo4"/>
-              <w:spacing w:before="60" w:after="60"/>
-              <w:jc w:val="right"/>
-              <w:outlineLvl w:val="3"/>
-              <w:rPr>
-                <w:rFonts w:asciiTheme="minorBidi" w:hAnsiTheme="minorBidi" w:cstheme="minorBidi"/>
-                <w:b w:val="0"/>
-                <w:bCs/>
-                <w:sz w:val="22"/>
-                <w:szCs w:val="22"/>
-                <w:u w:val="none"/>
-              </w:rPr>
-            </w:pPr>
-          </w:p>
-        </w:tc>
-      </w:tr>
-      <w:tr>
-        <w:tc>
-          <w:tcPr>
-            <w:tcW w:w="7650" w:type="dxa"/>
-          </w:tcPr>
-          <w:p>
-            <w:pPr>
-              <w:pStyle w:val="Ttulo4"/>
-              <w:spacing w:before="60" w:after="60"/>
-              <w:outlineLvl w:val="3"/>
-              <w:rPr>
-                <w:rFonts w:asciiTheme="minorBidi" w:hAnsiTheme="minorBidi" w:cstheme="minorBidi"/>
-                <w:b w:val="0"/>
-                <w:bCs/>
-                <w:sz w:val="22"/>
-                <w:szCs w:val="22"/>
-                <w:u w:val="none"/>
-              </w:rPr>
-            </w:pPr>
-            <w:r>
-              <w:rPr>
-                <w:rFonts w:asciiTheme="minorBidi" w:hAnsiTheme="minorBidi" w:cstheme="minorBidi"/>
-                <w:b w:val="0"/>
-                <w:bCs/>
-                <w:sz w:val="22"/>
-                <w:szCs w:val="22"/>
-                <w:u w:val="none"/>
-              </w:rPr>
-              <w:t>Bibliografía</w:t>
-            </w:r>
+            <w:hyperlink w:anchor="_Bibliografía" w:history="1">
+              <w:r>
+                <w:rPr>
+                  <w:rStyle w:val="Hipervnculo"/>
+                  <w:rFonts w:asciiTheme="minorBidi" w:hAnsiTheme="minorBidi" w:cstheme="minorBidi"/>
+                  <w:b w:val="0"/>
+                  <w:bCs/>
+                  <w:szCs w:val="28"/>
+                </w:rPr>
+                <w:t>Bibl</w:t>
+              </w:r>
+              <w:r>
+                <w:rPr>
+                  <w:rStyle w:val="Hipervnculo"/>
+                  <w:rFonts w:asciiTheme="minorBidi" w:hAnsiTheme="minorBidi" w:cstheme="minorBidi"/>
+                  <w:b w:val="0"/>
+                  <w:bCs/>
+                  <w:szCs w:val="28"/>
+                </w:rPr>
+                <w:t>i</w:t>
+              </w:r>
+              <w:r>
+                <w:rPr>
+                  <w:rStyle w:val="Hipervnculo"/>
+                  <w:rFonts w:asciiTheme="minorBidi" w:hAnsiTheme="minorBidi" w:cstheme="minorBidi"/>
+                  <w:b w:val="0"/>
+                  <w:bCs/>
+                  <w:szCs w:val="28"/>
+                </w:rPr>
+                <w:t>ografía</w:t>
+              </w:r>
+            </w:hyperlink>
           </w:p>
         </w:tc>
         <w:tc>
@@ -1025,6 +1398,8 @@
           <w:u w:val="none"/>
         </w:rPr>
       </w:pPr>
+      <w:bookmarkStart w:id="3" w:name="_Introducción"/>
+      <w:bookmarkEnd w:id="3"/>
       <w:r>
         <w:rPr>
           <w:u w:val="none"/>
@@ -1043,6 +1418,8 @@
           <w:u w:val="none"/>
         </w:rPr>
       </w:pPr>
+      <w:bookmarkStart w:id="4" w:name="_Justificación_1"/>
+      <w:bookmarkEnd w:id="4"/>
       <w:r>
         <w:rPr>
           <w:u w:val="none"/>
@@ -1051,6 +1428,7 @@
       </w:r>
     </w:p>
     <w:p/>
+    <w:p/>
     <w:p>
       <w:pPr>
         <w:pStyle w:val="Ttulo4"/>
@@ -1059,6 +1437,8 @@
           <w:u w:val="none"/>
         </w:rPr>
       </w:pPr>
+      <w:bookmarkStart w:id="5" w:name="_Objetivos_1"/>
+      <w:bookmarkEnd w:id="5"/>
       <w:r>
         <w:rPr>
           <w:u w:val="none"/>
@@ -1067,6 +1447,7 @@
       </w:r>
     </w:p>
     <w:p/>
+    <w:p/>
     <w:p>
       <w:pPr>
         <w:pStyle w:val="Ttulo4"/>
@@ -1075,6 +1456,8 @@
           <w:u w:val="none"/>
         </w:rPr>
       </w:pPr>
+      <w:bookmarkStart w:id="6" w:name="_Definición_1"/>
+      <w:bookmarkEnd w:id="6"/>
       <w:r>
         <w:rPr>
           <w:u w:val="none"/>
@@ -1083,6 +1466,7 @@
       </w:r>
     </w:p>
     <w:p/>
+    <w:p/>
     <w:p>
       <w:pPr>
         <w:pStyle w:val="Ttulo4"/>
@@ -1091,6 +1475,8 @@
           <w:u w:val="none"/>
         </w:rPr>
       </w:pPr>
+      <w:bookmarkStart w:id="7" w:name="_Entregables"/>
+      <w:bookmarkEnd w:id="7"/>
       <w:r>
         <w:rPr>
           <w:u w:val="none"/>
@@ -1105,6 +1491,7 @@
       </w:r>
     </w:p>
     <w:p/>
+    <w:p/>
     <w:p>
       <w:pPr>
         <w:pStyle w:val="Ttulo4"/>
@@ -1113,6 +1500,8 @@
           <w:u w:val="none"/>
         </w:rPr>
       </w:pPr>
+      <w:bookmarkStart w:id="8" w:name="_Conclusiones"/>
+      <w:bookmarkEnd w:id="8"/>
       <w:r>
         <w:rPr>
           <w:u w:val="none"/>
@@ -1121,6 +1510,7 @@
       </w:r>
     </w:p>
     <w:p/>
+    <w:p/>
     <w:p>
       <w:pPr>
         <w:pStyle w:val="Ttulo4"/>
@@ -1129,6 +1519,8 @@
           <w:u w:val="none"/>
         </w:rPr>
       </w:pPr>
+      <w:bookmarkStart w:id="9" w:name="_Recomendaciones"/>
+      <w:bookmarkEnd w:id="9"/>
       <w:r>
         <w:rPr>
           <w:u w:val="none"/>
@@ -1137,6 +1529,7 @@
       </w:r>
     </w:p>
     <w:p/>
+    <w:p/>
     <w:p>
       <w:pPr>
         <w:pStyle w:val="Ttulo4"/>
@@ -1145,6 +1538,8 @@
           <w:u w:val="none"/>
         </w:rPr>
       </w:pPr>
+      <w:bookmarkStart w:id="10" w:name="_Bibliografía"/>
+      <w:bookmarkEnd w:id="10"/>
       <w:r>
         <w:rPr>
           <w:u w:val="none"/>
@@ -5973,6 +6368,29 @@
       <w:lang w:eastAsia="es-ES"/>
     </w:rPr>
   </w:style>
+  <w:style w:type="character" w:styleId="Mencinsinresolver">
+    <w:name w:val="Unresolved Mention"/>
+    <w:basedOn w:val="Fuentedeprrafopredeter"/>
+    <w:uiPriority w:val="99"/>
+    <w:semiHidden/>
+    <w:unhideWhenUsed/>
+    <w:rsid w:val="005C1C5F"/>
+    <w:rPr>
+      <w:color w:val="605E5C"/>
+      <w:shd w:val="clear" w:color="auto" w:fill="E1DFDD"/>
+    </w:rPr>
+  </w:style>
+  <w:style w:type="character" w:styleId="Hipervnculovisitado">
+    <w:name w:val="FollowedHyperlink"/>
+    <w:basedOn w:val="Fuentedeprrafopredeter"/>
+    <w:semiHidden/>
+    <w:unhideWhenUsed/>
+    <w:rsid w:val="005C1C5F"/>
+    <w:rPr>
+      <w:color w:val="800080" w:themeColor="followedHyperlink"/>
+      <w:u w:val="single"/>
+    </w:rPr>
+  </w:style>
 </w:styles>
 </file>
 

</xml_diff>

<commit_message>
alessandro: titulo y descripcion en el frmPrincipal
</commit_message>
<xml_diff>
--- a/INFORME/InformeProyecto.docx
+++ b/INFORME/InformeProyecto.docx
@@ -5,10 +5,18 @@
     <w:p>
       <w:pPr>
         <w:jc w:val="center"/>
+        <w:rPr>
+          <w:rFonts w:ascii="Arial" w:hAnsi="Arial" w:cs="Arial"/>
+          <w:sz w:val="22"/>
+          <w:szCs w:val="22"/>
+        </w:rPr>
       </w:pPr>
       <w:r>
         <w:rPr>
+          <w:rFonts w:ascii="Arial" w:hAnsi="Arial" w:cs="Arial"/>
           <w:noProof/>
+          <w:sz w:val="22"/>
+          <w:szCs w:val="22"/>
           <w:lang w:val="es-ES" w:bidi="he-IL"/>
         </w:rPr>
         <w:drawing>
@@ -68,16 +76,16 @@
         <w:rPr>
           <w:rFonts w:ascii="Arial" w:hAnsi="Arial" w:cs="Arial"/>
           <w:b/>
-          <w:sz w:val="24"/>
-          <w:szCs w:val="24"/>
+          <w:sz w:val="22"/>
+          <w:szCs w:val="22"/>
         </w:rPr>
       </w:pPr>
       <w:r>
         <w:rPr>
           <w:rFonts w:ascii="Arial" w:hAnsi="Arial" w:cs="Arial"/>
           <w:b/>
-          <w:sz w:val="24"/>
-          <w:szCs w:val="24"/>
+          <w:sz w:val="22"/>
+          <w:szCs w:val="22"/>
         </w:rPr>
         <w:t>INSTITUTO SUPERIOR TECNOLOGICO PRIVADO CIBERTEC</w:t>
       </w:r>
@@ -89,16 +97,16 @@
         <w:rPr>
           <w:rFonts w:ascii="Arial" w:hAnsi="Arial" w:cs="Arial"/>
           <w:b/>
-          <w:sz w:val="24"/>
-          <w:szCs w:val="24"/>
+          <w:sz w:val="22"/>
+          <w:szCs w:val="22"/>
         </w:rPr>
       </w:pPr>
       <w:r>
         <w:rPr>
           <w:rFonts w:ascii="Arial" w:hAnsi="Arial" w:cs="Arial"/>
           <w:b/>
-          <w:sz w:val="24"/>
-          <w:szCs w:val="24"/>
+          <w:sz w:val="22"/>
+          <w:szCs w:val="22"/>
         </w:rPr>
         <w:t>CARRERAS PROFESIONALES</w:t>
       </w:r>
@@ -110,51 +118,28 @@
         <w:rPr>
           <w:rFonts w:ascii="Arial" w:hAnsi="Arial" w:cs="Arial"/>
           <w:b/>
-          <w:sz w:val="24"/>
-          <w:szCs w:val="24"/>
-        </w:rPr>
-      </w:pPr>
-      <w:r>
+          <w:sz w:val="22"/>
+          <w:szCs w:val="22"/>
+        </w:rPr>
+      </w:pPr>
+    </w:p>
+    <w:p>
+      <w:pPr>
+        <w:spacing w:after="720"/>
+        <w:jc w:val="center"/>
         <w:rPr>
           <w:rFonts w:ascii="Arial" w:hAnsi="Arial" w:cs="Arial"/>
           <w:b/>
-          <w:sz w:val="24"/>
-          <w:szCs w:val="24"/>
-        </w:rPr>
-        <w:t xml:space="preserve">INTRODUCCION A </w:t>
-      </w:r>
-      <w:smartTag w:uri="urn:schemas-microsoft-com:office:smarttags" w:element="PersonName">
-        <w:smartTagPr>
-          <w:attr w:name="ProductID" w:val="LA ALGORITMIA"/>
-        </w:smartTagPr>
-        <w:r>
-          <w:rPr>
-            <w:rFonts w:ascii="Arial" w:hAnsi="Arial" w:cs="Arial"/>
-            <w:b/>
-            <w:sz w:val="24"/>
-            <w:szCs w:val="24"/>
-          </w:rPr>
-          <w:t>LA ALGORITMIA</w:t>
-        </w:r>
-      </w:smartTag>
-    </w:p>
-    <w:p>
-      <w:pPr>
-        <w:spacing w:before="720" w:after="720"/>
-        <w:jc w:val="center"/>
+          <w:sz w:val="22"/>
+          <w:szCs w:val="22"/>
+        </w:rPr>
+      </w:pPr>
+      <w:r>
         <w:rPr>
           <w:rFonts w:ascii="Arial" w:hAnsi="Arial" w:cs="Arial"/>
           <w:b/>
-          <w:sz w:val="32"/>
-          <w:szCs w:val="32"/>
-        </w:rPr>
-      </w:pPr>
-      <w:r>
-        <w:rPr>
-          <w:rFonts w:ascii="Arial" w:hAnsi="Arial" w:cs="Arial"/>
-          <w:b/>
-          <w:sz w:val="32"/>
-          <w:szCs w:val="32"/>
+          <w:sz w:val="22"/>
+          <w:szCs w:val="22"/>
         </w:rPr>
         <w:t xml:space="preserve">SISTEMA DE VENTA DE </w:t>
       </w:r>
@@ -162,29 +147,91 @@
         <w:rPr>
           <w:rFonts w:ascii="Arial" w:hAnsi="Arial" w:cs="Arial"/>
           <w:b/>
-          <w:sz w:val="32"/>
-          <w:szCs w:val="32"/>
+          <w:sz w:val="22"/>
+          <w:szCs w:val="22"/>
         </w:rPr>
         <w:t>CERÁMICOS</w:t>
       </w:r>
     </w:p>
     <w:p>
       <w:pPr>
+        <w:jc w:val="center"/>
+        <w:rPr>
+          <w:rFonts w:ascii="Arial" w:hAnsi="Arial" w:cs="Arial"/>
+          <w:b/>
+          <w:sz w:val="22"/>
+          <w:szCs w:val="22"/>
+        </w:rPr>
+      </w:pPr>
+      <w:r>
+        <w:rPr>
+          <w:rFonts w:ascii="Arial" w:hAnsi="Arial" w:cs="Arial"/>
+          <w:b/>
+          <w:sz w:val="22"/>
+          <w:szCs w:val="22"/>
+        </w:rPr>
+        <w:t>INTRODUCCION A LA ALGORITMIA</w:t>
+      </w:r>
+    </w:p>
+    <w:p>
+      <w:pPr>
+        <w:jc w:val="center"/>
+        <w:rPr>
+          <w:rFonts w:ascii="Arial" w:hAnsi="Arial" w:cs="Arial"/>
+          <w:b/>
+          <w:sz w:val="22"/>
+          <w:szCs w:val="22"/>
+        </w:rPr>
+      </w:pPr>
+    </w:p>
+    <w:p>
+      <w:pPr>
+        <w:jc w:val="center"/>
+        <w:rPr>
+          <w:rFonts w:ascii="Arial" w:hAnsi="Arial" w:cs="Arial"/>
+          <w:b/>
+          <w:sz w:val="22"/>
+          <w:szCs w:val="22"/>
+        </w:rPr>
+      </w:pPr>
+      <w:r>
+        <w:rPr>
+          <w:rFonts w:ascii="Arial" w:hAnsi="Arial" w:cs="Arial"/>
+          <w:b/>
+          <w:sz w:val="22"/>
+          <w:szCs w:val="22"/>
+        </w:rPr>
+        <w:t>DOCENTE: ALVA ROSA RIVERA BENITO</w:t>
+      </w:r>
+    </w:p>
+    <w:p>
+      <w:pPr>
+        <w:jc w:val="center"/>
+        <w:rPr>
+          <w:rFonts w:ascii="Arial" w:hAnsi="Arial" w:cs="Arial"/>
+          <w:b/>
+          <w:sz w:val="22"/>
+          <w:szCs w:val="22"/>
+        </w:rPr>
+      </w:pPr>
+    </w:p>
+    <w:p>
+      <w:pPr>
         <w:spacing w:before="240" w:after="240"/>
         <w:jc w:val="center"/>
         <w:rPr>
           <w:rFonts w:ascii="Arial" w:hAnsi="Arial" w:cs="Arial"/>
           <w:b/>
-          <w:sz w:val="24"/>
-          <w:szCs w:val="24"/>
+          <w:sz w:val="22"/>
+          <w:szCs w:val="22"/>
         </w:rPr>
       </w:pPr>
       <w:r>
         <w:rPr>
           <w:rFonts w:ascii="Arial" w:hAnsi="Arial" w:cs="Arial"/>
           <w:b/>
-          <w:sz w:val="24"/>
-          <w:szCs w:val="24"/>
+          <w:sz w:val="22"/>
+          <w:szCs w:val="22"/>
         </w:rPr>
         <w:t xml:space="preserve">PRIMER </w:t>
       </w:r>
@@ -192,8 +239,8 @@
         <w:rPr>
           <w:rFonts w:ascii="Arial" w:hAnsi="Arial" w:cs="Arial"/>
           <w:b/>
-          <w:sz w:val="24"/>
-          <w:szCs w:val="24"/>
+          <w:sz w:val="22"/>
+          <w:szCs w:val="22"/>
         </w:rPr>
         <w:t>CICLO</w:t>
       </w:r>
@@ -204,26 +251,26 @@
         <w:jc w:val="center"/>
         <w:rPr>
           <w:rFonts w:ascii="Arial" w:hAnsi="Arial" w:cs="Arial"/>
-          <w:b/>
-          <w:sz w:val="24"/>
-          <w:szCs w:val="24"/>
+          <w:bCs/>
+          <w:sz w:val="22"/>
+          <w:szCs w:val="22"/>
         </w:rPr>
       </w:pPr>
       <w:r>
         <w:rPr>
           <w:rFonts w:ascii="Arial" w:hAnsi="Arial" w:cs="Arial"/>
-          <w:b/>
-          <w:sz w:val="24"/>
-          <w:szCs w:val="24"/>
+          <w:bCs/>
+          <w:sz w:val="22"/>
+          <w:szCs w:val="22"/>
         </w:rPr>
         <w:t>SECCIÓN T1</w:t>
       </w:r>
       <w:r>
         <w:rPr>
           <w:rFonts w:ascii="Arial" w:hAnsi="Arial" w:cs="Arial"/>
-          <w:b/>
-          <w:sz w:val="24"/>
-          <w:szCs w:val="24"/>
+          <w:bCs/>
+          <w:sz w:val="22"/>
+          <w:szCs w:val="22"/>
         </w:rPr>
         <w:t>GC – T1GL</w:t>
       </w:r>
@@ -234,44 +281,44 @@
         <w:jc w:val="center"/>
         <w:rPr>
           <w:rFonts w:ascii="Arial" w:hAnsi="Arial" w:cs="Arial"/>
-          <w:b/>
-          <w:sz w:val="24"/>
-          <w:szCs w:val="24"/>
+          <w:bCs/>
+          <w:sz w:val="22"/>
+          <w:szCs w:val="22"/>
         </w:rPr>
       </w:pPr>
       <w:r>
         <w:rPr>
           <w:rFonts w:ascii="Arial" w:hAnsi="Arial" w:cs="Arial"/>
-          <w:b/>
-          <w:sz w:val="24"/>
-          <w:szCs w:val="24"/>
+          <w:bCs/>
+          <w:sz w:val="22"/>
+          <w:szCs w:val="22"/>
         </w:rPr>
         <w:t>SEMESTRE 20</w:t>
       </w:r>
       <w:r>
         <w:rPr>
           <w:rFonts w:ascii="Arial" w:hAnsi="Arial" w:cs="Arial"/>
-          <w:b/>
-          <w:sz w:val="24"/>
-          <w:szCs w:val="24"/>
+          <w:bCs/>
+          <w:sz w:val="22"/>
+          <w:szCs w:val="22"/>
         </w:rPr>
         <w:t>22</w:t>
       </w:r>
       <w:r>
         <w:rPr>
           <w:rFonts w:ascii="Arial" w:hAnsi="Arial" w:cs="Arial"/>
-          <w:b/>
-          <w:sz w:val="24"/>
-          <w:szCs w:val="24"/>
+          <w:bCs/>
+          <w:sz w:val="22"/>
+          <w:szCs w:val="22"/>
         </w:rPr>
         <w:t xml:space="preserve"> – </w:t>
       </w:r>
       <w:r>
         <w:rPr>
           <w:rFonts w:ascii="Arial" w:hAnsi="Arial" w:cs="Arial"/>
-          <w:b/>
-          <w:sz w:val="24"/>
-          <w:szCs w:val="24"/>
+          <w:bCs/>
+          <w:sz w:val="22"/>
+          <w:szCs w:val="22"/>
         </w:rPr>
         <w:t>02</w:t>
       </w:r>
@@ -279,20 +326,19 @@
     <w:p>
       <w:pPr>
         <w:spacing w:before="840" w:after="240"/>
-        <w:jc w:val="center"/>
         <w:rPr>
           <w:rFonts w:ascii="Arial" w:hAnsi="Arial" w:cs="Arial"/>
           <w:b/>
-          <w:sz w:val="24"/>
-          <w:szCs w:val="24"/>
+          <w:sz w:val="22"/>
+          <w:szCs w:val="22"/>
         </w:rPr>
       </w:pPr>
       <w:r>
         <w:rPr>
           <w:rFonts w:ascii="Arial" w:hAnsi="Arial" w:cs="Arial"/>
           <w:b/>
-          <w:sz w:val="24"/>
-          <w:szCs w:val="24"/>
+          <w:sz w:val="22"/>
+          <w:szCs w:val="22"/>
         </w:rPr>
         <w:t>Coordinador:</w:t>
       </w:r>
@@ -300,59 +346,65 @@
     <w:p>
       <w:pPr>
         <w:spacing w:before="240" w:after="240"/>
-        <w:jc w:val="center"/>
         <w:rPr>
           <w:rFonts w:ascii="Arial" w:hAnsi="Arial" w:cs="Arial"/>
-          <w:b/>
-          <w:sz w:val="24"/>
-          <w:szCs w:val="24"/>
+          <w:bCs/>
+          <w:sz w:val="22"/>
+          <w:szCs w:val="22"/>
         </w:rPr>
       </w:pPr>
       <w:r>
         <w:rPr>
           <w:rFonts w:ascii="Arial" w:hAnsi="Arial" w:cs="Arial"/>
-          <w:b/>
-          <w:sz w:val="24"/>
-          <w:szCs w:val="24"/>
+          <w:bCs/>
+          <w:sz w:val="22"/>
+          <w:szCs w:val="22"/>
         </w:rPr>
         <w:t xml:space="preserve">Diego </w:t>
       </w:r>
       <w:r>
         <w:rPr>
           <w:rFonts w:ascii="Arial" w:hAnsi="Arial" w:cs="Arial"/>
-          <w:b/>
-          <w:sz w:val="24"/>
-          <w:szCs w:val="24"/>
+          <w:bCs/>
+          <w:sz w:val="22"/>
+          <w:szCs w:val="22"/>
         </w:rPr>
         <w:t xml:space="preserve">Alessandro </w:t>
       </w:r>
       <w:r>
         <w:rPr>
           <w:rFonts w:ascii="Arial" w:hAnsi="Arial" w:cs="Arial"/>
-          <w:b/>
-          <w:sz w:val="24"/>
-          <w:szCs w:val="24"/>
-        </w:rPr>
-        <w:t>Rios Villegas</w:t>
+          <w:sz w:val="22"/>
+          <w:szCs w:val="22"/>
+        </w:rPr>
+        <w:t xml:space="preserve">Rios </w:t>
+      </w:r>
+      <w:r>
+        <w:rPr>
+          <w:rFonts w:ascii="Arial" w:hAnsi="Arial" w:cs="Arial"/>
+          <w:bCs/>
+          <w:sz w:val="22"/>
+          <w:szCs w:val="22"/>
+        </w:rPr>
+        <w:t>Villegas</w:t>
       </w:r>
     </w:p>
     <w:p>
       <w:pPr>
         <w:spacing w:before="480" w:after="240"/>
-        <w:jc w:val="center"/>
         <w:rPr>
           <w:rFonts w:ascii="Arial" w:hAnsi="Arial" w:cs="Arial"/>
           <w:b/>
-          <w:sz w:val="24"/>
-          <w:szCs w:val="24"/>
+          <w:sz w:val="22"/>
+          <w:szCs w:val="22"/>
         </w:rPr>
       </w:pPr>
       <w:r>
         <w:rPr>
           <w:rFonts w:ascii="Arial" w:hAnsi="Arial" w:cs="Arial"/>
           <w:b/>
-          <w:sz w:val="24"/>
-          <w:szCs w:val="24"/>
+          <w:sz w:val="22"/>
+          <w:szCs w:val="22"/>
         </w:rPr>
         <w:t>Integrantes:</w:t>
       </w:r>
@@ -360,20 +412,19 @@
     <w:p>
       <w:pPr>
         <w:spacing w:before="240" w:after="240"/>
-        <w:jc w:val="center"/>
         <w:rPr>
           <w:rFonts w:ascii="Arial" w:hAnsi="Arial" w:cs="Arial"/>
-          <w:b/>
-          <w:sz w:val="24"/>
-          <w:szCs w:val="24"/>
+          <w:bCs/>
+          <w:sz w:val="22"/>
+          <w:szCs w:val="22"/>
         </w:rPr>
       </w:pPr>
       <w:r>
         <w:rPr>
           <w:rFonts w:ascii="Arial" w:hAnsi="Arial" w:cs="Arial"/>
-          <w:b/>
-          <w:sz w:val="24"/>
-          <w:szCs w:val="24"/>
+          <w:bCs/>
+          <w:sz w:val="22"/>
+          <w:szCs w:val="22"/>
         </w:rPr>
         <w:t>José David Yep Arce</w:t>
       </w:r>
@@ -381,20 +432,19 @@
     <w:p>
       <w:pPr>
         <w:spacing w:before="240" w:after="240"/>
-        <w:jc w:val="center"/>
         <w:rPr>
           <w:rFonts w:ascii="Arial" w:hAnsi="Arial" w:cs="Arial"/>
-          <w:b/>
-          <w:sz w:val="24"/>
-          <w:szCs w:val="24"/>
+          <w:bCs/>
+          <w:sz w:val="22"/>
+          <w:szCs w:val="22"/>
         </w:rPr>
       </w:pPr>
       <w:r>
         <w:rPr>
           <w:rFonts w:ascii="Arial" w:hAnsi="Arial" w:cs="Arial"/>
-          <w:b/>
-          <w:sz w:val="24"/>
-          <w:szCs w:val="24"/>
+          <w:bCs/>
+          <w:sz w:val="22"/>
+          <w:szCs w:val="22"/>
         </w:rPr>
         <w:t>Mayra Merli Cuadros Huallanca</w:t>
       </w:r>
@@ -402,20 +452,19 @@
     <w:p>
       <w:pPr>
         <w:spacing w:before="240" w:after="240"/>
-        <w:jc w:val="center"/>
         <w:rPr>
           <w:rFonts w:ascii="Arial" w:hAnsi="Arial" w:cs="Arial"/>
-          <w:b/>
-          <w:sz w:val="24"/>
-          <w:szCs w:val="24"/>
+          <w:bCs/>
+          <w:sz w:val="22"/>
+          <w:szCs w:val="22"/>
         </w:rPr>
       </w:pPr>
       <w:r>
         <w:rPr>
           <w:rFonts w:ascii="Arial" w:hAnsi="Arial" w:cs="Arial"/>
-          <w:b/>
-          <w:sz w:val="24"/>
-          <w:szCs w:val="24"/>
+          <w:bCs/>
+          <w:sz w:val="22"/>
+          <w:szCs w:val="22"/>
         </w:rPr>
         <w:t>José Alfonso Torres La Rosa</w:t>
       </w:r>
@@ -423,31 +472,40 @@
     <w:p>
       <w:pPr>
         <w:spacing w:before="240" w:after="240"/>
-        <w:jc w:val="center"/>
         <w:rPr>
           <w:rFonts w:ascii="Arial" w:hAnsi="Arial" w:cs="Arial"/>
-          <w:b/>
-          <w:sz w:val="24"/>
-          <w:szCs w:val="24"/>
+          <w:bCs/>
+          <w:sz w:val="22"/>
+          <w:szCs w:val="22"/>
         </w:rPr>
       </w:pPr>
       <w:r>
         <w:rPr>
           <w:rFonts w:ascii="Arial" w:hAnsi="Arial" w:cs="Arial"/>
-          <w:b/>
-          <w:sz w:val="24"/>
-          <w:szCs w:val="24"/>
+          <w:bCs/>
+          <w:sz w:val="22"/>
+          <w:szCs w:val="22"/>
         </w:rPr>
         <w:t>Mauricio Alfonso Menacho Apolitano</w:t>
       </w:r>
     </w:p>
     <w:p>
       <w:pPr>
-        <w:pStyle w:val="Textoindependiente"/>
-        <w:spacing w:before="2280"/>
+        <w:spacing w:before="240" w:after="240"/>
+        <w:rPr>
+          <w:rFonts w:ascii="Arial" w:hAnsi="Arial" w:cs="Arial"/>
+          <w:b/>
+          <w:sz w:val="22"/>
+          <w:szCs w:val="22"/>
+        </w:rPr>
+      </w:pPr>
+    </w:p>
+    <w:p>
+      <w:pPr>
+        <w:spacing w:before="240" w:after="240"/>
         <w:jc w:val="center"/>
         <w:rPr>
-          <w:rFonts w:asciiTheme="minorBidi" w:eastAsia="Times New Roman" w:hAnsiTheme="minorBidi" w:cstheme="minorBidi"/>
+          <w:rFonts w:ascii="Arial" w:eastAsia="Times New Roman" w:hAnsi="Arial" w:cs="Arial"/>
           <w:b/>
           <w:sz w:val="22"/>
           <w:szCs w:val="22"/>
@@ -455,7 +513,7 @@
       </w:pPr>
       <w:r>
         <w:rPr>
-          <w:rFonts w:asciiTheme="minorBidi" w:hAnsiTheme="minorBidi" w:cstheme="minorBidi"/>
+          <w:rFonts w:ascii="Arial" w:hAnsi="Arial" w:cs="Arial"/>
           <w:b/>
           <w:sz w:val="22"/>
           <w:szCs w:val="22"/>
@@ -468,7 +526,7 @@
         <w:pStyle w:val="Textoindependiente"/>
         <w:jc w:val="center"/>
         <w:rPr>
-          <w:rFonts w:asciiTheme="minorBidi" w:eastAsia="Times New Roman" w:hAnsiTheme="minorBidi" w:cstheme="minorBidi"/>
+          <w:rFonts w:ascii="Arial" w:eastAsia="Times New Roman" w:hAnsi="Arial" w:cs="Arial"/>
           <w:b/>
           <w:sz w:val="22"/>
           <w:szCs w:val="22"/>
@@ -476,7 +534,7 @@
       </w:pPr>
       <w:r>
         <w:rPr>
-          <w:rFonts w:asciiTheme="minorBidi" w:hAnsiTheme="minorBidi" w:cstheme="minorBidi"/>
+          <w:rFonts w:ascii="Arial" w:hAnsi="Arial" w:cs="Arial"/>
           <w:b/>
           <w:sz w:val="22"/>
           <w:szCs w:val="22"/>
@@ -489,7 +547,7 @@
         <w:pStyle w:val="Textoindependiente"/>
         <w:jc w:val="center"/>
         <w:rPr>
-          <w:rFonts w:asciiTheme="minorBidi" w:eastAsia="Times New Roman" w:hAnsiTheme="minorBidi" w:cstheme="minorBidi"/>
+          <w:rFonts w:ascii="Arial" w:eastAsia="Times New Roman" w:hAnsi="Arial" w:cs="Arial"/>
           <w:b/>
           <w:sz w:val="22"/>
           <w:szCs w:val="22"/>
@@ -497,7 +555,7 @@
       </w:pPr>
       <w:r>
         <w:rPr>
-          <w:rFonts w:asciiTheme="minorBidi" w:hAnsiTheme="minorBidi" w:cstheme="minorBidi"/>
+          <w:rFonts w:ascii="Arial" w:hAnsi="Arial" w:cs="Arial"/>
           <w:b/>
           <w:sz w:val="22"/>
           <w:szCs w:val="22"/>
@@ -506,7 +564,7 @@
       </w:r>
       <w:r>
         <w:rPr>
-          <w:rFonts w:asciiTheme="minorBidi" w:hAnsiTheme="minorBidi" w:cstheme="minorBidi"/>
+          <w:rFonts w:ascii="Arial" w:hAnsi="Arial" w:cs="Arial"/>
           <w:b/>
           <w:sz w:val="22"/>
           <w:szCs w:val="22"/>
@@ -519,14 +577,19 @@
         <w:pStyle w:val="Ttulo4"/>
         <w:spacing w:after="360"/>
         <w:rPr>
+          <w:rFonts w:cs="Arial"/>
+          <w:sz w:val="22"/>
+          <w:szCs w:val="22"/>
           <w:u w:val="none"/>
         </w:rPr>
       </w:pPr>
       <w:r>
         <w:rPr>
+          <w:rFonts w:cs="Arial"/>
+          <w:sz w:val="22"/>
+          <w:szCs w:val="22"/>
           <w:u w:val="none"/>
         </w:rPr>
-        <w:lastRenderedPageBreak/>
         <w:t>Índice</w:t>
       </w:r>
     </w:p>
@@ -566,10 +629,11 @@
               <w:spacing w:before="60" w:after="60"/>
               <w:outlineLvl w:val="3"/>
               <w:rPr>
-                <w:rFonts w:asciiTheme="minorBidi" w:hAnsiTheme="minorBidi" w:cstheme="minorBidi"/>
+                <w:rFonts w:cs="Arial"/>
                 <w:b w:val="0"/>
                 <w:bCs/>
-                <w:szCs w:val="28"/>
+                <w:sz w:val="22"/>
+                <w:szCs w:val="22"/>
                 <w:u w:val="none"/>
               </w:rPr>
             </w:pPr>
@@ -577,46 +641,25 @@
               <w:r>
                 <w:rPr>
                   <w:rStyle w:val="Hipervnculo"/>
-                  <w:rFonts w:asciiTheme="minorBidi" w:hAnsiTheme="minorBidi" w:cstheme="minorBidi"/>
+                  <w:rFonts w:cs="Arial"/>
                   <w:b w:val="0"/>
                   <w:bCs/>
-                  <w:szCs w:val="28"/>
+                  <w:sz w:val="22"/>
+                  <w:szCs w:val="22"/>
                 </w:rPr>
-                <w:t>Introd</w:t>
-              </w:r>
-              <w:r>
-                <w:rPr>
-                  <w:rStyle w:val="Hipervnculo"/>
-                  <w:rFonts w:asciiTheme="minorBidi" w:hAnsiTheme="minorBidi" w:cstheme="minorBidi"/>
-                  <w:b w:val="0"/>
-                  <w:bCs/>
-                  <w:szCs w:val="28"/>
-                </w:rPr>
-                <w:t>u</w:t>
-              </w:r>
-              <w:r>
-                <w:rPr>
-                  <w:rStyle w:val="Hipervnculo"/>
-                  <w:rFonts w:asciiTheme="minorBidi" w:hAnsiTheme="minorBidi" w:cstheme="minorBidi"/>
-                  <w:b w:val="0"/>
-                  <w:bCs/>
-                  <w:szCs w:val="28"/>
-                </w:rPr>
-                <w:t>c</w:t>
-              </w:r>
-              <w:r>
-                <w:rPr>
-                  <w:rStyle w:val="Hipervnculo"/>
-                  <w:rFonts w:asciiTheme="minorBidi" w:hAnsiTheme="minorBidi" w:cstheme="minorBidi"/>
-                  <w:b w:val="0"/>
-                  <w:bCs/>
-                  <w:szCs w:val="28"/>
-                </w:rPr>
-                <w:t>ción</w:t>
+                <w:t>Introducción</w:t>
               </w:r>
             </w:hyperlink>
           </w:p>
-          <w:p/>
+          <w:p>
+            <w:pPr>
+              <w:rPr>
+                <w:rFonts w:ascii="Arial" w:hAnsi="Arial" w:cs="Arial"/>
+                <w:sz w:val="22"/>
+                <w:szCs w:val="22"/>
+              </w:rPr>
+            </w:pPr>
+          </w:p>
         </w:tc>
         <w:tc>
           <w:tcPr>
@@ -629,7 +672,7 @@
               <w:jc w:val="right"/>
               <w:outlineLvl w:val="3"/>
               <w:rPr>
-                <w:rFonts w:asciiTheme="minorBidi" w:hAnsiTheme="minorBidi" w:cstheme="minorBidi"/>
+                <w:rFonts w:cs="Arial"/>
                 <w:b w:val="0"/>
                 <w:bCs/>
                 <w:sz w:val="22"/>
@@ -653,48 +696,53 @@
               <w:spacing w:before="60" w:after="60"/>
               <w:outlineLvl w:val="3"/>
               <w:rPr>
-                <w:rFonts w:asciiTheme="minorBidi" w:hAnsiTheme="minorBidi" w:cstheme="minorBidi"/>
+                <w:rFonts w:cs="Arial"/>
                 <w:b w:val="0"/>
                 <w:bCs/>
-                <w:szCs w:val="28"/>
+                <w:sz w:val="22"/>
+                <w:szCs w:val="22"/>
                 <w:u w:val="none"/>
               </w:rPr>
             </w:pPr>
             <w:r>
               <w:rPr>
-                <w:rFonts w:asciiTheme="minorBidi" w:hAnsiTheme="minorBidi" w:cstheme="minorBidi"/>
+                <w:rFonts w:cs="Arial"/>
                 <w:b w:val="0"/>
                 <w:bCs/>
-                <w:szCs w:val="28"/>
+                <w:sz w:val="22"/>
+                <w:szCs w:val="22"/>
                 <w:u w:val="none"/>
               </w:rPr>
               <w:fldChar w:fldCharType="begin"/>
             </w:r>
             <w:r>
               <w:rPr>
-                <w:rFonts w:asciiTheme="minorBidi" w:hAnsiTheme="minorBidi" w:cstheme="minorBidi"/>
+                <w:rFonts w:cs="Arial"/>
                 <w:b w:val="0"/>
                 <w:bCs/>
-                <w:szCs w:val="28"/>
+                <w:sz w:val="22"/>
+                <w:szCs w:val="22"/>
                 <w:u w:val="none"/>
               </w:rPr>
               <w:instrText xml:space="preserve"> HYPERLINK  \l "_Justificación_1" </w:instrText>
             </w:r>
             <w:r>
               <w:rPr>
-                <w:rFonts w:asciiTheme="minorBidi" w:hAnsiTheme="minorBidi" w:cstheme="minorBidi"/>
+                <w:rFonts w:cs="Arial"/>
                 <w:b w:val="0"/>
                 <w:bCs/>
-                <w:szCs w:val="28"/>
+                <w:sz w:val="22"/>
+                <w:szCs w:val="22"/>
                 <w:u w:val="none"/>
               </w:rPr>
             </w:r>
             <w:r>
               <w:rPr>
-                <w:rFonts w:asciiTheme="minorBidi" w:hAnsiTheme="minorBidi" w:cstheme="minorBidi"/>
+                <w:rFonts w:cs="Arial"/>
                 <w:b w:val="0"/>
                 <w:bCs/>
-                <w:szCs w:val="28"/>
+                <w:sz w:val="22"/>
+                <w:szCs w:val="22"/>
                 <w:u w:val="none"/>
               </w:rPr>
               <w:fldChar w:fldCharType="separate"/>
@@ -702,75 +750,35 @@
             <w:r>
               <w:rPr>
                 <w:rStyle w:val="Hipervnculo"/>
-                <w:rFonts w:asciiTheme="minorBidi" w:hAnsiTheme="minorBidi" w:cstheme="minorBidi"/>
+                <w:rFonts w:cs="Arial"/>
                 <w:b w:val="0"/>
                 <w:bCs/>
-                <w:szCs w:val="28"/>
+                <w:sz w:val="22"/>
+                <w:szCs w:val="22"/>
               </w:rPr>
-              <w:t>Justi</w:t>
+              <w:t>Justificación</w:t>
             </w:r>
             <w:r>
               <w:rPr>
-                <w:rStyle w:val="Hipervnculo"/>
-                <w:rFonts w:asciiTheme="minorBidi" w:hAnsiTheme="minorBidi" w:cstheme="minorBidi"/>
+                <w:rFonts w:cs="Arial"/>
                 <w:b w:val="0"/>
                 <w:bCs/>
-                <w:szCs w:val="28"/>
-              </w:rPr>
-              <w:t>f</w:t>
-            </w:r>
-            <w:r>
-              <w:rPr>
-                <w:rStyle w:val="Hipervnculo"/>
-                <w:rFonts w:asciiTheme="minorBidi" w:hAnsiTheme="minorBidi" w:cstheme="minorBidi"/>
-                <w:b w:val="0"/>
-                <w:bCs/>
-                <w:szCs w:val="28"/>
-              </w:rPr>
-              <w:t>i</w:t>
-            </w:r>
-            <w:r>
-              <w:rPr>
-                <w:rStyle w:val="Hipervnculo"/>
-                <w:rFonts w:asciiTheme="minorBidi" w:hAnsiTheme="minorBidi" w:cstheme="minorBidi"/>
-                <w:b w:val="0"/>
-                <w:bCs/>
-                <w:szCs w:val="28"/>
-              </w:rPr>
-              <w:t>c</w:t>
-            </w:r>
-            <w:r>
-              <w:rPr>
-                <w:rStyle w:val="Hipervnculo"/>
-                <w:rFonts w:asciiTheme="minorBidi" w:hAnsiTheme="minorBidi" w:cstheme="minorBidi"/>
-                <w:b w:val="0"/>
-                <w:bCs/>
-                <w:szCs w:val="28"/>
-              </w:rPr>
-              <w:t>a</w:t>
-            </w:r>
-            <w:r>
-              <w:rPr>
-                <w:rStyle w:val="Hipervnculo"/>
-                <w:rFonts w:asciiTheme="minorBidi" w:hAnsiTheme="minorBidi" w:cstheme="minorBidi"/>
-                <w:b w:val="0"/>
-                <w:bCs/>
-                <w:szCs w:val="28"/>
-              </w:rPr>
-              <w:t>ción</w:t>
-            </w:r>
-            <w:r>
-              <w:rPr>
-                <w:rFonts w:asciiTheme="minorBidi" w:hAnsiTheme="minorBidi" w:cstheme="minorBidi"/>
-                <w:b w:val="0"/>
-                <w:bCs/>
-                <w:szCs w:val="28"/>
+                <w:sz w:val="22"/>
+                <w:szCs w:val="22"/>
                 <w:u w:val="none"/>
               </w:rPr>
               <w:fldChar w:fldCharType="end"/>
             </w:r>
           </w:p>
-          <w:p/>
+          <w:p>
+            <w:pPr>
+              <w:rPr>
+                <w:rFonts w:ascii="Arial" w:hAnsi="Arial" w:cs="Arial"/>
+                <w:sz w:val="22"/>
+                <w:szCs w:val="22"/>
+              </w:rPr>
+            </w:pPr>
+          </w:p>
         </w:tc>
         <w:tc>
           <w:tcPr>
@@ -783,7 +791,7 @@
               <w:jc w:val="right"/>
               <w:outlineLvl w:val="3"/>
               <w:rPr>
-                <w:rFonts w:asciiTheme="minorBidi" w:hAnsiTheme="minorBidi" w:cstheme="minorBidi"/>
+                <w:rFonts w:cs="Arial"/>
                 <w:b w:val="0"/>
                 <w:bCs/>
                 <w:sz w:val="22"/>
@@ -807,48 +815,53 @@
               <w:spacing w:before="60" w:after="60"/>
               <w:outlineLvl w:val="3"/>
               <w:rPr>
-                <w:rFonts w:asciiTheme="minorBidi" w:hAnsiTheme="minorBidi" w:cstheme="minorBidi"/>
+                <w:rFonts w:cs="Arial"/>
                 <w:b w:val="0"/>
                 <w:bCs/>
-                <w:szCs w:val="28"/>
+                <w:sz w:val="22"/>
+                <w:szCs w:val="22"/>
                 <w:u w:val="none"/>
               </w:rPr>
             </w:pPr>
             <w:r>
               <w:rPr>
-                <w:rFonts w:asciiTheme="minorBidi" w:hAnsiTheme="minorBidi" w:cstheme="minorBidi"/>
+                <w:rFonts w:cs="Arial"/>
                 <w:b w:val="0"/>
                 <w:bCs/>
-                <w:szCs w:val="28"/>
+                <w:sz w:val="22"/>
+                <w:szCs w:val="22"/>
                 <w:u w:val="none"/>
               </w:rPr>
               <w:fldChar w:fldCharType="begin"/>
             </w:r>
             <w:r>
               <w:rPr>
-                <w:rFonts w:asciiTheme="minorBidi" w:hAnsiTheme="minorBidi" w:cstheme="minorBidi"/>
+                <w:rFonts w:cs="Arial"/>
                 <w:b w:val="0"/>
                 <w:bCs/>
-                <w:szCs w:val="28"/>
+                <w:sz w:val="22"/>
+                <w:szCs w:val="22"/>
                 <w:u w:val="none"/>
               </w:rPr>
               <w:instrText xml:space="preserve"> HYPERLINK  \l "_Objetivos_1" </w:instrText>
             </w:r>
             <w:r>
               <w:rPr>
-                <w:rFonts w:asciiTheme="minorBidi" w:hAnsiTheme="minorBidi" w:cstheme="minorBidi"/>
+                <w:rFonts w:cs="Arial"/>
                 <w:b w:val="0"/>
                 <w:bCs/>
-                <w:szCs w:val="28"/>
+                <w:sz w:val="22"/>
+                <w:szCs w:val="22"/>
                 <w:u w:val="none"/>
               </w:rPr>
             </w:r>
             <w:r>
               <w:rPr>
-                <w:rFonts w:asciiTheme="minorBidi" w:hAnsiTheme="minorBidi" w:cstheme="minorBidi"/>
+                <w:rFonts w:cs="Arial"/>
                 <w:b w:val="0"/>
                 <w:bCs/>
-                <w:szCs w:val="28"/>
+                <w:sz w:val="22"/>
+                <w:szCs w:val="22"/>
                 <w:u w:val="none"/>
               </w:rPr>
               <w:fldChar w:fldCharType="separate"/>
@@ -856,65 +869,35 @@
             <w:r>
               <w:rPr>
                 <w:rStyle w:val="Hipervnculo"/>
-                <w:rFonts w:asciiTheme="minorBidi" w:hAnsiTheme="minorBidi" w:cstheme="minorBidi"/>
+                <w:rFonts w:cs="Arial"/>
                 <w:b w:val="0"/>
                 <w:bCs/>
-                <w:szCs w:val="28"/>
+                <w:sz w:val="22"/>
+                <w:szCs w:val="22"/>
               </w:rPr>
-              <w:t>Obj</w:t>
+              <w:t>Objetivos</w:t>
             </w:r>
             <w:r>
               <w:rPr>
-                <w:rStyle w:val="Hipervnculo"/>
-                <w:rFonts w:asciiTheme="minorBidi" w:hAnsiTheme="minorBidi" w:cstheme="minorBidi"/>
+                <w:rFonts w:cs="Arial"/>
                 <w:b w:val="0"/>
                 <w:bCs/>
-                <w:szCs w:val="28"/>
-              </w:rPr>
-              <w:t>e</w:t>
-            </w:r>
-            <w:r>
-              <w:rPr>
-                <w:rStyle w:val="Hipervnculo"/>
-                <w:rFonts w:asciiTheme="minorBidi" w:hAnsiTheme="minorBidi" w:cstheme="minorBidi"/>
-                <w:b w:val="0"/>
-                <w:bCs/>
-                <w:szCs w:val="28"/>
-              </w:rPr>
-              <w:t>ti</w:t>
-            </w:r>
-            <w:r>
-              <w:rPr>
-                <w:rStyle w:val="Hipervnculo"/>
-                <w:rFonts w:asciiTheme="minorBidi" w:hAnsiTheme="minorBidi" w:cstheme="minorBidi"/>
-                <w:b w:val="0"/>
-                <w:bCs/>
-                <w:szCs w:val="28"/>
-              </w:rPr>
-              <w:t>v</w:t>
-            </w:r>
-            <w:r>
-              <w:rPr>
-                <w:rStyle w:val="Hipervnculo"/>
-                <w:rFonts w:asciiTheme="minorBidi" w:hAnsiTheme="minorBidi" w:cstheme="minorBidi"/>
-                <w:b w:val="0"/>
-                <w:bCs/>
-                <w:szCs w:val="28"/>
-              </w:rPr>
-              <w:t>os</w:t>
-            </w:r>
-            <w:r>
-              <w:rPr>
-                <w:rFonts w:asciiTheme="minorBidi" w:hAnsiTheme="minorBidi" w:cstheme="minorBidi"/>
-                <w:b w:val="0"/>
-                <w:bCs/>
-                <w:szCs w:val="28"/>
+                <w:sz w:val="22"/>
+                <w:szCs w:val="22"/>
                 <w:u w:val="none"/>
               </w:rPr>
               <w:fldChar w:fldCharType="end"/>
             </w:r>
           </w:p>
-          <w:p/>
+          <w:p>
+            <w:pPr>
+              <w:rPr>
+                <w:rFonts w:ascii="Arial" w:hAnsi="Arial" w:cs="Arial"/>
+                <w:sz w:val="22"/>
+                <w:szCs w:val="22"/>
+              </w:rPr>
+            </w:pPr>
+          </w:p>
         </w:tc>
         <w:tc>
           <w:tcPr>
@@ -927,7 +910,7 @@
               <w:jc w:val="right"/>
               <w:outlineLvl w:val="3"/>
               <w:rPr>
-                <w:rFonts w:asciiTheme="minorBidi" w:hAnsiTheme="minorBidi" w:cstheme="minorBidi"/>
+                <w:rFonts w:cs="Arial"/>
                 <w:b w:val="0"/>
                 <w:bCs/>
                 <w:sz w:val="22"/>
@@ -951,48 +934,53 @@
               <w:spacing w:before="60" w:after="60"/>
               <w:outlineLvl w:val="3"/>
               <w:rPr>
-                <w:rFonts w:asciiTheme="minorBidi" w:hAnsiTheme="minorBidi" w:cstheme="minorBidi"/>
+                <w:rFonts w:cs="Arial"/>
                 <w:b w:val="0"/>
                 <w:bCs/>
-                <w:szCs w:val="28"/>
+                <w:sz w:val="22"/>
+                <w:szCs w:val="22"/>
                 <w:u w:val="none"/>
               </w:rPr>
             </w:pPr>
             <w:r>
               <w:rPr>
-                <w:rFonts w:asciiTheme="minorBidi" w:hAnsiTheme="minorBidi" w:cstheme="minorBidi"/>
+                <w:rFonts w:cs="Arial"/>
                 <w:b w:val="0"/>
                 <w:bCs/>
-                <w:szCs w:val="28"/>
+                <w:sz w:val="22"/>
+                <w:szCs w:val="22"/>
                 <w:u w:val="none"/>
               </w:rPr>
               <w:fldChar w:fldCharType="begin"/>
             </w:r>
             <w:r>
               <w:rPr>
-                <w:rFonts w:asciiTheme="minorBidi" w:hAnsiTheme="minorBidi" w:cstheme="minorBidi"/>
+                <w:rFonts w:cs="Arial"/>
                 <w:b w:val="0"/>
                 <w:bCs/>
-                <w:szCs w:val="28"/>
+                <w:sz w:val="22"/>
+                <w:szCs w:val="22"/>
                 <w:u w:val="none"/>
               </w:rPr>
               <w:instrText xml:space="preserve"> HYPERLINK  \l "_Definición_1" </w:instrText>
             </w:r>
             <w:r>
               <w:rPr>
-                <w:rFonts w:asciiTheme="minorBidi" w:hAnsiTheme="minorBidi" w:cstheme="minorBidi"/>
+                <w:rFonts w:cs="Arial"/>
                 <w:b w:val="0"/>
                 <w:bCs/>
-                <w:szCs w:val="28"/>
+                <w:sz w:val="22"/>
+                <w:szCs w:val="22"/>
                 <w:u w:val="none"/>
               </w:rPr>
             </w:r>
             <w:r>
               <w:rPr>
-                <w:rFonts w:asciiTheme="minorBidi" w:hAnsiTheme="minorBidi" w:cstheme="minorBidi"/>
+                <w:rFonts w:cs="Arial"/>
                 <w:b w:val="0"/>
                 <w:bCs/>
-                <w:szCs w:val="28"/>
+                <w:sz w:val="22"/>
+                <w:szCs w:val="22"/>
                 <w:u w:val="none"/>
               </w:rPr>
               <w:fldChar w:fldCharType="separate"/>
@@ -1000,45 +988,53 @@
             <w:r>
               <w:rPr>
                 <w:rStyle w:val="Hipervnculo"/>
-                <w:rFonts w:asciiTheme="minorBidi" w:hAnsiTheme="minorBidi" w:cstheme="minorBidi"/>
+                <w:rFonts w:cs="Arial"/>
                 <w:b w:val="0"/>
                 <w:bCs/>
-                <w:szCs w:val="28"/>
+                <w:sz w:val="22"/>
+                <w:szCs w:val="22"/>
               </w:rPr>
-              <w:t>Defin</w:t>
+              <w:t>Definición</w:t>
             </w:r>
             <w:r>
               <w:rPr>
-                <w:rStyle w:val="Hipervnculo"/>
-                <w:rFonts w:asciiTheme="minorBidi" w:hAnsiTheme="minorBidi" w:cstheme="minorBidi"/>
+                <w:rFonts w:cs="Arial"/>
                 <w:b w:val="0"/>
                 <w:bCs/>
-                <w:szCs w:val="28"/>
-              </w:rPr>
-              <w:t>i</w:t>
-            </w:r>
-            <w:r>
-              <w:rPr>
-                <w:rStyle w:val="Hipervnculo"/>
-                <w:rFonts w:asciiTheme="minorBidi" w:hAnsiTheme="minorBidi" w:cstheme="minorBidi"/>
-                <w:b w:val="0"/>
-                <w:bCs/>
-                <w:szCs w:val="28"/>
-              </w:rPr>
-              <w:t>ción</w:t>
-            </w:r>
-            <w:r>
-              <w:rPr>
-                <w:rFonts w:asciiTheme="minorBidi" w:hAnsiTheme="minorBidi" w:cstheme="minorBidi"/>
-                <w:b w:val="0"/>
-                <w:bCs/>
-                <w:szCs w:val="28"/>
+                <w:sz w:val="22"/>
+                <w:szCs w:val="22"/>
                 <w:u w:val="none"/>
               </w:rPr>
               <w:fldChar w:fldCharType="end"/>
             </w:r>
           </w:p>
-          <w:p/>
+          <w:p>
+            <w:pPr>
+              <w:rPr>
+                <w:rFonts w:ascii="Arial" w:hAnsi="Arial" w:cs="Arial"/>
+                <w:sz w:val="22"/>
+                <w:szCs w:val="22"/>
+              </w:rPr>
+            </w:pPr>
+          </w:p>
+          <w:p>
+            <w:pPr>
+              <w:rPr>
+                <w:rFonts w:ascii="Arial" w:hAnsi="Arial" w:cs="Arial"/>
+                <w:sz w:val="22"/>
+                <w:szCs w:val="22"/>
+              </w:rPr>
+            </w:pPr>
+          </w:p>
+          <w:p>
+            <w:pPr>
+              <w:rPr>
+                <w:rFonts w:ascii="Arial" w:hAnsi="Arial" w:cs="Arial"/>
+                <w:sz w:val="22"/>
+                <w:szCs w:val="22"/>
+              </w:rPr>
+            </w:pPr>
+          </w:p>
         </w:tc>
         <w:tc>
           <w:tcPr>
@@ -1051,7 +1047,7 @@
               <w:jc w:val="right"/>
               <w:outlineLvl w:val="3"/>
               <w:rPr>
-                <w:rFonts w:asciiTheme="minorBidi" w:hAnsiTheme="minorBidi" w:cstheme="minorBidi"/>
+                <w:rFonts w:cs="Arial"/>
                 <w:b w:val="0"/>
                 <w:bCs/>
                 <w:sz w:val="22"/>
@@ -1073,10 +1069,11 @@
               <w:spacing w:before="60" w:after="60"/>
               <w:outlineLvl w:val="3"/>
               <w:rPr>
-                <w:rFonts w:asciiTheme="minorBidi" w:hAnsiTheme="minorBidi" w:cstheme="minorBidi"/>
+                <w:rFonts w:cs="Arial"/>
                 <w:b w:val="0"/>
                 <w:bCs/>
-                <w:szCs w:val="28"/>
+                <w:sz w:val="22"/>
+                <w:szCs w:val="22"/>
                 <w:u w:val="none"/>
               </w:rPr>
             </w:pPr>
@@ -1084,46 +1081,36 @@
               <w:r>
                 <w:rPr>
                   <w:rStyle w:val="Hipervnculo"/>
-                  <w:rFonts w:asciiTheme="minorBidi" w:hAnsiTheme="minorBidi" w:cstheme="minorBidi"/>
+                  <w:rFonts w:cs="Arial"/>
                   <w:b w:val="0"/>
                   <w:bCs/>
-                  <w:szCs w:val="28"/>
+                  <w:sz w:val="22"/>
+                  <w:szCs w:val="22"/>
                 </w:rPr>
                 <w:t>E</w:t>
               </w:r>
               <w:r>
                 <w:rPr>
                   <w:rStyle w:val="Hipervnculo"/>
-                  <w:rFonts w:asciiTheme="minorBidi" w:hAnsiTheme="minorBidi" w:cstheme="minorBidi"/>
+                  <w:rFonts w:cs="Arial"/>
                   <w:b w:val="0"/>
                   <w:bCs/>
-                  <w:szCs w:val="28"/>
+                  <w:sz w:val="22"/>
+                  <w:szCs w:val="22"/>
                 </w:rPr>
-                <w:t>ntre</w:t>
-              </w:r>
-              <w:r>
-                <w:rPr>
-                  <w:rStyle w:val="Hipervnculo"/>
-                  <w:rFonts w:asciiTheme="minorBidi" w:hAnsiTheme="minorBidi" w:cstheme="minorBidi"/>
-                  <w:b w:val="0"/>
-                  <w:bCs/>
-                  <w:szCs w:val="28"/>
-                </w:rPr>
-                <w:t>g</w:t>
-              </w:r>
-              <w:r>
-                <w:rPr>
-                  <w:rStyle w:val="Hipervnculo"/>
-                  <w:rFonts w:asciiTheme="minorBidi" w:hAnsiTheme="minorBidi" w:cstheme="minorBidi"/>
-                  <w:b w:val="0"/>
-                  <w:bCs/>
-                  <w:szCs w:val="28"/>
-                </w:rPr>
-                <w:t>ables</w:t>
+                <w:t>ntregables</w:t>
               </w:r>
             </w:hyperlink>
           </w:p>
-          <w:p/>
+          <w:p>
+            <w:pPr>
+              <w:rPr>
+                <w:rFonts w:ascii="Arial" w:hAnsi="Arial" w:cs="Arial"/>
+                <w:sz w:val="22"/>
+                <w:szCs w:val="22"/>
+              </w:rPr>
+            </w:pPr>
+          </w:p>
         </w:tc>
         <w:tc>
           <w:tcPr>
@@ -1136,7 +1123,7 @@
               <w:jc w:val="right"/>
               <w:outlineLvl w:val="3"/>
               <w:rPr>
-                <w:rFonts w:asciiTheme="minorBidi" w:hAnsiTheme="minorBidi" w:cstheme="minorBidi"/>
+                <w:rFonts w:cs="Arial"/>
                 <w:b w:val="0"/>
                 <w:bCs/>
                 <w:sz w:val="22"/>
@@ -1158,10 +1145,11 @@
               <w:spacing w:before="60" w:after="60"/>
               <w:outlineLvl w:val="3"/>
               <w:rPr>
-                <w:rFonts w:asciiTheme="minorBidi" w:hAnsiTheme="minorBidi" w:cstheme="minorBidi"/>
+                <w:rFonts w:cs="Arial"/>
                 <w:b w:val="0"/>
                 <w:bCs/>
-                <w:szCs w:val="28"/>
+                <w:sz w:val="22"/>
+                <w:szCs w:val="22"/>
                 <w:u w:val="none"/>
               </w:rPr>
             </w:pPr>
@@ -1169,36 +1157,25 @@
               <w:r>
                 <w:rPr>
                   <w:rStyle w:val="Hipervnculo"/>
-                  <w:rFonts w:asciiTheme="minorBidi" w:hAnsiTheme="minorBidi" w:cstheme="minorBidi"/>
+                  <w:rFonts w:cs="Arial"/>
                   <w:b w:val="0"/>
                   <w:bCs/>
-                  <w:szCs w:val="28"/>
+                  <w:sz w:val="22"/>
+                  <w:szCs w:val="22"/>
                 </w:rPr>
-                <w:t>Conclusi</w:t>
-              </w:r>
-              <w:r>
-                <w:rPr>
-                  <w:rStyle w:val="Hipervnculo"/>
-                  <w:rFonts w:asciiTheme="minorBidi" w:hAnsiTheme="minorBidi" w:cstheme="minorBidi"/>
-                  <w:b w:val="0"/>
-                  <w:bCs/>
-                  <w:szCs w:val="28"/>
-                </w:rPr>
-                <w:t>o</w:t>
-              </w:r>
-              <w:r>
-                <w:rPr>
-                  <w:rStyle w:val="Hipervnculo"/>
-                  <w:rFonts w:asciiTheme="minorBidi" w:hAnsiTheme="minorBidi" w:cstheme="minorBidi"/>
-                  <w:b w:val="0"/>
-                  <w:bCs/>
-                  <w:szCs w:val="28"/>
-                </w:rPr>
-                <w:t>nes</w:t>
+                <w:t>Conclusiones</w:t>
               </w:r>
             </w:hyperlink>
           </w:p>
-          <w:p/>
+          <w:p>
+            <w:pPr>
+              <w:rPr>
+                <w:rFonts w:ascii="Arial" w:hAnsi="Arial" w:cs="Arial"/>
+                <w:sz w:val="22"/>
+                <w:szCs w:val="22"/>
+              </w:rPr>
+            </w:pPr>
+          </w:p>
         </w:tc>
         <w:tc>
           <w:tcPr>
@@ -1211,7 +1188,7 @@
               <w:jc w:val="right"/>
               <w:outlineLvl w:val="3"/>
               <w:rPr>
-                <w:rFonts w:asciiTheme="minorBidi" w:hAnsiTheme="minorBidi" w:cstheme="minorBidi"/>
+                <w:rFonts w:cs="Arial"/>
                 <w:b w:val="0"/>
                 <w:bCs/>
                 <w:sz w:val="22"/>
@@ -1233,10 +1210,11 @@
               <w:spacing w:before="60" w:after="60"/>
               <w:outlineLvl w:val="3"/>
               <w:rPr>
-                <w:rFonts w:asciiTheme="minorBidi" w:hAnsiTheme="minorBidi" w:cstheme="minorBidi"/>
+                <w:rFonts w:cs="Arial"/>
                 <w:b w:val="0"/>
                 <w:bCs/>
-                <w:szCs w:val="28"/>
+                <w:sz w:val="22"/>
+                <w:szCs w:val="22"/>
                 <w:u w:val="none"/>
               </w:rPr>
             </w:pPr>
@@ -1244,36 +1222,25 @@
               <w:r>
                 <w:rPr>
                   <w:rStyle w:val="Hipervnculo"/>
-                  <w:rFonts w:asciiTheme="minorBidi" w:hAnsiTheme="minorBidi" w:cstheme="minorBidi"/>
+                  <w:rFonts w:cs="Arial"/>
                   <w:b w:val="0"/>
                   <w:bCs/>
-                  <w:szCs w:val="28"/>
+                  <w:sz w:val="22"/>
+                  <w:szCs w:val="22"/>
                 </w:rPr>
-                <w:t>Recomendac</w:t>
-              </w:r>
-              <w:r>
-                <w:rPr>
-                  <w:rStyle w:val="Hipervnculo"/>
-                  <w:rFonts w:asciiTheme="minorBidi" w:hAnsiTheme="minorBidi" w:cstheme="minorBidi"/>
-                  <w:b w:val="0"/>
-                  <w:bCs/>
-                  <w:szCs w:val="28"/>
-                </w:rPr>
-                <w:t>i</w:t>
-              </w:r>
-              <w:r>
-                <w:rPr>
-                  <w:rStyle w:val="Hipervnculo"/>
-                  <w:rFonts w:asciiTheme="minorBidi" w:hAnsiTheme="minorBidi" w:cstheme="minorBidi"/>
-                  <w:b w:val="0"/>
-                  <w:bCs/>
-                  <w:szCs w:val="28"/>
-                </w:rPr>
-                <w:t>ones</w:t>
+                <w:t>Recomendaciones</w:t>
               </w:r>
             </w:hyperlink>
           </w:p>
-          <w:p/>
+          <w:p>
+            <w:pPr>
+              <w:rPr>
+                <w:rFonts w:ascii="Arial" w:hAnsi="Arial" w:cs="Arial"/>
+                <w:sz w:val="22"/>
+                <w:szCs w:val="22"/>
+              </w:rPr>
+            </w:pPr>
+          </w:p>
         </w:tc>
         <w:tc>
           <w:tcPr>
@@ -1286,7 +1253,7 @@
               <w:jc w:val="right"/>
               <w:outlineLvl w:val="3"/>
               <w:rPr>
-                <w:rFonts w:asciiTheme="minorBidi" w:hAnsiTheme="minorBidi" w:cstheme="minorBidi"/>
+                <w:rFonts w:cs="Arial"/>
                 <w:b w:val="0"/>
                 <w:bCs/>
                 <w:sz w:val="22"/>
@@ -1308,10 +1275,11 @@
               <w:spacing w:before="60" w:after="60"/>
               <w:outlineLvl w:val="3"/>
               <w:rPr>
-                <w:rFonts w:asciiTheme="minorBidi" w:hAnsiTheme="minorBidi" w:cstheme="minorBidi"/>
+                <w:rFonts w:cs="Arial"/>
                 <w:b w:val="0"/>
                 <w:bCs/>
-                <w:szCs w:val="28"/>
+                <w:sz w:val="22"/>
+                <w:szCs w:val="22"/>
                 <w:u w:val="none"/>
               </w:rPr>
             </w:pPr>
@@ -1319,32 +1287,13 @@
               <w:r>
                 <w:rPr>
                   <w:rStyle w:val="Hipervnculo"/>
-                  <w:rFonts w:asciiTheme="minorBidi" w:hAnsiTheme="minorBidi" w:cstheme="minorBidi"/>
+                  <w:rFonts w:cs="Arial"/>
                   <w:b w:val="0"/>
                   <w:bCs/>
-                  <w:szCs w:val="28"/>
+                  <w:sz w:val="22"/>
+                  <w:szCs w:val="22"/>
                 </w:rPr>
-                <w:t>Bibl</w:t>
-              </w:r>
-              <w:r>
-                <w:rPr>
-                  <w:rStyle w:val="Hipervnculo"/>
-                  <w:rFonts w:asciiTheme="minorBidi" w:hAnsiTheme="minorBidi" w:cstheme="minorBidi"/>
-                  <w:b w:val="0"/>
-                  <w:bCs/>
-                  <w:szCs w:val="28"/>
-                </w:rPr>
-                <w:t>i</w:t>
-              </w:r>
-              <w:r>
-                <w:rPr>
-                  <w:rStyle w:val="Hipervnculo"/>
-                  <w:rFonts w:asciiTheme="minorBidi" w:hAnsiTheme="minorBidi" w:cstheme="minorBidi"/>
-                  <w:b w:val="0"/>
-                  <w:bCs/>
-                  <w:szCs w:val="28"/>
-                </w:rPr>
-                <w:t>ografía</w:t>
+                <w:t>Bibliografía</w:t>
               </w:r>
             </w:hyperlink>
           </w:p>
@@ -1360,7 +1309,7 @@
               <w:jc w:val="right"/>
               <w:outlineLvl w:val="3"/>
               <w:rPr>
-                <w:rFonts w:asciiTheme="minorBidi" w:hAnsiTheme="minorBidi" w:cstheme="minorBidi"/>
+                <w:rFonts w:cs="Arial"/>
                 <w:b w:val="0"/>
                 <w:bCs/>
                 <w:sz w:val="22"/>
@@ -1376,14 +1325,14 @@
       <w:pPr>
         <w:pStyle w:val="Ttulo4"/>
         <w:rPr>
-          <w:rFonts w:asciiTheme="minorBidi" w:hAnsiTheme="minorBidi" w:cstheme="minorBidi"/>
+          <w:rFonts w:cs="Arial"/>
           <w:sz w:val="22"/>
           <w:szCs w:val="22"/>
         </w:rPr>
       </w:pPr>
       <w:r>
         <w:rPr>
-          <w:rFonts w:asciiTheme="minorBidi" w:hAnsiTheme="minorBidi" w:cstheme="minorBidi"/>
+          <w:rFonts w:cs="Arial"/>
           <w:sz w:val="22"/>
           <w:szCs w:val="22"/>
         </w:rPr>
@@ -1395,6 +1344,9 @@
         <w:pStyle w:val="Ttulo4"/>
         <w:spacing w:after="360"/>
         <w:rPr>
+          <w:rFonts w:cs="Arial"/>
+          <w:sz w:val="22"/>
+          <w:szCs w:val="22"/>
           <w:u w:val="none"/>
         </w:rPr>
       </w:pPr>
@@ -1402,19 +1354,40 @@
       <w:bookmarkEnd w:id="3"/>
       <w:r>
         <w:rPr>
+          <w:rFonts w:cs="Arial"/>
+          <w:sz w:val="22"/>
+          <w:szCs w:val="22"/>
           <w:u w:val="none"/>
         </w:rPr>
-        <w:lastRenderedPageBreak/>
         <w:t>Introducción</w:t>
       </w:r>
     </w:p>
-    <w:p/>
-    <w:p/>
+    <w:p>
+      <w:pPr>
+        <w:rPr>
+          <w:rFonts w:ascii="Arial" w:hAnsi="Arial" w:cs="Arial"/>
+          <w:sz w:val="22"/>
+          <w:szCs w:val="22"/>
+        </w:rPr>
+      </w:pPr>
+    </w:p>
+    <w:p>
+      <w:pPr>
+        <w:rPr>
+          <w:rFonts w:ascii="Arial" w:hAnsi="Arial" w:cs="Arial"/>
+          <w:sz w:val="22"/>
+          <w:szCs w:val="22"/>
+        </w:rPr>
+      </w:pPr>
+    </w:p>
     <w:p>
       <w:pPr>
         <w:pStyle w:val="Ttulo4"/>
         <w:spacing w:after="360"/>
         <w:rPr>
+          <w:rFonts w:cs="Arial"/>
+          <w:sz w:val="22"/>
+          <w:szCs w:val="22"/>
           <w:u w:val="none"/>
         </w:rPr>
       </w:pPr>
@@ -1422,18 +1395,40 @@
       <w:bookmarkEnd w:id="4"/>
       <w:r>
         <w:rPr>
+          <w:rFonts w:cs="Arial"/>
+          <w:sz w:val="22"/>
+          <w:szCs w:val="22"/>
           <w:u w:val="none"/>
         </w:rPr>
         <w:t>Justificación</w:t>
       </w:r>
     </w:p>
-    <w:p/>
-    <w:p/>
+    <w:p>
+      <w:pPr>
+        <w:rPr>
+          <w:rFonts w:ascii="Arial" w:hAnsi="Arial" w:cs="Arial"/>
+          <w:sz w:val="22"/>
+          <w:szCs w:val="22"/>
+        </w:rPr>
+      </w:pPr>
+    </w:p>
+    <w:p>
+      <w:pPr>
+        <w:rPr>
+          <w:rFonts w:ascii="Arial" w:hAnsi="Arial" w:cs="Arial"/>
+          <w:sz w:val="22"/>
+          <w:szCs w:val="22"/>
+        </w:rPr>
+      </w:pPr>
+    </w:p>
     <w:p>
       <w:pPr>
         <w:pStyle w:val="Ttulo4"/>
         <w:spacing w:after="360"/>
         <w:rPr>
+          <w:rFonts w:cs="Arial"/>
+          <w:sz w:val="22"/>
+          <w:szCs w:val="22"/>
           <w:u w:val="none"/>
         </w:rPr>
       </w:pPr>
@@ -1441,18 +1436,40 @@
       <w:bookmarkEnd w:id="5"/>
       <w:r>
         <w:rPr>
+          <w:rFonts w:cs="Arial"/>
+          <w:sz w:val="22"/>
+          <w:szCs w:val="22"/>
           <w:u w:val="none"/>
         </w:rPr>
         <w:t>Objetivos</w:t>
       </w:r>
     </w:p>
-    <w:p/>
-    <w:p/>
+    <w:p>
+      <w:pPr>
+        <w:rPr>
+          <w:rFonts w:ascii="Arial" w:hAnsi="Arial" w:cs="Arial"/>
+          <w:sz w:val="22"/>
+          <w:szCs w:val="22"/>
+        </w:rPr>
+      </w:pPr>
+    </w:p>
+    <w:p>
+      <w:pPr>
+        <w:rPr>
+          <w:rFonts w:ascii="Arial" w:hAnsi="Arial" w:cs="Arial"/>
+          <w:sz w:val="22"/>
+          <w:szCs w:val="22"/>
+        </w:rPr>
+      </w:pPr>
+    </w:p>
     <w:p>
       <w:pPr>
         <w:pStyle w:val="Ttulo4"/>
         <w:spacing w:after="360"/>
         <w:rPr>
+          <w:rFonts w:cs="Arial"/>
+          <w:sz w:val="22"/>
+          <w:szCs w:val="22"/>
           <w:u w:val="none"/>
         </w:rPr>
       </w:pPr>
@@ -1460,18 +1477,40 @@
       <w:bookmarkEnd w:id="6"/>
       <w:r>
         <w:rPr>
+          <w:rFonts w:cs="Arial"/>
+          <w:sz w:val="22"/>
+          <w:szCs w:val="22"/>
           <w:u w:val="none"/>
         </w:rPr>
         <w:t>Definición</w:t>
       </w:r>
     </w:p>
-    <w:p/>
-    <w:p/>
+    <w:p>
+      <w:pPr>
+        <w:rPr>
+          <w:rFonts w:ascii="Arial" w:hAnsi="Arial" w:cs="Arial"/>
+          <w:sz w:val="22"/>
+          <w:szCs w:val="22"/>
+        </w:rPr>
+      </w:pPr>
+    </w:p>
+    <w:p>
+      <w:pPr>
+        <w:rPr>
+          <w:rFonts w:ascii="Arial" w:hAnsi="Arial" w:cs="Arial"/>
+          <w:sz w:val="22"/>
+          <w:szCs w:val="22"/>
+        </w:rPr>
+      </w:pPr>
+    </w:p>
     <w:p>
       <w:pPr>
         <w:pStyle w:val="Ttulo4"/>
         <w:spacing w:after="360"/>
         <w:rPr>
+          <w:rFonts w:cs="Arial"/>
+          <w:sz w:val="22"/>
+          <w:szCs w:val="22"/>
           <w:u w:val="none"/>
         </w:rPr>
       </w:pPr>
@@ -1479,24 +1518,49 @@
       <w:bookmarkEnd w:id="7"/>
       <w:r>
         <w:rPr>
+          <w:rFonts w:cs="Arial"/>
+          <w:sz w:val="22"/>
+          <w:szCs w:val="22"/>
           <w:u w:val="none"/>
         </w:rPr>
         <w:t>E</w:t>
       </w:r>
       <w:r>
         <w:rPr>
+          <w:rFonts w:cs="Arial"/>
+          <w:sz w:val="22"/>
+          <w:szCs w:val="22"/>
           <w:u w:val="none"/>
         </w:rPr>
         <w:t>ntregables</w:t>
       </w:r>
     </w:p>
-    <w:p/>
-    <w:p/>
+    <w:p>
+      <w:pPr>
+        <w:rPr>
+          <w:rFonts w:ascii="Arial" w:hAnsi="Arial" w:cs="Arial"/>
+          <w:sz w:val="22"/>
+          <w:szCs w:val="22"/>
+        </w:rPr>
+      </w:pPr>
+    </w:p>
+    <w:p>
+      <w:pPr>
+        <w:rPr>
+          <w:rFonts w:ascii="Arial" w:hAnsi="Arial" w:cs="Arial"/>
+          <w:sz w:val="22"/>
+          <w:szCs w:val="22"/>
+        </w:rPr>
+      </w:pPr>
+    </w:p>
     <w:p>
       <w:pPr>
         <w:pStyle w:val="Ttulo4"/>
         <w:spacing w:after="360"/>
         <w:rPr>
+          <w:rFonts w:cs="Arial"/>
+          <w:sz w:val="22"/>
+          <w:szCs w:val="22"/>
           <w:u w:val="none"/>
         </w:rPr>
       </w:pPr>
@@ -1504,18 +1568,40 @@
       <w:bookmarkEnd w:id="8"/>
       <w:r>
         <w:rPr>
+          <w:rFonts w:cs="Arial"/>
+          <w:sz w:val="22"/>
+          <w:szCs w:val="22"/>
           <w:u w:val="none"/>
         </w:rPr>
         <w:t>Conclusiones</w:t>
       </w:r>
     </w:p>
-    <w:p/>
-    <w:p/>
+    <w:p>
+      <w:pPr>
+        <w:rPr>
+          <w:rFonts w:ascii="Arial" w:hAnsi="Arial" w:cs="Arial"/>
+          <w:sz w:val="22"/>
+          <w:szCs w:val="22"/>
+        </w:rPr>
+      </w:pPr>
+    </w:p>
+    <w:p>
+      <w:pPr>
+        <w:rPr>
+          <w:rFonts w:ascii="Arial" w:hAnsi="Arial" w:cs="Arial"/>
+          <w:sz w:val="22"/>
+          <w:szCs w:val="22"/>
+        </w:rPr>
+      </w:pPr>
+    </w:p>
     <w:p>
       <w:pPr>
         <w:pStyle w:val="Ttulo4"/>
         <w:spacing w:after="360"/>
         <w:rPr>
+          <w:rFonts w:cs="Arial"/>
+          <w:sz w:val="22"/>
+          <w:szCs w:val="22"/>
           <w:u w:val="none"/>
         </w:rPr>
       </w:pPr>
@@ -1523,18 +1609,40 @@
       <w:bookmarkEnd w:id="9"/>
       <w:r>
         <w:rPr>
+          <w:rFonts w:cs="Arial"/>
+          <w:sz w:val="22"/>
+          <w:szCs w:val="22"/>
           <w:u w:val="none"/>
         </w:rPr>
         <w:t>Recomendaciones</w:t>
       </w:r>
     </w:p>
-    <w:p/>
-    <w:p/>
+    <w:p>
+      <w:pPr>
+        <w:rPr>
+          <w:rFonts w:ascii="Arial" w:hAnsi="Arial" w:cs="Arial"/>
+          <w:sz w:val="22"/>
+          <w:szCs w:val="22"/>
+        </w:rPr>
+      </w:pPr>
+    </w:p>
+    <w:p>
+      <w:pPr>
+        <w:rPr>
+          <w:rFonts w:ascii="Arial" w:hAnsi="Arial" w:cs="Arial"/>
+          <w:sz w:val="22"/>
+          <w:szCs w:val="22"/>
+        </w:rPr>
+      </w:pPr>
+    </w:p>
     <w:p>
       <w:pPr>
         <w:pStyle w:val="Ttulo4"/>
         <w:spacing w:after="360"/>
         <w:rPr>
+          <w:rFonts w:cs="Arial"/>
+          <w:sz w:val="22"/>
+          <w:szCs w:val="22"/>
           <w:u w:val="none"/>
         </w:rPr>
       </w:pPr>
@@ -1542,16 +1650,27 @@
       <w:bookmarkEnd w:id="10"/>
       <w:r>
         <w:rPr>
+          <w:rFonts w:cs="Arial"/>
+          <w:sz w:val="22"/>
+          <w:szCs w:val="22"/>
           <w:u w:val="none"/>
         </w:rPr>
         <w:t>Bibliografía</w:t>
       </w:r>
     </w:p>
-    <w:p/>
+    <w:p>
+      <w:pPr>
+        <w:rPr>
+          <w:rFonts w:ascii="Arial" w:hAnsi="Arial" w:cs="Arial"/>
+          <w:sz w:val="22"/>
+          <w:szCs w:val="22"/>
+        </w:rPr>
+      </w:pPr>
+    </w:p>
     <w:sectPr>
       <w:headerReference w:type="default" r:id="rId9"/>
       <w:pgSz w:w="11906" w:h="16838"/>
-      <w:pgMar w:top="1417" w:right="1701" w:bottom="1417" w:left="1701" w:header="708" w:footer="708" w:gutter="0"/>
+      <w:pgMar w:top="1701" w:right="1418" w:bottom="1701" w:left="1418" w:header="709" w:footer="709" w:gutter="0"/>
       <w:pgBorders w:display="firstPage" w:offsetFrom="page">
         <w:top w:val="single" w:sz="12" w:space="24" w:color="auto"/>
         <w:left w:val="single" w:sz="12" w:space="24" w:color="auto"/>
@@ -1582,6 +1701,9 @@
       </w:r>
     </w:p>
   </w:endnote>
+  <w:endnote w:type="continuationNotice" w:id="1">
+    <w:p/>
+  </w:endnote>
 </w:endnotes>
 </file>
 
@@ -1600,6 +1722,9 @@
         <w:continuationSeparator/>
       </w:r>
     </w:p>
+  </w:footnote>
+  <w:footnote w:type="continuationNotice" w:id="1">
+    <w:p/>
   </w:footnote>
 </w:footnotes>
 </file>

</xml_diff>

<commit_message>
alessandro: correcciones en mostrar reporte y avance del informe
</commit_message>
<xml_diff>
--- a/INFORME/InformeProyecto.docx
+++ b/INFORME/InformeProyecto.docx
@@ -612,13 +612,13 @@
         <w:tblLook w:val="04A0" w:firstRow="1" w:lastRow="0" w:firstColumn="1" w:lastColumn="0" w:noHBand="0" w:noVBand="1"/>
       </w:tblPr>
       <w:tblGrid>
-        <w:gridCol w:w="7650"/>
-        <w:gridCol w:w="844"/>
+        <w:gridCol w:w="9064"/>
+        <w:gridCol w:w="6"/>
       </w:tblGrid>
       <w:tr>
         <w:tc>
           <w:tcPr>
-            <w:tcW w:w="7650" w:type="dxa"/>
+            <w:tcW w:w="9064" w:type="dxa"/>
           </w:tcPr>
           <w:p>
             <w:pPr>
@@ -663,7 +663,7 @@
         </w:tc>
         <w:tc>
           <w:tcPr>
-            <w:tcW w:w="844" w:type="dxa"/>
+            <w:tcW w:w="6" w:type="dxa"/>
           </w:tcPr>
           <w:p>
             <w:pPr>
@@ -688,7 +688,7 @@
       <w:tr>
         <w:tc>
           <w:tcPr>
-            <w:tcW w:w="7650" w:type="dxa"/>
+            <w:tcW w:w="9064" w:type="dxa"/>
           </w:tcPr>
           <w:p>
             <w:pPr>
@@ -782,7 +782,7 @@
         </w:tc>
         <w:tc>
           <w:tcPr>
-            <w:tcW w:w="844" w:type="dxa"/>
+            <w:tcW w:w="6" w:type="dxa"/>
           </w:tcPr>
           <w:p>
             <w:pPr>
@@ -807,7 +807,7 @@
       <w:tr>
         <w:tc>
           <w:tcPr>
-            <w:tcW w:w="7650" w:type="dxa"/>
+            <w:tcW w:w="9064" w:type="dxa"/>
           </w:tcPr>
           <w:p>
             <w:pPr>
@@ -889,19 +889,10 @@
               <w:fldChar w:fldCharType="end"/>
             </w:r>
           </w:p>
-          <w:p>
-            <w:pPr>
-              <w:rPr>
-                <w:rFonts w:ascii="Arial" w:hAnsi="Arial" w:cs="Arial"/>
-                <w:sz w:val="22"/>
-                <w:szCs w:val="22"/>
-              </w:rPr>
-            </w:pPr>
-          </w:p>
         </w:tc>
         <w:tc>
           <w:tcPr>
-            <w:tcW w:w="844" w:type="dxa"/>
+            <w:tcW w:w="6" w:type="dxa"/>
           </w:tcPr>
           <w:p>
             <w:pPr>
@@ -921,12 +912,43 @@
           </w:p>
         </w:tc>
       </w:tr>
+    </w:tbl>
+    <w:p>
       <w:bookmarkStart w:id="2" w:name="_Definición"/>
       <w:bookmarkEnd w:id="2"/>
+      <w:r>
+        <w:rPr>
+          <w:b/>
+        </w:rPr>
+        <w:br w:type="page"/>
+      </w:r>
+    </w:p>
+    <w:tbl>
+      <w:tblPr>
+        <w:tblStyle w:val="Tablaconcuadrcula"/>
+        <w:tblW w:w="0" w:type="auto"/>
+        <w:tblBorders>
+          <w:top w:val="none" w:sz="0" w:space="0" w:color="auto"/>
+          <w:left w:val="none" w:sz="0" w:space="0" w:color="auto"/>
+          <w:bottom w:val="none" w:sz="0" w:space="0" w:color="auto"/>
+          <w:right w:val="none" w:sz="0" w:space="0" w:color="auto"/>
+          <w:insideH w:val="none" w:sz="0" w:space="0" w:color="auto"/>
+          <w:insideV w:val="none" w:sz="0" w:space="0" w:color="auto"/>
+        </w:tblBorders>
+        <w:tblCellMar>
+          <w:left w:w="0" w:type="dxa"/>
+          <w:right w:w="0" w:type="dxa"/>
+        </w:tblCellMar>
+        <w:tblLook w:val="04A0" w:firstRow="1" w:lastRow="0" w:firstColumn="1" w:lastColumn="0" w:noHBand="0" w:noVBand="1"/>
+      </w:tblPr>
+      <w:tblGrid>
+        <w:gridCol w:w="9064"/>
+        <w:gridCol w:w="6"/>
+      </w:tblGrid>
       <w:tr>
         <w:tc>
           <w:tcPr>
-            <w:tcW w:w="7650" w:type="dxa"/>
+            <w:tcW w:w="9064" w:type="dxa"/>
           </w:tcPr>
           <w:p>
             <w:pPr>
@@ -944,101 +966,3186 @@
             </w:pPr>
             <w:r>
               <w:rPr>
-                <w:rFonts w:cs="Arial"/>
+                <w:rFonts w:asciiTheme="minorHAnsi" w:eastAsia="Batang" w:hAnsiTheme="minorHAnsi"/>
                 <w:b w:val="0"/>
+                <w:sz w:val="20"/>
+                <w:u w:val="none"/>
+              </w:rPr>
+              <w:br w:type="page"/>
+            </w:r>
+            <w:hyperlink w:anchor="_Definición_1" w:history="1">
+              <w:r>
+                <w:rPr>
+                  <w:rStyle w:val="Hipervnculo"/>
+                  <w:rFonts w:cs="Arial"/>
+                  <w:b w:val="0"/>
+                  <w:bCs/>
+                  <w:sz w:val="22"/>
+                  <w:szCs w:val="22"/>
+                </w:rPr>
+                <w:t>Definición</w:t>
+              </w:r>
+            </w:hyperlink>
+          </w:p>
+          <w:p>
+            <w:pPr>
+              <w:rPr>
+                <w:rFonts w:ascii="Arial" w:hAnsi="Arial" w:cs="Arial"/>
+                <w:sz w:val="22"/>
+                <w:szCs w:val="22"/>
+              </w:rPr>
+            </w:pPr>
+          </w:p>
+          <w:p>
+            <w:pPr>
+              <w:pStyle w:val="Prrafodelista"/>
+              <w:numPr>
+                <w:ilvl w:val="0"/>
+                <w:numId w:val="37"/>
+              </w:numPr>
+              <w:rPr>
+                <w:rFonts w:ascii="Arial" w:hAnsi="Arial" w:cs="Arial"/>
+                <w:sz w:val="22"/>
+                <w:szCs w:val="22"/>
+              </w:rPr>
+            </w:pPr>
+            <w:r>
+              <w:rPr>
+                <w:rFonts w:ascii="Arial" w:hAnsi="Arial" w:cs="Arial"/>
+                <w:sz w:val="22"/>
+                <w:szCs w:val="22"/>
+              </w:rPr>
+              <w:t>Al iniciar el programa aparece un mensaje de bienvenida (</w:t>
+            </w:r>
+            <w:r>
+              <w:rPr>
+                <w:rFonts w:ascii="Arial" w:hAnsi="Arial" w:cs="Arial"/>
+                <w:sz w:val="22"/>
+                <w:szCs w:val="22"/>
+              </w:rPr>
+              <w:t xml:space="preserve">Diálogo </w:t>
+            </w:r>
+            <w:r>
+              <w:rPr>
+                <w:rFonts w:ascii="Arial" w:hAnsi="Arial" w:cs="Arial"/>
+                <w:sz w:val="22"/>
+                <w:szCs w:val="22"/>
+              </w:rPr>
+              <w:t>flotante)</w:t>
+            </w:r>
+          </w:p>
+          <w:p>
+            <w:pPr>
+              <w:pStyle w:val="Prrafodelista"/>
+              <w:ind w:left="720"/>
+              <w:rPr>
+                <w:rFonts w:ascii="Arial" w:hAnsi="Arial" w:cs="Arial"/>
+                <w:sz w:val="22"/>
+                <w:szCs w:val="22"/>
+              </w:rPr>
+            </w:pPr>
+          </w:p>
+          <w:p>
+            <w:pPr>
+              <w:pStyle w:val="Prrafodelista"/>
+              <w:ind w:left="720"/>
+              <w:rPr>
+                <w:rFonts w:ascii="Arial" w:hAnsi="Arial" w:cs="Arial"/>
+                <w:sz w:val="22"/>
+                <w:szCs w:val="22"/>
+              </w:rPr>
+            </w:pPr>
+          </w:p>
+          <w:p>
+            <w:pPr>
+              <w:pStyle w:val="Prrafodelista"/>
+              <w:ind w:left="720"/>
+              <w:rPr>
+                <w:rFonts w:ascii="Arial" w:hAnsi="Arial" w:cs="Arial"/>
+                <w:sz w:val="22"/>
+                <w:szCs w:val="22"/>
+              </w:rPr>
+            </w:pPr>
+            <w:r>
+              <w:rPr>
+                <w:rFonts w:ascii="Arial" w:hAnsi="Arial" w:cs="Arial"/>
+                <w:sz w:val="22"/>
+                <w:szCs w:val="22"/>
+              </w:rPr>
+              <w:drawing>
+                <wp:inline distT="0" distB="0" distL="0" distR="0" wp14:anchorId="0C6068F1" wp14:editId="417CCB74">
+                  <wp:extent cx="2938765" cy="1287134"/>
+                  <wp:effectExtent l="0" t="0" r="0" b="8890"/>
+                  <wp:docPr id="2" name="Imagen 2"/>
+                  <wp:cNvGraphicFramePr>
+                    <a:graphicFrameLocks xmlns:a="http://schemas.openxmlformats.org/drawingml/2006/main" noChangeAspect="1"/>
+                  </wp:cNvGraphicFramePr>
+                  <a:graphic xmlns:a="http://schemas.openxmlformats.org/drawingml/2006/main">
+                    <a:graphicData uri="http://schemas.openxmlformats.org/drawingml/2006/picture">
+                      <pic:pic xmlns:pic="http://schemas.openxmlformats.org/drawingml/2006/picture">
+                        <pic:nvPicPr>
+                          <pic:cNvPr id="1" name=""/>
+                          <pic:cNvPicPr/>
+                        </pic:nvPicPr>
+                        <pic:blipFill>
+                          <a:blip r:embed="rId9"/>
+                          <a:stretch>
+                            <a:fillRect/>
+                          </a:stretch>
+                        </pic:blipFill>
+                        <pic:spPr>
+                          <a:xfrm>
+                            <a:off x="0" y="0"/>
+                            <a:ext cx="2958803" cy="1295910"/>
+                          </a:xfrm>
+                          <a:prstGeom prst="rect">
+                            <a:avLst/>
+                          </a:prstGeom>
+                        </pic:spPr>
+                      </pic:pic>
+                    </a:graphicData>
+                  </a:graphic>
+                </wp:inline>
+              </w:drawing>
+            </w:r>
+          </w:p>
+          <w:p>
+            <w:pPr>
+              <w:pStyle w:val="Prrafodelista"/>
+              <w:ind w:left="720"/>
+              <w:rPr>
+                <w:rFonts w:ascii="Arial" w:hAnsi="Arial" w:cs="Arial"/>
+                <w:sz w:val="22"/>
+                <w:szCs w:val="22"/>
+              </w:rPr>
+            </w:pPr>
+          </w:p>
+          <w:p>
+            <w:pPr>
+              <w:pStyle w:val="Prrafodelista"/>
+              <w:ind w:left="720"/>
+              <w:rPr>
+                <w:rFonts w:ascii="Arial" w:hAnsi="Arial" w:cs="Arial"/>
+                <w:sz w:val="22"/>
+                <w:szCs w:val="22"/>
+              </w:rPr>
+            </w:pPr>
+          </w:p>
+          <w:p>
+            <w:pPr>
+              <w:pStyle w:val="Prrafodelista"/>
+              <w:numPr>
+                <w:ilvl w:val="0"/>
+                <w:numId w:val="37"/>
+              </w:numPr>
+              <w:rPr>
+                <w:rFonts w:ascii="Arial" w:hAnsi="Arial" w:cs="Arial"/>
+                <w:sz w:val="22"/>
+                <w:szCs w:val="22"/>
+              </w:rPr>
+            </w:pPr>
+            <w:r>
+              <w:rPr>
+                <w:rFonts w:ascii="Arial" w:hAnsi="Arial" w:cs="Arial"/>
+                <w:sz w:val="22"/>
+                <w:szCs w:val="22"/>
+              </w:rPr>
+              <w:t>En la ventana principal podemos observar 5 menús principales. (Archivo, Mantenimiento, Ventas, Configuración y Ayuda)</w:t>
+            </w:r>
+            <w:r>
+              <w:rPr>
+                <w:rFonts w:ascii="Arial" w:hAnsi="Arial" w:cs="Arial"/>
+                <w:sz w:val="22"/>
+                <w:szCs w:val="22"/>
+              </w:rPr>
+              <w:t>.</w:t>
+            </w:r>
+            <w:r>
+              <w:rPr>
+                <w:rFonts w:ascii="Arial" w:hAnsi="Arial" w:cs="Arial"/>
+                <w:sz w:val="22"/>
+                <w:szCs w:val="22"/>
+              </w:rPr>
+              <w:t xml:space="preserve"> Cada uno tiene los siguientes submenús: </w:t>
+            </w:r>
+          </w:p>
+          <w:p>
+            <w:pPr>
+              <w:pStyle w:val="Prrafodelista"/>
+              <w:ind w:left="720"/>
+              <w:rPr>
+                <w:rFonts w:ascii="Arial" w:hAnsi="Arial" w:cs="Arial"/>
+                <w:sz w:val="22"/>
+                <w:szCs w:val="22"/>
+              </w:rPr>
+            </w:pPr>
+          </w:p>
+          <w:p>
+            <w:pPr>
+              <w:pStyle w:val="Prrafodelista"/>
+              <w:ind w:left="720"/>
+              <w:rPr>
+                <w:rFonts w:ascii="Arial" w:hAnsi="Arial" w:cs="Arial"/>
+                <w:sz w:val="22"/>
+                <w:szCs w:val="22"/>
+              </w:rPr>
+            </w:pPr>
+          </w:p>
+          <w:p>
+            <w:pPr>
+              <w:pStyle w:val="Prrafodelista"/>
+              <w:numPr>
+                <w:ilvl w:val="0"/>
+                <w:numId w:val="38"/>
+              </w:numPr>
+              <w:rPr>
+                <w:rFonts w:ascii="Arial" w:hAnsi="Arial" w:cs="Arial"/>
+                <w:sz w:val="22"/>
+                <w:szCs w:val="22"/>
+              </w:rPr>
+            </w:pPr>
+            <w:r>
+              <w:rPr>
+                <w:rFonts w:ascii="Arial" w:hAnsi="Arial" w:cs="Arial"/>
+                <w:sz w:val="22"/>
+                <w:szCs w:val="22"/>
+              </w:rPr>
+              <w:t>Archivo -&gt; Salir</w:t>
+            </w:r>
+          </w:p>
+          <w:p>
+            <w:pPr>
+              <w:pStyle w:val="Prrafodelista"/>
+              <w:numPr>
+                <w:ilvl w:val="0"/>
+                <w:numId w:val="38"/>
+              </w:numPr>
+              <w:rPr>
+                <w:rFonts w:ascii="Arial" w:hAnsi="Arial" w:cs="Arial"/>
+                <w:sz w:val="22"/>
+                <w:szCs w:val="22"/>
+              </w:rPr>
+            </w:pPr>
+            <w:r>
+              <w:rPr>
+                <w:rFonts w:ascii="Arial" w:hAnsi="Arial" w:cs="Arial"/>
+                <w:sz w:val="22"/>
+                <w:szCs w:val="22"/>
+              </w:rPr>
+              <w:t>Mantenimiento -&gt; Consultar cerámico, Modificar cerámico y Listar cerámico</w:t>
+            </w:r>
+            <w:r>
+              <w:rPr>
+                <w:rFonts w:ascii="Arial" w:hAnsi="Arial" w:cs="Arial"/>
+                <w:sz w:val="22"/>
+                <w:szCs w:val="22"/>
+              </w:rPr>
+              <w:t>s</w:t>
+            </w:r>
+            <w:r>
+              <w:rPr>
+                <w:rFonts w:ascii="Arial" w:hAnsi="Arial" w:cs="Arial"/>
+                <w:sz w:val="22"/>
+                <w:szCs w:val="22"/>
+              </w:rPr>
+              <w:t>.</w:t>
+            </w:r>
+          </w:p>
+          <w:p>
+            <w:pPr>
+              <w:pStyle w:val="Prrafodelista"/>
+              <w:numPr>
+                <w:ilvl w:val="0"/>
+                <w:numId w:val="38"/>
+              </w:numPr>
+              <w:rPr>
+                <w:rFonts w:ascii="Arial" w:hAnsi="Arial" w:cs="Arial"/>
+                <w:sz w:val="22"/>
+                <w:szCs w:val="22"/>
+              </w:rPr>
+            </w:pPr>
+            <w:r>
+              <w:rPr>
+                <w:rFonts w:ascii="Arial" w:hAnsi="Arial" w:cs="Arial"/>
+                <w:sz w:val="22"/>
+                <w:szCs w:val="22"/>
+              </w:rPr>
+              <w:t>Ventas -&gt; Vender y Generar reportes.</w:t>
+            </w:r>
+          </w:p>
+          <w:p>
+            <w:pPr>
+              <w:pStyle w:val="Prrafodelista"/>
+              <w:numPr>
+                <w:ilvl w:val="0"/>
+                <w:numId w:val="38"/>
+              </w:numPr>
+              <w:rPr>
+                <w:rFonts w:ascii="Arial" w:hAnsi="Arial" w:cs="Arial"/>
+                <w:sz w:val="22"/>
+                <w:szCs w:val="22"/>
+              </w:rPr>
+            </w:pPr>
+            <w:r>
+              <w:rPr>
+                <w:rFonts w:ascii="Arial" w:hAnsi="Arial" w:cs="Arial"/>
+                <w:sz w:val="22"/>
+                <w:szCs w:val="22"/>
+              </w:rPr>
+              <w:t xml:space="preserve">Configuración -&gt; </w:t>
+            </w:r>
+            <w:r>
+              <w:rPr>
+                <w:rFonts w:ascii="Arial" w:hAnsi="Arial" w:cs="Arial"/>
+                <w:sz w:val="22"/>
+                <w:szCs w:val="22"/>
+              </w:rPr>
+              <w:t>Configurar descuentos, Configurar obsequios, Configurar cantidad óptima y Configurar cuota diaria.</w:t>
+            </w:r>
+          </w:p>
+          <w:p>
+            <w:pPr>
+              <w:pStyle w:val="Prrafodelista"/>
+              <w:numPr>
+                <w:ilvl w:val="0"/>
+                <w:numId w:val="38"/>
+              </w:numPr>
+              <w:rPr>
+                <w:rFonts w:ascii="Arial" w:hAnsi="Arial" w:cs="Arial"/>
+                <w:sz w:val="22"/>
+                <w:szCs w:val="22"/>
+              </w:rPr>
+            </w:pPr>
+            <w:r>
+              <w:rPr>
+                <w:rFonts w:ascii="Arial" w:hAnsi="Arial" w:cs="Arial"/>
+                <w:sz w:val="22"/>
+                <w:szCs w:val="22"/>
+              </w:rPr>
+              <w:t>Ayuda -&gt; Acerca de</w:t>
+            </w:r>
+            <w:r>
+              <w:rPr>
+                <w:rFonts w:ascii="Arial" w:hAnsi="Arial" w:cs="Arial"/>
+                <w:sz w:val="22"/>
+                <w:szCs w:val="22"/>
+              </w:rPr>
+              <w:t xml:space="preserve"> Tienda.</w:t>
+            </w:r>
+          </w:p>
+          <w:p>
+            <w:pPr>
+              <w:pStyle w:val="Prrafodelista"/>
+              <w:ind w:left="1080"/>
+              <w:rPr>
+                <w:rFonts w:ascii="Arial" w:hAnsi="Arial" w:cs="Arial"/>
+                <w:sz w:val="22"/>
+                <w:szCs w:val="22"/>
+              </w:rPr>
+            </w:pPr>
+          </w:p>
+          <w:p>
+            <w:pPr>
+              <w:pStyle w:val="Prrafodelista"/>
+              <w:ind w:left="720"/>
+              <w:rPr>
+                <w:rFonts w:ascii="Arial" w:hAnsi="Arial" w:cs="Arial"/>
+                <w:sz w:val="22"/>
+                <w:szCs w:val="22"/>
+              </w:rPr>
+            </w:pPr>
+          </w:p>
+          <w:p>
+            <w:pPr>
+              <w:pStyle w:val="Prrafodelista"/>
+              <w:ind w:left="720"/>
+              <w:rPr>
+                <w:rFonts w:ascii="Arial" w:hAnsi="Arial" w:cs="Arial"/>
+                <w:sz w:val="22"/>
+                <w:szCs w:val="22"/>
+              </w:rPr>
+            </w:pPr>
+            <w:r>
+              <w:rPr>
+                <w:rFonts w:ascii="Arial" w:hAnsi="Arial" w:cs="Arial"/>
+                <w:sz w:val="22"/>
+                <w:szCs w:val="22"/>
+              </w:rPr>
+              <w:drawing>
+                <wp:inline distT="0" distB="0" distL="0" distR="0" wp14:anchorId="5311B8DA" wp14:editId="4E2E1A29">
+                  <wp:extent cx="5076291" cy="3575050"/>
+                  <wp:effectExtent l="0" t="0" r="0" b="6350"/>
+                  <wp:docPr id="3" name="Imagen 3"/>
+                  <wp:cNvGraphicFramePr>
+                    <a:graphicFrameLocks xmlns:a="http://schemas.openxmlformats.org/drawingml/2006/main" noChangeAspect="1"/>
+                  </wp:cNvGraphicFramePr>
+                  <a:graphic xmlns:a="http://schemas.openxmlformats.org/drawingml/2006/main">
+                    <a:graphicData uri="http://schemas.openxmlformats.org/drawingml/2006/picture">
+                      <pic:pic xmlns:pic="http://schemas.openxmlformats.org/drawingml/2006/picture">
+                        <pic:nvPicPr>
+                          <pic:cNvPr id="1" name=""/>
+                          <pic:cNvPicPr/>
+                        </pic:nvPicPr>
+                        <pic:blipFill>
+                          <a:blip r:embed="rId10"/>
+                          <a:stretch>
+                            <a:fillRect/>
+                          </a:stretch>
+                        </pic:blipFill>
+                        <pic:spPr>
+                          <a:xfrm>
+                            <a:off x="0" y="0"/>
+                            <a:ext cx="5118444" cy="3604737"/>
+                          </a:xfrm>
+                          <a:prstGeom prst="rect">
+                            <a:avLst/>
+                          </a:prstGeom>
+                        </pic:spPr>
+                      </pic:pic>
+                    </a:graphicData>
+                  </a:graphic>
+                </wp:inline>
+              </w:drawing>
+            </w:r>
+          </w:p>
+          <w:p>
+            <w:pPr>
+              <w:pStyle w:val="Prrafodelista"/>
+              <w:ind w:left="720"/>
+              <w:rPr>
+                <w:rFonts w:ascii="Arial" w:hAnsi="Arial" w:cs="Arial"/>
+                <w:sz w:val="22"/>
+                <w:szCs w:val="22"/>
+              </w:rPr>
+            </w:pPr>
+          </w:p>
+          <w:p>
+            <w:pPr>
+              <w:rPr>
+                <w:rFonts w:ascii="Arial" w:hAnsi="Arial" w:cs="Arial"/>
+                <w:sz w:val="22"/>
+                <w:szCs w:val="22"/>
+              </w:rPr>
+            </w:pPr>
+          </w:p>
+          <w:p>
+            <w:pPr>
+              <w:pStyle w:val="Prrafodelista"/>
+              <w:ind w:left="720"/>
+              <w:rPr>
+                <w:rFonts w:ascii="Arial" w:hAnsi="Arial" w:cs="Arial"/>
+                <w:sz w:val="22"/>
+                <w:szCs w:val="22"/>
+              </w:rPr>
+            </w:pPr>
+          </w:p>
+          <w:p>
+            <w:pPr>
+              <w:pStyle w:val="Prrafodelista"/>
+              <w:numPr>
+                <w:ilvl w:val="0"/>
+                <w:numId w:val="37"/>
+              </w:numPr>
+              <w:rPr>
+                <w:rFonts w:ascii="Arial" w:hAnsi="Arial" w:cs="Arial"/>
+                <w:sz w:val="22"/>
+                <w:szCs w:val="22"/>
+              </w:rPr>
+            </w:pPr>
+            <w:r>
+              <w:rPr>
+                <w:rFonts w:ascii="Arial" w:hAnsi="Arial" w:cs="Arial"/>
+                <w:sz w:val="22"/>
+                <w:szCs w:val="22"/>
+              </w:rPr>
+              <w:t xml:space="preserve">La primera interfaz, </w:t>
+            </w:r>
+            <w:r>
+              <w:rPr>
+                <w:rFonts w:ascii="Arial" w:hAnsi="Arial" w:cs="Arial"/>
+                <w:b/>
                 <w:bCs/>
                 <w:sz w:val="22"/>
                 <w:szCs w:val="22"/>
-                <w:u w:val="none"/>
-              </w:rPr>
-              <w:fldChar w:fldCharType="begin"/>
-            </w:r>
-            <w:r>
-              <w:rPr>
-                <w:rFonts w:cs="Arial"/>
-                <w:b w:val="0"/>
+              </w:rPr>
+              <w:t>Consultar cerámico</w:t>
+            </w:r>
+            <w:r>
+              <w:rPr>
+                <w:rFonts w:ascii="Arial" w:hAnsi="Arial" w:cs="Arial"/>
+                <w:b/>
                 <w:bCs/>
                 <w:sz w:val="22"/>
                 <w:szCs w:val="22"/>
-                <w:u w:val="none"/>
-              </w:rPr>
-              <w:instrText xml:space="preserve"> HYPERLINK  \l "_Definición_1" </w:instrText>
-            </w:r>
-            <w:r>
-              <w:rPr>
-                <w:rFonts w:cs="Arial"/>
-                <w:b w:val="0"/>
+              </w:rPr>
+              <w:t>,</w:t>
+            </w:r>
+            <w:r>
+              <w:rPr>
+                <w:rFonts w:ascii="Arial" w:hAnsi="Arial" w:cs="Arial"/>
+                <w:b/>
                 <w:bCs/>
                 <w:sz w:val="22"/>
                 <w:szCs w:val="22"/>
-                <w:u w:val="none"/>
-              </w:rPr>
-            </w:r>
-            <w:r>
-              <w:rPr>
-                <w:rFonts w:cs="Arial"/>
-                <w:b w:val="0"/>
+              </w:rPr>
+              <w:t xml:space="preserve"> </w:t>
+            </w:r>
+            <w:r>
+              <w:rPr>
+                <w:rFonts w:ascii="Arial" w:hAnsi="Arial" w:cs="Arial"/>
+                <w:sz w:val="22"/>
+                <w:szCs w:val="22"/>
+              </w:rPr>
+              <w:t>muestra</w:t>
+            </w:r>
+            <w:r>
+              <w:rPr>
+                <w:rFonts w:ascii="Arial" w:hAnsi="Arial" w:cs="Arial"/>
+                <w:sz w:val="22"/>
+                <w:szCs w:val="22"/>
+              </w:rPr>
+              <w:t>, con la edición restringida,</w:t>
+            </w:r>
+            <w:r>
+              <w:rPr>
+                <w:rFonts w:ascii="Arial" w:hAnsi="Arial" w:cs="Arial"/>
+                <w:sz w:val="22"/>
+                <w:szCs w:val="22"/>
+              </w:rPr>
+              <w:t xml:space="preserve"> </w:t>
+            </w:r>
+            <w:r>
+              <w:rPr>
+                <w:rFonts w:ascii="Arial" w:hAnsi="Arial" w:cs="Arial"/>
+                <w:sz w:val="22"/>
+                <w:szCs w:val="22"/>
+              </w:rPr>
+              <w:t>el precio</w:t>
+            </w:r>
+            <w:r>
+              <w:rPr>
+                <w:rFonts w:ascii="Arial" w:hAnsi="Arial" w:cs="Arial"/>
+                <w:sz w:val="22"/>
+                <w:szCs w:val="22"/>
+              </w:rPr>
+              <w:t xml:space="preserve"> (S/.)</w:t>
+            </w:r>
+            <w:r>
+              <w:rPr>
+                <w:rFonts w:ascii="Arial" w:hAnsi="Arial" w:cs="Arial"/>
+                <w:sz w:val="22"/>
+                <w:szCs w:val="22"/>
+              </w:rPr>
+              <w:t>, ancho</w:t>
+            </w:r>
+            <w:r>
+              <w:rPr>
+                <w:rFonts w:ascii="Arial" w:hAnsi="Arial" w:cs="Arial"/>
+                <w:sz w:val="22"/>
+                <w:szCs w:val="22"/>
+              </w:rPr>
+              <w:t>(cm)</w:t>
+            </w:r>
+            <w:r>
+              <w:rPr>
+                <w:rFonts w:ascii="Arial" w:hAnsi="Arial" w:cs="Arial"/>
+                <w:sz w:val="22"/>
+                <w:szCs w:val="22"/>
+              </w:rPr>
+              <w:t>, largo</w:t>
+            </w:r>
+            <w:r>
+              <w:rPr>
+                <w:rFonts w:ascii="Arial" w:hAnsi="Arial" w:cs="Arial"/>
+                <w:sz w:val="22"/>
+                <w:szCs w:val="22"/>
+              </w:rPr>
+              <w:t>(cm)</w:t>
+            </w:r>
+            <w:r>
+              <w:rPr>
+                <w:rFonts w:ascii="Arial" w:hAnsi="Arial" w:cs="Arial"/>
+                <w:sz w:val="22"/>
+                <w:szCs w:val="22"/>
+              </w:rPr>
+              <w:t>, espesor</w:t>
+            </w:r>
+            <w:r>
+              <w:rPr>
+                <w:rFonts w:ascii="Arial" w:hAnsi="Arial" w:cs="Arial"/>
+                <w:sz w:val="22"/>
+                <w:szCs w:val="22"/>
+              </w:rPr>
+              <w:t>(mm)</w:t>
+            </w:r>
+            <w:r>
+              <w:rPr>
+                <w:rFonts w:ascii="Arial" w:hAnsi="Arial" w:cs="Arial"/>
+                <w:sz w:val="22"/>
+                <w:szCs w:val="22"/>
+              </w:rPr>
+              <w:t xml:space="preserve"> y contenido de cada </w:t>
+            </w:r>
+            <w:r>
+              <w:rPr>
+                <w:rFonts w:ascii="Arial" w:hAnsi="Arial" w:cs="Arial"/>
+                <w:sz w:val="22"/>
+                <w:szCs w:val="22"/>
+              </w:rPr>
+              <w:t xml:space="preserve">modelo de </w:t>
+            </w:r>
+            <w:r>
+              <w:rPr>
+                <w:rFonts w:ascii="Arial" w:hAnsi="Arial" w:cs="Arial"/>
+                <w:sz w:val="22"/>
+                <w:szCs w:val="22"/>
+              </w:rPr>
+              <w:t>caja de cerámicos.</w:t>
+            </w:r>
+            <w:r>
+              <w:rPr>
+                <w:rFonts w:ascii="Arial" w:hAnsi="Arial" w:cs="Arial"/>
+                <w:sz w:val="22"/>
+                <w:szCs w:val="22"/>
+              </w:rPr>
+              <w:t xml:space="preserve"> </w:t>
+            </w:r>
+            <w:r>
+              <w:rPr>
+                <w:rFonts w:ascii="Arial" w:hAnsi="Arial" w:cs="Arial"/>
+                <w:sz w:val="22"/>
+                <w:szCs w:val="22"/>
+              </w:rPr>
+              <w:t>En este caso vemos los detalles del modelo “</w:t>
+            </w:r>
+            <w:proofErr w:type="spellStart"/>
+            <w:r>
+              <w:rPr>
+                <w:rFonts w:ascii="Arial" w:hAnsi="Arial" w:cs="Arial"/>
+                <w:sz w:val="22"/>
+                <w:szCs w:val="22"/>
+              </w:rPr>
+              <w:t>Cinza</w:t>
+            </w:r>
+            <w:proofErr w:type="spellEnd"/>
+            <w:r>
+              <w:rPr>
+                <w:rFonts w:ascii="Arial" w:hAnsi="Arial" w:cs="Arial"/>
+                <w:sz w:val="22"/>
+                <w:szCs w:val="22"/>
+              </w:rPr>
+              <w:t xml:space="preserve"> Plus”.</w:t>
+            </w:r>
+          </w:p>
+          <w:p>
+            <w:pPr>
+              <w:rPr>
+                <w:rFonts w:ascii="Arial" w:hAnsi="Arial" w:cs="Arial"/>
+                <w:sz w:val="22"/>
+                <w:szCs w:val="22"/>
+              </w:rPr>
+            </w:pPr>
+          </w:p>
+          <w:p>
+            <w:pPr>
+              <w:pStyle w:val="Prrafodelista"/>
+              <w:ind w:left="720"/>
+              <w:rPr>
+                <w:rFonts w:ascii="Arial" w:hAnsi="Arial" w:cs="Arial"/>
+                <w:sz w:val="22"/>
+                <w:szCs w:val="22"/>
+              </w:rPr>
+            </w:pPr>
+            <w:r>
+              <w:rPr>
+                <w:rFonts w:ascii="Arial" w:hAnsi="Arial" w:cs="Arial"/>
+                <w:sz w:val="22"/>
+                <w:szCs w:val="22"/>
+              </w:rPr>
+              <w:drawing>
+                <wp:inline distT="0" distB="0" distL="0" distR="0" wp14:anchorId="215FFC56" wp14:editId="70A68B3B">
+                  <wp:extent cx="3026978" cy="2032000"/>
+                  <wp:effectExtent l="0" t="0" r="2540" b="6350"/>
+                  <wp:docPr id="4" name="Imagen 4"/>
+                  <wp:cNvGraphicFramePr>
+                    <a:graphicFrameLocks xmlns:a="http://schemas.openxmlformats.org/drawingml/2006/main" noChangeAspect="1"/>
+                  </wp:cNvGraphicFramePr>
+                  <a:graphic xmlns:a="http://schemas.openxmlformats.org/drawingml/2006/main">
+                    <a:graphicData uri="http://schemas.openxmlformats.org/drawingml/2006/picture">
+                      <pic:pic xmlns:pic="http://schemas.openxmlformats.org/drawingml/2006/picture">
+                        <pic:nvPicPr>
+                          <pic:cNvPr id="1" name=""/>
+                          <pic:cNvPicPr/>
+                        </pic:nvPicPr>
+                        <pic:blipFill>
+                          <a:blip r:embed="rId11"/>
+                          <a:stretch>
+                            <a:fillRect/>
+                          </a:stretch>
+                        </pic:blipFill>
+                        <pic:spPr>
+                          <a:xfrm>
+                            <a:off x="0" y="0"/>
+                            <a:ext cx="3034770" cy="2037231"/>
+                          </a:xfrm>
+                          <a:prstGeom prst="rect">
+                            <a:avLst/>
+                          </a:prstGeom>
+                        </pic:spPr>
+                      </pic:pic>
+                    </a:graphicData>
+                  </a:graphic>
+                </wp:inline>
+              </w:drawing>
+            </w:r>
+          </w:p>
+          <w:p>
+            <w:pPr>
+              <w:pStyle w:val="Prrafodelista"/>
+              <w:ind w:left="720"/>
+              <w:rPr>
+                <w:rFonts w:ascii="Arial" w:hAnsi="Arial" w:cs="Arial"/>
+                <w:sz w:val="22"/>
+                <w:szCs w:val="22"/>
+              </w:rPr>
+            </w:pPr>
+          </w:p>
+          <w:p>
+            <w:pPr>
+              <w:pStyle w:val="Prrafodelista"/>
+              <w:numPr>
+                <w:ilvl w:val="0"/>
+                <w:numId w:val="37"/>
+              </w:numPr>
+              <w:rPr>
+                <w:rFonts w:ascii="Arial" w:hAnsi="Arial" w:cs="Arial"/>
+                <w:sz w:val="22"/>
+                <w:szCs w:val="22"/>
+              </w:rPr>
+            </w:pPr>
+            <w:r>
+              <w:rPr>
+                <w:rFonts w:ascii="Arial" w:hAnsi="Arial" w:cs="Arial"/>
+                <w:sz w:val="22"/>
+                <w:szCs w:val="22"/>
+              </w:rPr>
+              <w:t>La segunda interfaz</w:t>
+            </w:r>
+            <w:r>
+              <w:rPr>
+                <w:rFonts w:ascii="Arial" w:hAnsi="Arial" w:cs="Arial"/>
+                <w:sz w:val="22"/>
+                <w:szCs w:val="22"/>
+              </w:rPr>
+              <w:t xml:space="preserve">, </w:t>
+            </w:r>
+            <w:r>
+              <w:rPr>
+                <w:rFonts w:ascii="Arial" w:hAnsi="Arial" w:cs="Arial"/>
+                <w:b/>
                 <w:bCs/>
                 <w:sz w:val="22"/>
                 <w:szCs w:val="22"/>
-                <w:u w:val="none"/>
-              </w:rPr>
-              <w:fldChar w:fldCharType="separate"/>
-            </w:r>
-            <w:r>
-              <w:rPr>
-                <w:rStyle w:val="Hipervnculo"/>
-                <w:rFonts w:cs="Arial"/>
-                <w:b w:val="0"/>
+              </w:rPr>
+              <w:t>Modificar cerámico</w:t>
+            </w:r>
+            <w:r>
+              <w:rPr>
+                <w:rFonts w:ascii="Arial" w:hAnsi="Arial" w:cs="Arial"/>
+                <w:sz w:val="22"/>
+                <w:szCs w:val="22"/>
+              </w:rPr>
+              <w:t xml:space="preserve">, </w:t>
+            </w:r>
+            <w:r>
+              <w:rPr>
+                <w:rFonts w:ascii="Arial" w:hAnsi="Arial" w:cs="Arial"/>
+                <w:sz w:val="22"/>
+                <w:szCs w:val="22"/>
+              </w:rPr>
+              <w:t xml:space="preserve">muestra </w:t>
+            </w:r>
+            <w:r>
+              <w:rPr>
+                <w:rFonts w:ascii="Arial" w:hAnsi="Arial" w:cs="Arial"/>
+                <w:sz w:val="22"/>
+                <w:szCs w:val="22"/>
+              </w:rPr>
+              <w:t>los detalles y permite</w:t>
+            </w:r>
+            <w:r>
+              <w:rPr>
+                <w:rFonts w:ascii="Arial" w:hAnsi="Arial" w:cs="Arial"/>
+                <w:sz w:val="22"/>
+                <w:szCs w:val="22"/>
+              </w:rPr>
+              <w:t xml:space="preserve"> la edición de cada característica del modelo seleccionado de cerámicos</w:t>
+            </w:r>
+            <w:r>
+              <w:rPr>
+                <w:rFonts w:ascii="Arial" w:hAnsi="Arial" w:cs="Arial"/>
+                <w:sz w:val="22"/>
+                <w:szCs w:val="22"/>
+              </w:rPr>
+              <w:t>.</w:t>
+            </w:r>
+            <w:r>
+              <w:rPr>
+                <w:rFonts w:ascii="Arial" w:hAnsi="Arial" w:cs="Arial"/>
+                <w:sz w:val="22"/>
+                <w:szCs w:val="22"/>
+              </w:rPr>
+              <w:t xml:space="preserve"> Sólo admite números</w:t>
+            </w:r>
+            <w:r>
+              <w:rPr>
+                <w:rFonts w:ascii="Arial" w:hAnsi="Arial" w:cs="Arial"/>
+                <w:sz w:val="22"/>
+                <w:szCs w:val="22"/>
+              </w:rPr>
+              <w:t>. Con el botón grabar se guardan</w:t>
+            </w:r>
+            <w:r>
+              <w:rPr>
+                <w:rFonts w:ascii="Arial" w:hAnsi="Arial" w:cs="Arial"/>
+                <w:sz w:val="22"/>
+                <w:szCs w:val="22"/>
+              </w:rPr>
+              <w:t xml:space="preserve"> l</w:t>
+            </w:r>
+            <w:r>
+              <w:rPr>
+                <w:rFonts w:ascii="Arial" w:hAnsi="Arial" w:cs="Arial"/>
+                <w:sz w:val="22"/>
+                <w:szCs w:val="22"/>
+              </w:rPr>
+              <w:t xml:space="preserve">os nuevos datos </w:t>
+            </w:r>
+            <w:r>
+              <w:rPr>
+                <w:rFonts w:ascii="Arial" w:hAnsi="Arial" w:cs="Arial"/>
+                <w:sz w:val="22"/>
+                <w:szCs w:val="22"/>
+              </w:rPr>
+              <w:t>ingresad</w:t>
+            </w:r>
+            <w:r>
+              <w:rPr>
+                <w:rFonts w:ascii="Arial" w:hAnsi="Arial" w:cs="Arial"/>
+                <w:sz w:val="22"/>
+                <w:szCs w:val="22"/>
+              </w:rPr>
+              <w:t>o</w:t>
+            </w:r>
+            <w:r>
+              <w:rPr>
+                <w:rFonts w:ascii="Arial" w:hAnsi="Arial" w:cs="Arial"/>
+                <w:sz w:val="22"/>
+                <w:szCs w:val="22"/>
+              </w:rPr>
+              <w:t>s</w:t>
+            </w:r>
+            <w:r>
+              <w:rPr>
+                <w:rFonts w:ascii="Arial" w:hAnsi="Arial" w:cs="Arial"/>
+                <w:sz w:val="22"/>
+                <w:szCs w:val="22"/>
+              </w:rPr>
+              <w:t xml:space="preserve"> </w:t>
+            </w:r>
+            <w:r>
+              <w:rPr>
+                <w:rFonts w:ascii="Arial" w:hAnsi="Arial" w:cs="Arial"/>
+                <w:sz w:val="22"/>
+                <w:szCs w:val="22"/>
+              </w:rPr>
+              <w:t>en el sistema y pueden ser consultados luego.</w:t>
+            </w:r>
+          </w:p>
+          <w:p>
+            <w:pPr>
+              <w:pStyle w:val="Prrafodelista"/>
+              <w:ind w:left="720"/>
+              <w:rPr>
+                <w:rFonts w:ascii="Arial" w:hAnsi="Arial" w:cs="Arial"/>
+                <w:sz w:val="22"/>
+                <w:szCs w:val="22"/>
+              </w:rPr>
+            </w:pPr>
+          </w:p>
+          <w:p>
+            <w:pPr>
+              <w:pStyle w:val="Prrafodelista"/>
+              <w:ind w:left="720"/>
+              <w:rPr>
+                <w:rFonts w:ascii="Arial" w:hAnsi="Arial" w:cs="Arial"/>
+                <w:sz w:val="22"/>
+                <w:szCs w:val="22"/>
+              </w:rPr>
+            </w:pPr>
+            <w:r>
+              <w:rPr>
+                <w:rFonts w:ascii="Arial" w:hAnsi="Arial" w:cs="Arial"/>
+                <w:sz w:val="22"/>
+                <w:szCs w:val="22"/>
+              </w:rPr>
+              <w:drawing>
+                <wp:inline distT="0" distB="0" distL="0" distR="0" wp14:anchorId="1C1AAAAF" wp14:editId="49AFDED2">
+                  <wp:extent cx="3026410" cy="2124777"/>
+                  <wp:effectExtent l="0" t="0" r="2540" b="8890"/>
+                  <wp:docPr id="5" name="Imagen 5"/>
+                  <wp:cNvGraphicFramePr>
+                    <a:graphicFrameLocks xmlns:a="http://schemas.openxmlformats.org/drawingml/2006/main" noChangeAspect="1"/>
+                  </wp:cNvGraphicFramePr>
+                  <a:graphic xmlns:a="http://schemas.openxmlformats.org/drawingml/2006/main">
+                    <a:graphicData uri="http://schemas.openxmlformats.org/drawingml/2006/picture">
+                      <pic:pic xmlns:pic="http://schemas.openxmlformats.org/drawingml/2006/picture">
+                        <pic:nvPicPr>
+                          <pic:cNvPr id="1" name=""/>
+                          <pic:cNvPicPr/>
+                        </pic:nvPicPr>
+                        <pic:blipFill>
+                          <a:blip r:embed="rId12"/>
+                          <a:stretch>
+                            <a:fillRect/>
+                          </a:stretch>
+                        </pic:blipFill>
+                        <pic:spPr>
+                          <a:xfrm>
+                            <a:off x="0" y="0"/>
+                            <a:ext cx="3037289" cy="2132415"/>
+                          </a:xfrm>
+                          <a:prstGeom prst="rect">
+                            <a:avLst/>
+                          </a:prstGeom>
+                        </pic:spPr>
+                      </pic:pic>
+                    </a:graphicData>
+                  </a:graphic>
+                </wp:inline>
+              </w:drawing>
+            </w:r>
+          </w:p>
+          <w:p>
+            <w:pPr>
+              <w:rPr>
+                <w:rFonts w:ascii="Arial" w:hAnsi="Arial" w:cs="Arial"/>
+                <w:sz w:val="22"/>
+                <w:szCs w:val="22"/>
+              </w:rPr>
+            </w:pPr>
+          </w:p>
+          <w:p>
+            <w:pPr>
+              <w:pStyle w:val="Prrafodelista"/>
+              <w:numPr>
+                <w:ilvl w:val="0"/>
+                <w:numId w:val="37"/>
+              </w:numPr>
+              <w:rPr>
+                <w:rFonts w:ascii="Arial" w:hAnsi="Arial" w:cs="Arial"/>
+                <w:sz w:val="22"/>
+                <w:szCs w:val="22"/>
+              </w:rPr>
+            </w:pPr>
+            <w:r>
+              <w:rPr>
+                <w:rFonts w:ascii="Arial" w:hAnsi="Arial" w:cs="Arial"/>
+                <w:sz w:val="22"/>
+                <w:szCs w:val="22"/>
+              </w:rPr>
+              <w:t xml:space="preserve">La tercera interfaz, </w:t>
+            </w:r>
+            <w:r>
+              <w:rPr>
+                <w:rFonts w:ascii="Arial" w:hAnsi="Arial" w:cs="Arial"/>
+                <w:b/>
                 <w:bCs/>
                 <w:sz w:val="22"/>
                 <w:szCs w:val="22"/>
               </w:rPr>
-              <w:t>Definición</w:t>
-            </w:r>
-            <w:r>
-              <w:rPr>
-                <w:rFonts w:cs="Arial"/>
-                <w:b w:val="0"/>
+              <w:t>Listar cerámicos</w:t>
+            </w:r>
+            <w:r>
+              <w:rPr>
+                <w:rFonts w:ascii="Arial" w:hAnsi="Arial" w:cs="Arial"/>
+                <w:sz w:val="22"/>
+                <w:szCs w:val="22"/>
+              </w:rPr>
+              <w:t xml:space="preserve">, al hacer clic </w:t>
+            </w:r>
+            <w:r>
+              <w:rPr>
+                <w:rFonts w:ascii="Arial" w:hAnsi="Arial" w:cs="Arial"/>
+                <w:sz w:val="22"/>
+                <w:szCs w:val="22"/>
+              </w:rPr>
+              <w:t xml:space="preserve">en el </w:t>
+            </w:r>
+            <w:r>
+              <w:rPr>
+                <w:rFonts w:ascii="Arial" w:hAnsi="Arial" w:cs="Arial"/>
+                <w:sz w:val="22"/>
+                <w:szCs w:val="22"/>
+              </w:rPr>
+              <w:t xml:space="preserve">botón Listar, </w:t>
+            </w:r>
+            <w:r>
+              <w:rPr>
+                <w:rFonts w:ascii="Arial" w:hAnsi="Arial" w:cs="Arial"/>
+                <w:sz w:val="22"/>
+                <w:szCs w:val="22"/>
+              </w:rPr>
+              <w:t>muestra los detalles de cada caja de cerámicos (modelo, precio, ancho, largo, esp</w:t>
+            </w:r>
+            <w:r>
+              <w:rPr>
+                <w:rFonts w:ascii="Arial" w:hAnsi="Arial" w:cs="Arial"/>
+                <w:sz w:val="22"/>
+                <w:szCs w:val="22"/>
+              </w:rPr>
+              <w:t>esor y contenido)</w:t>
+            </w:r>
+            <w:r>
+              <w:rPr>
+                <w:rFonts w:ascii="Arial" w:hAnsi="Arial" w:cs="Arial"/>
+                <w:sz w:val="22"/>
+                <w:szCs w:val="22"/>
+              </w:rPr>
+              <w:t>.</w:t>
+            </w:r>
+          </w:p>
+          <w:p>
+            <w:pPr>
+              <w:ind w:left="360"/>
+              <w:rPr>
+                <w:rFonts w:ascii="Arial" w:hAnsi="Arial" w:cs="Arial"/>
+                <w:sz w:val="22"/>
+                <w:szCs w:val="22"/>
+              </w:rPr>
+            </w:pPr>
+            <w:r>
+              <w:drawing>
+                <wp:anchor distT="0" distB="0" distL="114300" distR="114300" simplePos="0" relativeHeight="251658240" behindDoc="0" locked="0" layoutInCell="1" allowOverlap="1" wp14:anchorId="2DE306CB" wp14:editId="628791AF">
+                  <wp:simplePos x="0" y="0"/>
+                  <wp:positionH relativeFrom="column">
+                    <wp:posOffset>382270</wp:posOffset>
+                  </wp:positionH>
+                  <wp:positionV relativeFrom="paragraph">
+                    <wp:posOffset>76200</wp:posOffset>
+                  </wp:positionV>
+                  <wp:extent cx="3151505" cy="2190750"/>
+                  <wp:effectExtent l="0" t="0" r="0" b="0"/>
+                  <wp:wrapSquare wrapText="bothSides"/>
+                  <wp:docPr id="6" name="Imagen 6"/>
+                  <wp:cNvGraphicFramePr>
+                    <a:graphicFrameLocks xmlns:a="http://schemas.openxmlformats.org/drawingml/2006/main" noChangeAspect="1"/>
+                  </wp:cNvGraphicFramePr>
+                  <a:graphic xmlns:a="http://schemas.openxmlformats.org/drawingml/2006/main">
+                    <a:graphicData uri="http://schemas.openxmlformats.org/drawingml/2006/picture">
+                      <pic:pic xmlns:pic="http://schemas.openxmlformats.org/drawingml/2006/picture">
+                        <pic:nvPicPr>
+                          <pic:cNvPr id="1" name=""/>
+                          <pic:cNvPicPr/>
+                        </pic:nvPicPr>
+                        <pic:blipFill>
+                          <a:blip r:embed="rId13">
+                            <a:extLst>
+                              <a:ext uri="{28A0092B-C50C-407E-A947-70E740481C1C}">
+                                <a14:useLocalDpi xmlns:a14="http://schemas.microsoft.com/office/drawing/2010/main" val="0"/>
+                              </a:ext>
+                            </a:extLst>
+                          </a:blip>
+                          <a:stretch>
+                            <a:fillRect/>
+                          </a:stretch>
+                        </pic:blipFill>
+                        <pic:spPr>
+                          <a:xfrm>
+                            <a:off x="0" y="0"/>
+                            <a:ext cx="3151505" cy="2190750"/>
+                          </a:xfrm>
+                          <a:prstGeom prst="rect">
+                            <a:avLst/>
+                          </a:prstGeom>
+                        </pic:spPr>
+                      </pic:pic>
+                    </a:graphicData>
+                  </a:graphic>
+                  <wp14:sizeRelH relativeFrom="margin">
+                    <wp14:pctWidth>0</wp14:pctWidth>
+                  </wp14:sizeRelH>
+                  <wp14:sizeRelV relativeFrom="margin">
+                    <wp14:pctHeight>0</wp14:pctHeight>
+                  </wp14:sizeRelV>
+                </wp:anchor>
+              </w:drawing>
+            </w:r>
+          </w:p>
+          <w:p>
+            <w:pPr>
+              <w:pStyle w:val="Prrafodelista"/>
+              <w:ind w:left="720"/>
+              <w:rPr>
+                <w:rFonts w:ascii="Arial" w:hAnsi="Arial" w:cs="Arial"/>
+                <w:sz w:val="22"/>
+                <w:szCs w:val="22"/>
+              </w:rPr>
+            </w:pPr>
+          </w:p>
+          <w:p>
+            <w:pPr>
+              <w:pStyle w:val="Prrafodelista"/>
+              <w:rPr>
+                <w:rFonts w:ascii="Arial" w:hAnsi="Arial" w:cs="Arial"/>
+                <w:sz w:val="22"/>
+                <w:szCs w:val="22"/>
+              </w:rPr>
+            </w:pPr>
+          </w:p>
+          <w:p>
+            <w:pPr>
+              <w:pStyle w:val="Prrafodelista"/>
+              <w:ind w:left="720"/>
+              <w:rPr>
+                <w:rFonts w:ascii="Arial" w:hAnsi="Arial" w:cs="Arial"/>
+                <w:sz w:val="22"/>
+                <w:szCs w:val="22"/>
+              </w:rPr>
+            </w:pPr>
+          </w:p>
+          <w:p>
+            <w:pPr>
+              <w:pStyle w:val="Prrafodelista"/>
+              <w:ind w:left="720"/>
+              <w:rPr>
+                <w:rFonts w:ascii="Arial" w:hAnsi="Arial" w:cs="Arial"/>
+                <w:sz w:val="22"/>
+                <w:szCs w:val="22"/>
+              </w:rPr>
+            </w:pPr>
+          </w:p>
+          <w:p>
+            <w:pPr>
+              <w:pStyle w:val="Prrafodelista"/>
+              <w:ind w:left="720"/>
+              <w:rPr>
+                <w:rFonts w:ascii="Arial" w:hAnsi="Arial" w:cs="Arial"/>
+                <w:sz w:val="22"/>
+                <w:szCs w:val="22"/>
+              </w:rPr>
+            </w:pPr>
+          </w:p>
+          <w:p>
+            <w:pPr>
+              <w:pStyle w:val="Prrafodelista"/>
+              <w:ind w:left="720"/>
+              <w:rPr>
+                <w:rFonts w:ascii="Arial" w:hAnsi="Arial" w:cs="Arial"/>
+                <w:sz w:val="22"/>
+                <w:szCs w:val="22"/>
+              </w:rPr>
+            </w:pPr>
+          </w:p>
+          <w:p>
+            <w:pPr>
+              <w:pStyle w:val="Prrafodelista"/>
+              <w:ind w:left="720"/>
+              <w:rPr>
+                <w:rFonts w:ascii="Arial" w:hAnsi="Arial" w:cs="Arial"/>
+                <w:sz w:val="22"/>
+                <w:szCs w:val="22"/>
+              </w:rPr>
+            </w:pPr>
+          </w:p>
+          <w:p>
+            <w:pPr>
+              <w:pStyle w:val="Prrafodelista"/>
+              <w:ind w:left="720"/>
+              <w:rPr>
+                <w:rFonts w:ascii="Arial" w:hAnsi="Arial" w:cs="Arial"/>
+                <w:sz w:val="22"/>
+                <w:szCs w:val="22"/>
+              </w:rPr>
+            </w:pPr>
+          </w:p>
+          <w:p>
+            <w:pPr>
+              <w:pStyle w:val="Prrafodelista"/>
+              <w:ind w:left="720"/>
+              <w:rPr>
+                <w:rFonts w:ascii="Arial" w:hAnsi="Arial" w:cs="Arial"/>
+                <w:sz w:val="22"/>
+                <w:szCs w:val="22"/>
+              </w:rPr>
+            </w:pPr>
+          </w:p>
+          <w:p>
+            <w:pPr>
+              <w:pStyle w:val="Prrafodelista"/>
+              <w:ind w:left="720"/>
+              <w:rPr>
+                <w:rFonts w:ascii="Arial" w:hAnsi="Arial" w:cs="Arial"/>
+                <w:sz w:val="22"/>
+                <w:szCs w:val="22"/>
+              </w:rPr>
+            </w:pPr>
+          </w:p>
+          <w:p>
+            <w:pPr>
+              <w:pStyle w:val="Prrafodelista"/>
+              <w:ind w:left="720"/>
+              <w:rPr>
+                <w:rFonts w:ascii="Arial" w:hAnsi="Arial" w:cs="Arial"/>
+                <w:sz w:val="22"/>
+                <w:szCs w:val="22"/>
+              </w:rPr>
+            </w:pPr>
+          </w:p>
+          <w:p>
+            <w:pPr>
+              <w:pStyle w:val="Prrafodelista"/>
+              <w:ind w:left="720"/>
+              <w:rPr>
+                <w:rFonts w:ascii="Arial" w:hAnsi="Arial" w:cs="Arial"/>
+                <w:sz w:val="22"/>
+                <w:szCs w:val="22"/>
+              </w:rPr>
+            </w:pPr>
+          </w:p>
+          <w:p>
+            <w:pPr>
+              <w:pStyle w:val="Prrafodelista"/>
+              <w:ind w:left="720"/>
+              <w:rPr>
+                <w:rFonts w:ascii="Arial" w:hAnsi="Arial" w:cs="Arial"/>
+                <w:sz w:val="22"/>
+                <w:szCs w:val="22"/>
+              </w:rPr>
+            </w:pPr>
+          </w:p>
+          <w:p>
+            <w:pPr>
+              <w:pStyle w:val="Prrafodelista"/>
+              <w:ind w:left="720"/>
+              <w:rPr>
+                <w:rFonts w:ascii="Arial" w:hAnsi="Arial" w:cs="Arial"/>
+                <w:sz w:val="22"/>
+                <w:szCs w:val="22"/>
+              </w:rPr>
+            </w:pPr>
+          </w:p>
+          <w:p>
+            <w:pPr>
+              <w:pStyle w:val="Prrafodelista"/>
+              <w:numPr>
+                <w:ilvl w:val="0"/>
+                <w:numId w:val="37"/>
+              </w:numPr>
+              <w:rPr>
+                <w:rFonts w:ascii="Arial" w:hAnsi="Arial" w:cs="Arial"/>
+                <w:sz w:val="22"/>
+                <w:szCs w:val="22"/>
+              </w:rPr>
+            </w:pPr>
+            <w:r>
+              <w:rPr>
+                <w:rFonts w:ascii="Arial" w:hAnsi="Arial" w:cs="Arial"/>
+                <w:sz w:val="22"/>
+                <w:szCs w:val="22"/>
+              </w:rPr>
+              <w:t xml:space="preserve">La cuarta interfaz, </w:t>
+            </w:r>
+            <w:r>
+              <w:rPr>
+                <w:rFonts w:ascii="Arial" w:hAnsi="Arial" w:cs="Arial"/>
+                <w:b/>
                 <w:bCs/>
                 <w:sz w:val="22"/>
                 <w:szCs w:val="22"/>
-                <w:u w:val="none"/>
-              </w:rPr>
-              <w:fldChar w:fldCharType="end"/>
-            </w:r>
-          </w:p>
-          <w:p>
-            <w:pPr>
-              <w:rPr>
-                <w:rFonts w:ascii="Arial" w:hAnsi="Arial" w:cs="Arial"/>
-                <w:sz w:val="22"/>
-                <w:szCs w:val="22"/>
-              </w:rPr>
-            </w:pPr>
-          </w:p>
-          <w:p>
-            <w:pPr>
-              <w:rPr>
-                <w:rFonts w:ascii="Arial" w:hAnsi="Arial" w:cs="Arial"/>
-                <w:sz w:val="22"/>
-                <w:szCs w:val="22"/>
-              </w:rPr>
-            </w:pPr>
-          </w:p>
-          <w:p>
-            <w:pPr>
-              <w:rPr>
-                <w:rFonts w:ascii="Arial" w:hAnsi="Arial" w:cs="Arial"/>
-                <w:sz w:val="22"/>
-                <w:szCs w:val="22"/>
-              </w:rPr>
-            </w:pPr>
+              </w:rPr>
+              <w:t>Vender</w:t>
+            </w:r>
+            <w:r>
+              <w:rPr>
+                <w:rFonts w:ascii="Arial" w:hAnsi="Arial" w:cs="Arial"/>
+                <w:b/>
+                <w:bCs/>
+                <w:sz w:val="22"/>
+                <w:szCs w:val="22"/>
+              </w:rPr>
+              <w:t xml:space="preserve">, </w:t>
+            </w:r>
+            <w:r>
+              <w:rPr>
+                <w:rFonts w:ascii="Arial" w:hAnsi="Arial" w:cs="Arial"/>
+                <w:sz w:val="22"/>
+                <w:szCs w:val="22"/>
+              </w:rPr>
+              <w:t>se encuentra</w:t>
+            </w:r>
+            <w:r>
+              <w:rPr>
+                <w:rFonts w:ascii="Arial" w:hAnsi="Arial" w:cs="Arial"/>
+                <w:b/>
+                <w:bCs/>
+                <w:sz w:val="22"/>
+                <w:szCs w:val="22"/>
+              </w:rPr>
+              <w:t xml:space="preserve"> </w:t>
+            </w:r>
+            <w:r>
+              <w:rPr>
+                <w:rFonts w:ascii="Arial" w:hAnsi="Arial" w:cs="Arial"/>
+                <w:sz w:val="22"/>
+                <w:szCs w:val="22"/>
+              </w:rPr>
+              <w:t>en</w:t>
+            </w:r>
+            <w:r>
+              <w:rPr>
+                <w:rFonts w:ascii="Arial" w:hAnsi="Arial" w:cs="Arial"/>
+                <w:sz w:val="22"/>
+                <w:szCs w:val="22"/>
+              </w:rPr>
+              <w:t xml:space="preserve"> el menú Ventas. Permite seleccionar un modelo y cantidad</w:t>
+            </w:r>
+            <w:r>
+              <w:rPr>
+                <w:rFonts w:ascii="Arial" w:hAnsi="Arial" w:cs="Arial"/>
+                <w:sz w:val="22"/>
+                <w:szCs w:val="22"/>
+              </w:rPr>
+              <w:t xml:space="preserve"> (sólo acepta números enteros)</w:t>
+            </w:r>
+            <w:r>
+              <w:rPr>
+                <w:rFonts w:ascii="Arial" w:hAnsi="Arial" w:cs="Arial"/>
+                <w:sz w:val="22"/>
+                <w:szCs w:val="22"/>
+              </w:rPr>
+              <w:t xml:space="preserve"> a vender</w:t>
+            </w:r>
+            <w:r>
+              <w:rPr>
+                <w:rFonts w:ascii="Arial" w:hAnsi="Arial" w:cs="Arial"/>
+                <w:sz w:val="22"/>
+                <w:szCs w:val="22"/>
+              </w:rPr>
+              <w:t>. Al hacer clic al botón procesar</w:t>
+            </w:r>
+            <w:r>
+              <w:rPr>
+                <w:rFonts w:ascii="Arial" w:hAnsi="Arial" w:cs="Arial"/>
+                <w:sz w:val="22"/>
+                <w:szCs w:val="22"/>
+              </w:rPr>
+              <w:t xml:space="preserve">, muestra la boleta de venta con el </w:t>
+            </w:r>
+            <w:r>
+              <w:rPr>
+                <w:rFonts w:ascii="Arial" w:hAnsi="Arial" w:cs="Arial"/>
+                <w:sz w:val="22"/>
+                <w:szCs w:val="22"/>
+              </w:rPr>
+              <w:t>M</w:t>
+            </w:r>
+            <w:r>
+              <w:rPr>
+                <w:rFonts w:ascii="Arial" w:hAnsi="Arial" w:cs="Arial"/>
+                <w:sz w:val="22"/>
+                <w:szCs w:val="22"/>
+              </w:rPr>
+              <w:t xml:space="preserve">odelo vendido, </w:t>
+            </w:r>
+            <w:r>
+              <w:rPr>
+                <w:rFonts w:ascii="Arial" w:hAnsi="Arial" w:cs="Arial"/>
+                <w:sz w:val="22"/>
+                <w:szCs w:val="22"/>
+              </w:rPr>
+              <w:t>P</w:t>
+            </w:r>
+            <w:r>
+              <w:rPr>
+                <w:rFonts w:ascii="Arial" w:hAnsi="Arial" w:cs="Arial"/>
+                <w:sz w:val="22"/>
+                <w:szCs w:val="22"/>
+              </w:rPr>
+              <w:t>recio unitario</w:t>
+            </w:r>
+            <w:r>
+              <w:rPr>
+                <w:rFonts w:ascii="Arial" w:hAnsi="Arial" w:cs="Arial"/>
+                <w:sz w:val="22"/>
+                <w:szCs w:val="22"/>
+              </w:rPr>
+              <w:t xml:space="preserve">, </w:t>
+            </w:r>
+            <w:r>
+              <w:rPr>
+                <w:rFonts w:ascii="Arial" w:hAnsi="Arial" w:cs="Arial"/>
+                <w:sz w:val="22"/>
+                <w:szCs w:val="22"/>
+              </w:rPr>
+              <w:t>C</w:t>
+            </w:r>
+            <w:r>
+              <w:rPr>
+                <w:rFonts w:ascii="Arial" w:hAnsi="Arial" w:cs="Arial"/>
+                <w:sz w:val="22"/>
+                <w:szCs w:val="22"/>
+              </w:rPr>
+              <w:t xml:space="preserve">antidad adquirida, </w:t>
+            </w:r>
+            <w:r>
+              <w:rPr>
+                <w:rFonts w:ascii="Arial" w:hAnsi="Arial" w:cs="Arial"/>
+                <w:sz w:val="22"/>
+                <w:szCs w:val="22"/>
+              </w:rPr>
+              <w:t>I</w:t>
+            </w:r>
+            <w:r>
+              <w:rPr>
+                <w:rFonts w:ascii="Arial" w:hAnsi="Arial" w:cs="Arial"/>
+                <w:sz w:val="22"/>
+                <w:szCs w:val="22"/>
+              </w:rPr>
+              <w:t xml:space="preserve">mporte de compra, </w:t>
+            </w:r>
+            <w:r>
+              <w:rPr>
+                <w:rFonts w:ascii="Arial" w:hAnsi="Arial" w:cs="Arial"/>
+                <w:sz w:val="22"/>
+                <w:szCs w:val="22"/>
+              </w:rPr>
+              <w:t>I</w:t>
+            </w:r>
+            <w:r>
+              <w:rPr>
+                <w:rFonts w:ascii="Arial" w:hAnsi="Arial" w:cs="Arial"/>
+                <w:sz w:val="22"/>
+                <w:szCs w:val="22"/>
+              </w:rPr>
+              <w:t>mporte de descuento</w:t>
+            </w:r>
+            <w:r>
+              <w:rPr>
+                <w:rFonts w:ascii="Arial" w:hAnsi="Arial" w:cs="Arial"/>
+                <w:sz w:val="22"/>
+                <w:szCs w:val="22"/>
+              </w:rPr>
+              <w:t>, Importe a pagar, Tipo de obsequio y Unidades obsequiadas.</w:t>
+            </w:r>
+          </w:p>
+          <w:p>
+            <w:pPr>
+              <w:pStyle w:val="Prrafodelista"/>
+              <w:ind w:left="720"/>
+              <w:rPr>
+                <w:rFonts w:ascii="Arial" w:hAnsi="Arial" w:cs="Arial"/>
+                <w:sz w:val="22"/>
+                <w:szCs w:val="22"/>
+              </w:rPr>
+            </w:pPr>
+          </w:p>
+          <w:p>
+            <w:pPr>
+              <w:pStyle w:val="Prrafodelista"/>
+              <w:ind w:left="720"/>
+              <w:rPr>
+                <w:rFonts w:ascii="Arial" w:hAnsi="Arial" w:cs="Arial"/>
+                <w:sz w:val="22"/>
+                <w:szCs w:val="22"/>
+              </w:rPr>
+            </w:pPr>
+            <w:r>
+              <w:rPr>
+                <w:rFonts w:ascii="Arial" w:hAnsi="Arial" w:cs="Arial"/>
+                <w:sz w:val="22"/>
+                <w:szCs w:val="22"/>
+              </w:rPr>
+              <w:drawing>
+                <wp:inline distT="0" distB="0" distL="0" distR="0" wp14:anchorId="6744D098" wp14:editId="56033374">
+                  <wp:extent cx="2730640" cy="2375022"/>
+                  <wp:effectExtent l="0" t="0" r="0" b="6350"/>
+                  <wp:docPr id="9" name="Imagen 9"/>
+                  <wp:cNvGraphicFramePr>
+                    <a:graphicFrameLocks xmlns:a="http://schemas.openxmlformats.org/drawingml/2006/main" noChangeAspect="1"/>
+                  </wp:cNvGraphicFramePr>
+                  <a:graphic xmlns:a="http://schemas.openxmlformats.org/drawingml/2006/main">
+                    <a:graphicData uri="http://schemas.openxmlformats.org/drawingml/2006/picture">
+                      <pic:pic xmlns:pic="http://schemas.openxmlformats.org/drawingml/2006/picture">
+                        <pic:nvPicPr>
+                          <pic:cNvPr id="1" name=""/>
+                          <pic:cNvPicPr/>
+                        </pic:nvPicPr>
+                        <pic:blipFill>
+                          <a:blip r:embed="rId14"/>
+                          <a:stretch>
+                            <a:fillRect/>
+                          </a:stretch>
+                        </pic:blipFill>
+                        <pic:spPr>
+                          <a:xfrm>
+                            <a:off x="0" y="0"/>
+                            <a:ext cx="2730640" cy="2375022"/>
+                          </a:xfrm>
+                          <a:prstGeom prst="rect">
+                            <a:avLst/>
+                          </a:prstGeom>
+                        </pic:spPr>
+                      </pic:pic>
+                    </a:graphicData>
+                  </a:graphic>
+                </wp:inline>
+              </w:drawing>
+            </w:r>
+          </w:p>
+          <w:p>
+            <w:pPr>
+              <w:pStyle w:val="Prrafodelista"/>
+              <w:ind w:left="720"/>
+              <w:rPr>
+                <w:rFonts w:ascii="Arial" w:hAnsi="Arial" w:cs="Arial"/>
+                <w:sz w:val="22"/>
+                <w:szCs w:val="22"/>
+              </w:rPr>
+            </w:pPr>
+          </w:p>
+          <w:p>
+            <w:pPr>
+              <w:pStyle w:val="Prrafodelista"/>
+              <w:numPr>
+                <w:ilvl w:val="0"/>
+                <w:numId w:val="37"/>
+              </w:numPr>
+              <w:rPr>
+                <w:rFonts w:ascii="Arial" w:hAnsi="Arial" w:cs="Arial"/>
+                <w:sz w:val="22"/>
+                <w:szCs w:val="22"/>
+              </w:rPr>
+            </w:pPr>
+            <w:r>
+              <w:rPr>
+                <w:rFonts w:ascii="Arial" w:hAnsi="Arial" w:cs="Arial"/>
+                <w:sz w:val="22"/>
+                <w:szCs w:val="22"/>
+              </w:rPr>
+              <w:t xml:space="preserve">La quinta interfaz, </w:t>
+            </w:r>
+            <w:r>
+              <w:rPr>
+                <w:rFonts w:ascii="Arial" w:hAnsi="Arial" w:cs="Arial"/>
+                <w:b/>
+                <w:bCs/>
+                <w:sz w:val="22"/>
+                <w:szCs w:val="22"/>
+              </w:rPr>
+              <w:t xml:space="preserve">Generar reportes, </w:t>
+            </w:r>
+            <w:r>
+              <w:rPr>
+                <w:rFonts w:ascii="Arial" w:hAnsi="Arial" w:cs="Arial"/>
+                <w:sz w:val="22"/>
+                <w:szCs w:val="22"/>
+              </w:rPr>
+              <w:t xml:space="preserve">muestra </w:t>
+            </w:r>
+            <w:r>
+              <w:rPr>
+                <w:rFonts w:ascii="Arial" w:hAnsi="Arial" w:cs="Arial"/>
+                <w:sz w:val="22"/>
+                <w:szCs w:val="22"/>
+              </w:rPr>
+              <w:softHyphen/>
+            </w:r>
+            <w:r>
+              <w:rPr>
+                <w:rFonts w:ascii="Arial" w:hAnsi="Arial" w:cs="Arial"/>
+                <w:sz w:val="22"/>
+                <w:szCs w:val="22"/>
+              </w:rPr>
+              <w:t xml:space="preserve">4 </w:t>
+            </w:r>
+            <w:r>
+              <w:rPr>
+                <w:rFonts w:ascii="Arial" w:hAnsi="Arial" w:cs="Arial"/>
+                <w:sz w:val="22"/>
+                <w:szCs w:val="22"/>
+              </w:rPr>
+              <w:t xml:space="preserve">tipos de reporte: (Ventas por modelo, </w:t>
+            </w:r>
+            <w:r>
+              <w:rPr>
+                <w:rFonts w:ascii="Arial" w:hAnsi="Arial" w:cs="Arial"/>
+                <w:sz w:val="22"/>
+                <w:szCs w:val="22"/>
+              </w:rPr>
+              <w:t xml:space="preserve">Comparación de precios con el precio promedio, </w:t>
+            </w:r>
+            <w:r>
+              <w:rPr>
+                <w:rFonts w:ascii="Arial" w:hAnsi="Arial" w:cs="Arial"/>
+                <w:sz w:val="22"/>
+                <w:szCs w:val="22"/>
+              </w:rPr>
+              <w:t xml:space="preserve">Comparación </w:t>
+            </w:r>
+            <w:r>
+              <w:rPr>
+                <w:rFonts w:ascii="Arial" w:hAnsi="Arial" w:cs="Arial"/>
+                <w:sz w:val="22"/>
+                <w:szCs w:val="22"/>
+              </w:rPr>
+              <w:t xml:space="preserve">de cajas vendidas </w:t>
+            </w:r>
+            <w:r>
+              <w:rPr>
+                <w:rFonts w:ascii="Arial" w:hAnsi="Arial" w:cs="Arial"/>
+                <w:sz w:val="22"/>
+                <w:szCs w:val="22"/>
+              </w:rPr>
+              <w:t>con la cantidad óptima</w:t>
+            </w:r>
+            <w:r>
+              <w:rPr>
+                <w:rFonts w:ascii="Arial" w:hAnsi="Arial" w:cs="Arial"/>
+                <w:sz w:val="22"/>
+                <w:szCs w:val="22"/>
+              </w:rPr>
+              <w:t xml:space="preserve"> y</w:t>
+            </w:r>
+            <w:r>
+              <w:rPr>
+                <w:rFonts w:ascii="Arial" w:hAnsi="Arial" w:cs="Arial"/>
+                <w:sz w:val="22"/>
+                <w:szCs w:val="22"/>
+              </w:rPr>
+              <w:t xml:space="preserve"> </w:t>
+            </w:r>
+            <w:r>
+              <w:rPr>
+                <w:rFonts w:ascii="Arial" w:hAnsi="Arial" w:cs="Arial"/>
+                <w:sz w:val="22"/>
+                <w:szCs w:val="22"/>
+              </w:rPr>
+              <w:t>Estadística sobre el precio)</w:t>
+            </w:r>
+            <w:r>
+              <w:rPr>
+                <w:rFonts w:ascii="Arial" w:hAnsi="Arial" w:cs="Arial"/>
+                <w:sz w:val="22"/>
+                <w:szCs w:val="22"/>
+              </w:rPr>
+              <w:t>.</w:t>
+            </w:r>
+          </w:p>
+          <w:p>
+            <w:pPr>
+              <w:pStyle w:val="Prrafodelista"/>
+              <w:ind w:left="720"/>
+              <w:rPr>
+                <w:rFonts w:ascii="Arial" w:hAnsi="Arial" w:cs="Arial"/>
+                <w:sz w:val="22"/>
+                <w:szCs w:val="22"/>
+              </w:rPr>
+            </w:pPr>
+          </w:p>
+          <w:p>
+            <w:pPr>
+              <w:pStyle w:val="Prrafodelista"/>
+              <w:numPr>
+                <w:ilvl w:val="0"/>
+                <w:numId w:val="40"/>
+              </w:numPr>
+              <w:rPr>
+                <w:rFonts w:ascii="Arial" w:hAnsi="Arial" w:cs="Arial"/>
+                <w:sz w:val="22"/>
+                <w:szCs w:val="22"/>
+              </w:rPr>
+            </w:pPr>
+            <w:r>
+              <w:rPr>
+                <w:rFonts w:ascii="Arial" w:hAnsi="Arial" w:cs="Arial"/>
+                <w:sz w:val="22"/>
+                <w:szCs w:val="22"/>
+              </w:rPr>
+              <w:t xml:space="preserve">El primer reporte, </w:t>
+            </w:r>
+            <w:r>
+              <w:rPr>
+                <w:rFonts w:ascii="Arial" w:hAnsi="Arial" w:cs="Arial"/>
+                <w:b/>
+                <w:sz w:val="22"/>
+                <w:szCs w:val="22"/>
+              </w:rPr>
+              <w:t>V</w:t>
+            </w:r>
+            <w:r>
+              <w:rPr>
+                <w:rFonts w:ascii="Arial" w:hAnsi="Arial" w:cs="Arial"/>
+                <w:b/>
+                <w:bCs/>
+                <w:sz w:val="22"/>
+                <w:szCs w:val="22"/>
+              </w:rPr>
+              <w:t>entas por modelo</w:t>
+            </w:r>
+            <w:r>
+              <w:rPr>
+                <w:rFonts w:ascii="Arial" w:hAnsi="Arial" w:cs="Arial"/>
+                <w:sz w:val="22"/>
+                <w:szCs w:val="22"/>
+              </w:rPr>
+              <w:t xml:space="preserve">, muestra </w:t>
+            </w:r>
+            <w:r>
+              <w:rPr>
+                <w:rFonts w:ascii="Arial" w:hAnsi="Arial" w:cs="Arial"/>
+                <w:sz w:val="22"/>
+                <w:szCs w:val="22"/>
+              </w:rPr>
+              <w:t>por cada tipo de cerámicos la</w:t>
+            </w:r>
+            <w:r>
+              <w:rPr>
+                <w:rFonts w:ascii="Arial" w:hAnsi="Arial" w:cs="Arial"/>
+                <w:sz w:val="22"/>
+                <w:szCs w:val="22"/>
+              </w:rPr>
+              <w:t xml:space="preserve"> cantidad de ventas, cantidad de unidades o cajas vendidas, </w:t>
+            </w:r>
+            <w:r>
+              <w:rPr>
+                <w:rFonts w:ascii="Arial" w:hAnsi="Arial" w:cs="Arial"/>
+                <w:sz w:val="22"/>
+                <w:szCs w:val="22"/>
+              </w:rPr>
+              <w:t>importe total vendido</w:t>
+            </w:r>
+            <w:r>
+              <w:rPr>
+                <w:rFonts w:ascii="Arial" w:hAnsi="Arial" w:cs="Arial"/>
+                <w:sz w:val="22"/>
+                <w:szCs w:val="22"/>
+              </w:rPr>
+              <w:t xml:space="preserve"> y el aporte a la cuota diaria.</w:t>
+            </w:r>
+          </w:p>
+          <w:p>
+            <w:pPr>
+              <w:pStyle w:val="Prrafodelista"/>
+              <w:ind w:left="720"/>
+              <w:rPr>
+                <w:rFonts w:ascii="Arial" w:hAnsi="Arial" w:cs="Arial"/>
+                <w:sz w:val="22"/>
+                <w:szCs w:val="22"/>
+              </w:rPr>
+            </w:pPr>
+          </w:p>
+          <w:p>
+            <w:pPr>
+              <w:rPr>
+                <w:rFonts w:ascii="Arial" w:hAnsi="Arial" w:cs="Arial"/>
+                <w:sz w:val="22"/>
+                <w:szCs w:val="22"/>
+              </w:rPr>
+            </w:pPr>
+            <w:r>
+              <w:rPr>
+                <w:rFonts w:ascii="Arial" w:hAnsi="Arial" w:cs="Arial"/>
+                <w:sz w:val="22"/>
+                <w:szCs w:val="22"/>
+              </w:rPr>
+              <w:drawing>
+                <wp:anchor distT="0" distB="0" distL="114300" distR="114300" simplePos="0" relativeHeight="251662336" behindDoc="0" locked="0" layoutInCell="1" allowOverlap="1" wp14:anchorId="6582FFE5" wp14:editId="05C4EBA3">
+                  <wp:simplePos x="0" y="0"/>
+                  <wp:positionH relativeFrom="column">
+                    <wp:posOffset>337820</wp:posOffset>
+                  </wp:positionH>
+                  <wp:positionV relativeFrom="paragraph">
+                    <wp:posOffset>121285</wp:posOffset>
+                  </wp:positionV>
+                  <wp:extent cx="4914900" cy="3086735"/>
+                  <wp:effectExtent l="0" t="0" r="0" b="0"/>
+                  <wp:wrapSquare wrapText="bothSides"/>
+                  <wp:docPr id="15" name="Imagen 15"/>
+                  <wp:cNvGraphicFramePr>
+                    <a:graphicFrameLocks xmlns:a="http://schemas.openxmlformats.org/drawingml/2006/main" noChangeAspect="1"/>
+                  </wp:cNvGraphicFramePr>
+                  <a:graphic xmlns:a="http://schemas.openxmlformats.org/drawingml/2006/main">
+                    <a:graphicData uri="http://schemas.openxmlformats.org/drawingml/2006/picture">
+                      <pic:pic xmlns:pic="http://schemas.openxmlformats.org/drawingml/2006/picture">
+                        <pic:nvPicPr>
+                          <pic:cNvPr id="1" name=""/>
+                          <pic:cNvPicPr/>
+                        </pic:nvPicPr>
+                        <pic:blipFill>
+                          <a:blip r:embed="rId15">
+                            <a:extLst>
+                              <a:ext uri="{28A0092B-C50C-407E-A947-70E740481C1C}">
+                                <a14:useLocalDpi xmlns:a14="http://schemas.microsoft.com/office/drawing/2010/main" val="0"/>
+                              </a:ext>
+                            </a:extLst>
+                          </a:blip>
+                          <a:stretch>
+                            <a:fillRect/>
+                          </a:stretch>
+                        </pic:blipFill>
+                        <pic:spPr>
+                          <a:xfrm>
+                            <a:off x="0" y="0"/>
+                            <a:ext cx="4914900" cy="3086735"/>
+                          </a:xfrm>
+                          <a:prstGeom prst="rect">
+                            <a:avLst/>
+                          </a:prstGeom>
+                        </pic:spPr>
+                      </pic:pic>
+                    </a:graphicData>
+                  </a:graphic>
+                  <wp14:sizeRelH relativeFrom="margin">
+                    <wp14:pctWidth>0</wp14:pctWidth>
+                  </wp14:sizeRelH>
+                  <wp14:sizeRelV relativeFrom="margin">
+                    <wp14:pctHeight>0</wp14:pctHeight>
+                  </wp14:sizeRelV>
+                </wp:anchor>
+              </w:drawing>
+            </w:r>
+          </w:p>
+          <w:p>
+            <w:pPr>
+              <w:pStyle w:val="Prrafodelista"/>
+              <w:numPr>
+                <w:ilvl w:val="0"/>
+                <w:numId w:val="40"/>
+              </w:numPr>
+              <w:rPr>
+                <w:rFonts w:ascii="Arial" w:hAnsi="Arial" w:cs="Arial"/>
+                <w:sz w:val="22"/>
+                <w:szCs w:val="22"/>
+              </w:rPr>
+            </w:pPr>
+            <w:r>
+              <w:rPr>
+                <w:rFonts w:ascii="Arial" w:hAnsi="Arial" w:cs="Arial"/>
+                <w:sz w:val="22"/>
+                <w:szCs w:val="22"/>
+              </w:rPr>
+              <w:t xml:space="preserve">El segundo reporte, </w:t>
+            </w:r>
+            <w:r>
+              <w:rPr>
+                <w:rFonts w:ascii="Arial" w:hAnsi="Arial" w:cs="Arial"/>
+                <w:b/>
+                <w:bCs/>
+                <w:sz w:val="22"/>
+                <w:szCs w:val="22"/>
+              </w:rPr>
+              <w:t>Comparación de precios con el precio promedio</w:t>
+            </w:r>
+            <w:r>
+              <w:rPr>
+                <w:rFonts w:ascii="Arial" w:hAnsi="Arial" w:cs="Arial"/>
+                <w:sz w:val="22"/>
+                <w:szCs w:val="22"/>
+              </w:rPr>
+              <w:t xml:space="preserve">, muestra por cada modelo, </w:t>
+            </w:r>
+            <w:r>
+              <w:rPr>
+                <w:rFonts w:ascii="Arial" w:hAnsi="Arial" w:cs="Arial"/>
+                <w:sz w:val="22"/>
+                <w:szCs w:val="22"/>
+              </w:rPr>
+              <w:t>el precio, precio promedio</w:t>
+            </w:r>
+            <w:r>
+              <w:rPr>
+                <w:rFonts w:ascii="Arial" w:hAnsi="Arial" w:cs="Arial"/>
+                <w:sz w:val="22"/>
+                <w:szCs w:val="22"/>
+              </w:rPr>
+              <w:t xml:space="preserve"> y la comparación entre estos.</w:t>
+            </w:r>
+          </w:p>
+          <w:p>
+            <w:pPr>
+              <w:pStyle w:val="Prrafodelista"/>
+              <w:ind w:left="1440"/>
+              <w:rPr>
+                <w:rFonts w:ascii="Arial" w:hAnsi="Arial" w:cs="Arial"/>
+                <w:sz w:val="22"/>
+                <w:szCs w:val="22"/>
+              </w:rPr>
+            </w:pPr>
+            <w:r>
+              <w:rPr>
+                <w:rFonts w:ascii="Arial" w:hAnsi="Arial" w:cs="Arial"/>
+                <w:sz w:val="22"/>
+                <w:szCs w:val="22"/>
+              </w:rPr>
+              <w:drawing>
+                <wp:anchor distT="0" distB="0" distL="114300" distR="114300" simplePos="0" relativeHeight="251659264" behindDoc="0" locked="0" layoutInCell="1" allowOverlap="1" wp14:anchorId="524F48F6" wp14:editId="5B01D116">
+                  <wp:simplePos x="0" y="0"/>
+                  <wp:positionH relativeFrom="column">
+                    <wp:posOffset>731520</wp:posOffset>
+                  </wp:positionH>
+                  <wp:positionV relativeFrom="paragraph">
+                    <wp:posOffset>203200</wp:posOffset>
+                  </wp:positionV>
+                  <wp:extent cx="4724400" cy="2995930"/>
+                  <wp:effectExtent l="0" t="0" r="0" b="0"/>
+                  <wp:wrapSquare wrapText="bothSides"/>
+                  <wp:docPr id="11" name="Imagen 11"/>
+                  <wp:cNvGraphicFramePr>
+                    <a:graphicFrameLocks xmlns:a="http://schemas.openxmlformats.org/drawingml/2006/main" noChangeAspect="1"/>
+                  </wp:cNvGraphicFramePr>
+                  <a:graphic xmlns:a="http://schemas.openxmlformats.org/drawingml/2006/main">
+                    <a:graphicData uri="http://schemas.openxmlformats.org/drawingml/2006/picture">
+                      <pic:pic xmlns:pic="http://schemas.openxmlformats.org/drawingml/2006/picture">
+                        <pic:nvPicPr>
+                          <pic:cNvPr id="1" name=""/>
+                          <pic:cNvPicPr/>
+                        </pic:nvPicPr>
+                        <pic:blipFill>
+                          <a:blip r:embed="rId16">
+                            <a:extLst>
+                              <a:ext uri="{28A0092B-C50C-407E-A947-70E740481C1C}">
+                                <a14:useLocalDpi xmlns:a14="http://schemas.microsoft.com/office/drawing/2010/main" val="0"/>
+                              </a:ext>
+                            </a:extLst>
+                          </a:blip>
+                          <a:stretch>
+                            <a:fillRect/>
+                          </a:stretch>
+                        </pic:blipFill>
+                        <pic:spPr>
+                          <a:xfrm>
+                            <a:off x="0" y="0"/>
+                            <a:ext cx="4724400" cy="2995930"/>
+                          </a:xfrm>
+                          <a:prstGeom prst="rect">
+                            <a:avLst/>
+                          </a:prstGeom>
+                        </pic:spPr>
+                      </pic:pic>
+                    </a:graphicData>
+                  </a:graphic>
+                  <wp14:sizeRelH relativeFrom="margin">
+                    <wp14:pctWidth>0</wp14:pctWidth>
+                  </wp14:sizeRelH>
+                  <wp14:sizeRelV relativeFrom="margin">
+                    <wp14:pctHeight>0</wp14:pctHeight>
+                  </wp14:sizeRelV>
+                </wp:anchor>
+              </w:drawing>
+            </w:r>
+          </w:p>
+          <w:p>
+            <w:pPr>
+              <w:pStyle w:val="Prrafodelista"/>
+              <w:ind w:left="1440"/>
+              <w:rPr>
+                <w:rFonts w:ascii="Arial" w:hAnsi="Arial" w:cs="Arial"/>
+                <w:sz w:val="22"/>
+                <w:szCs w:val="22"/>
+              </w:rPr>
+            </w:pPr>
+          </w:p>
+          <w:p>
+            <w:pPr>
+              <w:pStyle w:val="Prrafodelista"/>
+              <w:numPr>
+                <w:ilvl w:val="0"/>
+                <w:numId w:val="40"/>
+              </w:numPr>
+              <w:rPr>
+                <w:rFonts w:ascii="Arial" w:hAnsi="Arial" w:cs="Arial"/>
+                <w:sz w:val="22"/>
+                <w:szCs w:val="22"/>
+              </w:rPr>
+            </w:pPr>
+            <w:r>
+              <w:rPr>
+                <w:rFonts w:ascii="Arial" w:hAnsi="Arial" w:cs="Arial"/>
+                <w:sz w:val="22"/>
+                <w:szCs w:val="22"/>
+              </w:rPr>
+              <w:t xml:space="preserve">El tercer reporte, </w:t>
+            </w:r>
+            <w:r>
+              <w:rPr>
+                <w:rFonts w:ascii="Arial" w:hAnsi="Arial" w:cs="Arial"/>
+                <w:b/>
+                <w:bCs/>
+                <w:sz w:val="22"/>
+                <w:szCs w:val="22"/>
+              </w:rPr>
+              <w:t>Comparación de cajas vendidas con la cantidad óptima</w:t>
+            </w:r>
+            <w:r>
+              <w:rPr>
+                <w:rFonts w:ascii="Arial" w:hAnsi="Arial" w:cs="Arial"/>
+                <w:sz w:val="22"/>
+                <w:szCs w:val="22"/>
+              </w:rPr>
+              <w:t>, muestra por cada modelo, la cantidad de cajas vendidas, la cantidad óptima y la comparación entre estas.</w:t>
+            </w:r>
+          </w:p>
+          <w:p>
+            <w:pPr>
+              <w:pStyle w:val="Prrafodelista"/>
+              <w:rPr>
+                <w:rFonts w:ascii="Arial" w:hAnsi="Arial" w:cs="Arial"/>
+                <w:sz w:val="22"/>
+                <w:szCs w:val="22"/>
+              </w:rPr>
+            </w:pPr>
+            <w:r>
+              <w:rPr>
+                <w:rFonts w:ascii="Arial" w:hAnsi="Arial" w:cs="Arial"/>
+                <w:sz w:val="22"/>
+                <w:szCs w:val="22"/>
+              </w:rPr>
+              <w:drawing>
+                <wp:anchor distT="0" distB="0" distL="114300" distR="114300" simplePos="0" relativeHeight="251660288" behindDoc="0" locked="0" layoutInCell="1" allowOverlap="1" wp14:anchorId="454BD6DB" wp14:editId="63E5747F">
+                  <wp:simplePos x="0" y="0"/>
+                  <wp:positionH relativeFrom="column">
+                    <wp:posOffset>731520</wp:posOffset>
+                  </wp:positionH>
+                  <wp:positionV relativeFrom="paragraph">
+                    <wp:posOffset>165100</wp:posOffset>
+                  </wp:positionV>
+                  <wp:extent cx="4895850" cy="3106420"/>
+                  <wp:effectExtent l="0" t="0" r="0" b="0"/>
+                  <wp:wrapSquare wrapText="bothSides"/>
+                  <wp:docPr id="13" name="Imagen 13"/>
+                  <wp:cNvGraphicFramePr>
+                    <a:graphicFrameLocks xmlns:a="http://schemas.openxmlformats.org/drawingml/2006/main" noChangeAspect="1"/>
+                  </wp:cNvGraphicFramePr>
+                  <a:graphic xmlns:a="http://schemas.openxmlformats.org/drawingml/2006/main">
+                    <a:graphicData uri="http://schemas.openxmlformats.org/drawingml/2006/picture">
+                      <pic:pic xmlns:pic="http://schemas.openxmlformats.org/drawingml/2006/picture">
+                        <pic:nvPicPr>
+                          <pic:cNvPr id="1" name=""/>
+                          <pic:cNvPicPr/>
+                        </pic:nvPicPr>
+                        <pic:blipFill>
+                          <a:blip r:embed="rId17">
+                            <a:extLst>
+                              <a:ext uri="{28A0092B-C50C-407E-A947-70E740481C1C}">
+                                <a14:useLocalDpi xmlns:a14="http://schemas.microsoft.com/office/drawing/2010/main" val="0"/>
+                              </a:ext>
+                            </a:extLst>
+                          </a:blip>
+                          <a:stretch>
+                            <a:fillRect/>
+                          </a:stretch>
+                        </pic:blipFill>
+                        <pic:spPr>
+                          <a:xfrm>
+                            <a:off x="0" y="0"/>
+                            <a:ext cx="4895850" cy="3106420"/>
+                          </a:xfrm>
+                          <a:prstGeom prst="rect">
+                            <a:avLst/>
+                          </a:prstGeom>
+                        </pic:spPr>
+                      </pic:pic>
+                    </a:graphicData>
+                  </a:graphic>
+                  <wp14:sizeRelH relativeFrom="margin">
+                    <wp14:pctWidth>0</wp14:pctWidth>
+                  </wp14:sizeRelH>
+                  <wp14:sizeRelV relativeFrom="margin">
+                    <wp14:pctHeight>0</wp14:pctHeight>
+                  </wp14:sizeRelV>
+                </wp:anchor>
+              </w:drawing>
+            </w:r>
+          </w:p>
+          <w:p>
+            <w:pPr>
+              <w:pStyle w:val="Prrafodelista"/>
+              <w:ind w:left="1440"/>
+              <w:rPr>
+                <w:rFonts w:ascii="Arial" w:hAnsi="Arial" w:cs="Arial"/>
+                <w:sz w:val="22"/>
+                <w:szCs w:val="22"/>
+              </w:rPr>
+            </w:pPr>
+          </w:p>
+          <w:p>
+            <w:pPr>
+              <w:pStyle w:val="Prrafodelista"/>
+              <w:ind w:left="1440"/>
+              <w:rPr>
+                <w:rFonts w:ascii="Arial" w:hAnsi="Arial" w:cs="Arial"/>
+                <w:sz w:val="22"/>
+                <w:szCs w:val="22"/>
+              </w:rPr>
+            </w:pPr>
+          </w:p>
+          <w:p>
+            <w:pPr>
+              <w:pStyle w:val="Prrafodelista"/>
+              <w:ind w:left="1440"/>
+              <w:rPr>
+                <w:rFonts w:ascii="Arial" w:hAnsi="Arial" w:cs="Arial"/>
+                <w:sz w:val="22"/>
+                <w:szCs w:val="22"/>
+              </w:rPr>
+            </w:pPr>
+          </w:p>
+          <w:p>
+            <w:pPr>
+              <w:pStyle w:val="Prrafodelista"/>
+              <w:numPr>
+                <w:ilvl w:val="0"/>
+                <w:numId w:val="40"/>
+              </w:numPr>
+              <w:rPr>
+                <w:rFonts w:ascii="Arial" w:hAnsi="Arial" w:cs="Arial"/>
+                <w:sz w:val="22"/>
+                <w:szCs w:val="22"/>
+              </w:rPr>
+            </w:pPr>
+            <w:r>
+              <w:rPr>
+                <w:rFonts w:ascii="Arial" w:hAnsi="Arial" w:cs="Arial"/>
+                <w:sz w:val="22"/>
+                <w:szCs w:val="22"/>
+              </w:rPr>
+              <w:drawing>
+                <wp:anchor distT="0" distB="0" distL="114300" distR="114300" simplePos="0" relativeHeight="251661312" behindDoc="0" locked="0" layoutInCell="1" allowOverlap="1" wp14:anchorId="2308600F" wp14:editId="600A5750">
+                  <wp:simplePos x="0" y="0"/>
+                  <wp:positionH relativeFrom="column">
+                    <wp:posOffset>915670</wp:posOffset>
+                  </wp:positionH>
+                  <wp:positionV relativeFrom="paragraph">
+                    <wp:posOffset>621665</wp:posOffset>
+                  </wp:positionV>
+                  <wp:extent cx="3841750" cy="2435225"/>
+                  <wp:effectExtent l="0" t="0" r="6350" b="3175"/>
+                  <wp:wrapTopAndBottom/>
+                  <wp:docPr id="14" name="Imagen 14"/>
+                  <wp:cNvGraphicFramePr>
+                    <a:graphicFrameLocks xmlns:a="http://schemas.openxmlformats.org/drawingml/2006/main" noChangeAspect="1"/>
+                  </wp:cNvGraphicFramePr>
+                  <a:graphic xmlns:a="http://schemas.openxmlformats.org/drawingml/2006/main">
+                    <a:graphicData uri="http://schemas.openxmlformats.org/drawingml/2006/picture">
+                      <pic:pic xmlns:pic="http://schemas.openxmlformats.org/drawingml/2006/picture">
+                        <pic:nvPicPr>
+                          <pic:cNvPr id="1" name=""/>
+                          <pic:cNvPicPr/>
+                        </pic:nvPicPr>
+                        <pic:blipFill>
+                          <a:blip r:embed="rId18">
+                            <a:extLst>
+                              <a:ext uri="{28A0092B-C50C-407E-A947-70E740481C1C}">
+                                <a14:useLocalDpi xmlns:a14="http://schemas.microsoft.com/office/drawing/2010/main" val="0"/>
+                              </a:ext>
+                            </a:extLst>
+                          </a:blip>
+                          <a:stretch>
+                            <a:fillRect/>
+                          </a:stretch>
+                        </pic:blipFill>
+                        <pic:spPr>
+                          <a:xfrm>
+                            <a:off x="0" y="0"/>
+                            <a:ext cx="3841750" cy="2435225"/>
+                          </a:xfrm>
+                          <a:prstGeom prst="rect">
+                            <a:avLst/>
+                          </a:prstGeom>
+                        </pic:spPr>
+                      </pic:pic>
+                    </a:graphicData>
+                  </a:graphic>
+                  <wp14:sizeRelH relativeFrom="margin">
+                    <wp14:pctWidth>0</wp14:pctWidth>
+                  </wp14:sizeRelH>
+                  <wp14:sizeRelV relativeFrom="margin">
+                    <wp14:pctHeight>0</wp14:pctHeight>
+                  </wp14:sizeRelV>
+                </wp:anchor>
+              </w:drawing>
+            </w:r>
+            <w:r>
+              <w:rPr>
+                <w:rFonts w:ascii="Arial" w:hAnsi="Arial" w:cs="Arial"/>
+                <w:sz w:val="22"/>
+                <w:szCs w:val="22"/>
+              </w:rPr>
+              <w:t xml:space="preserve">El cuarto reporte, </w:t>
+            </w:r>
+            <w:r>
+              <w:rPr>
+                <w:rFonts w:ascii="Arial" w:hAnsi="Arial" w:cs="Arial"/>
+                <w:b/>
+                <w:bCs/>
+                <w:sz w:val="22"/>
+                <w:szCs w:val="22"/>
+              </w:rPr>
+              <w:t>Estadística sobre el precio</w:t>
+            </w:r>
+            <w:r>
+              <w:rPr>
+                <w:rFonts w:ascii="Arial" w:hAnsi="Arial" w:cs="Arial"/>
+                <w:sz w:val="22"/>
+                <w:szCs w:val="22"/>
+              </w:rPr>
+              <w:t xml:space="preserve">, </w:t>
+            </w:r>
+            <w:r>
+              <w:rPr>
+                <w:rFonts w:ascii="Arial" w:hAnsi="Arial" w:cs="Arial"/>
+                <w:sz w:val="22"/>
+                <w:szCs w:val="22"/>
+              </w:rPr>
+              <w:t>hace una comparación entre los precios de cada modelo de cerámicos y determina</w:t>
+            </w:r>
+            <w:r>
+              <w:rPr>
+                <w:rFonts w:ascii="Arial" w:hAnsi="Arial" w:cs="Arial"/>
+                <w:sz w:val="22"/>
+                <w:szCs w:val="22"/>
+              </w:rPr>
+              <w:t xml:space="preserve"> el precio promedio, el precio mayor y el precio menor.</w:t>
+            </w:r>
+          </w:p>
+          <w:p>
+            <w:pPr>
+              <w:pStyle w:val="Prrafodelista"/>
+              <w:ind w:left="1440"/>
+              <w:rPr>
+                <w:rFonts w:ascii="Arial" w:hAnsi="Arial" w:cs="Arial"/>
+                <w:sz w:val="22"/>
+                <w:szCs w:val="22"/>
+              </w:rPr>
+            </w:pPr>
+          </w:p>
+          <w:p>
+            <w:pPr>
+              <w:pStyle w:val="Prrafodelista"/>
+              <w:numPr>
+                <w:ilvl w:val="0"/>
+                <w:numId w:val="37"/>
+              </w:numPr>
+              <w:rPr>
+                <w:rFonts w:ascii="Arial" w:hAnsi="Arial" w:cs="Arial"/>
+                <w:sz w:val="22"/>
+                <w:szCs w:val="22"/>
+              </w:rPr>
+            </w:pPr>
+            <w:r>
+              <w:rPr>
+                <w:rFonts w:ascii="Arial" w:hAnsi="Arial" w:cs="Arial"/>
+                <w:sz w:val="22"/>
+                <w:szCs w:val="22"/>
+              </w:rPr>
+              <w:t xml:space="preserve">La sexta interfaz, </w:t>
+            </w:r>
+            <w:r>
+              <w:rPr>
+                <w:rFonts w:ascii="Arial" w:hAnsi="Arial" w:cs="Arial"/>
+                <w:b/>
+                <w:bCs/>
+                <w:sz w:val="22"/>
+                <w:szCs w:val="22"/>
+              </w:rPr>
+              <w:t>Configurar porcentajes de descuento</w:t>
+            </w:r>
+            <w:r>
+              <w:rPr>
+                <w:rFonts w:ascii="Arial" w:hAnsi="Arial" w:cs="Arial"/>
+                <w:b/>
+                <w:bCs/>
+                <w:sz w:val="22"/>
+                <w:szCs w:val="22"/>
+              </w:rPr>
+              <w:t xml:space="preserve">, </w:t>
+            </w:r>
+            <w:r>
+              <w:rPr>
+                <w:rFonts w:ascii="Arial" w:hAnsi="Arial" w:cs="Arial"/>
+                <w:sz w:val="22"/>
+                <w:szCs w:val="22"/>
+              </w:rPr>
+              <w:t xml:space="preserve">se encuentra en el menú Configuración. </w:t>
+            </w:r>
+            <w:r>
+              <w:rPr>
+                <w:rFonts w:ascii="Arial" w:hAnsi="Arial" w:cs="Arial"/>
+                <w:sz w:val="22"/>
+                <w:szCs w:val="22"/>
+              </w:rPr>
+              <w:t xml:space="preserve">Permite establecer un porcentaje </w:t>
+            </w:r>
+            <w:r>
+              <w:rPr>
+                <w:rFonts w:ascii="Arial" w:hAnsi="Arial" w:cs="Arial"/>
+                <w:sz w:val="22"/>
+                <w:szCs w:val="22"/>
+              </w:rPr>
+              <w:t>de descuento por la compra de 1</w:t>
+            </w:r>
+            <w:r>
+              <w:rPr>
+                <w:rFonts w:ascii="Arial" w:hAnsi="Arial" w:cs="Arial"/>
+                <w:sz w:val="22"/>
+                <w:szCs w:val="22"/>
+              </w:rPr>
+              <w:t xml:space="preserve"> a 5 unidades</w:t>
+            </w:r>
+            <w:r>
+              <w:rPr>
+                <w:rFonts w:ascii="Arial" w:hAnsi="Arial" w:cs="Arial"/>
+                <w:sz w:val="22"/>
+                <w:szCs w:val="22"/>
+              </w:rPr>
+              <w:t>, 6 a 10, 11 a 15 y más de 15</w:t>
+            </w:r>
+            <w:r>
+              <w:rPr>
+                <w:rFonts w:ascii="Arial" w:hAnsi="Arial" w:cs="Arial"/>
+                <w:sz w:val="22"/>
+                <w:szCs w:val="22"/>
+              </w:rPr>
+              <w:t>. No permite el ingreso de letras.</w:t>
+            </w:r>
+          </w:p>
+          <w:p>
+            <w:pPr>
+              <w:pStyle w:val="Prrafodelista"/>
+              <w:ind w:left="720"/>
+              <w:rPr>
+                <w:rFonts w:ascii="Arial" w:hAnsi="Arial" w:cs="Arial"/>
+                <w:sz w:val="22"/>
+                <w:szCs w:val="22"/>
+              </w:rPr>
+            </w:pPr>
+          </w:p>
+          <w:p>
+            <w:pPr>
+              <w:pStyle w:val="Prrafodelista"/>
+              <w:ind w:left="720"/>
+              <w:rPr>
+                <w:rFonts w:ascii="Arial" w:hAnsi="Arial" w:cs="Arial"/>
+                <w:sz w:val="22"/>
+                <w:szCs w:val="22"/>
+              </w:rPr>
+            </w:pPr>
+            <w:r>
+              <w:rPr>
+                <w:rFonts w:ascii="Arial" w:hAnsi="Arial" w:cs="Arial"/>
+                <w:sz w:val="22"/>
+                <w:szCs w:val="22"/>
+              </w:rPr>
+              <w:drawing>
+                <wp:inline distT="0" distB="0" distL="0" distR="0" wp14:anchorId="4FE438B9" wp14:editId="6690E7EA">
+                  <wp:extent cx="3384550" cy="1538432"/>
+                  <wp:effectExtent l="0" t="0" r="6350" b="5080"/>
+                  <wp:docPr id="16" name="Imagen 16"/>
+                  <wp:cNvGraphicFramePr>
+                    <a:graphicFrameLocks xmlns:a="http://schemas.openxmlformats.org/drawingml/2006/main" noChangeAspect="1"/>
+                  </wp:cNvGraphicFramePr>
+                  <a:graphic xmlns:a="http://schemas.openxmlformats.org/drawingml/2006/main">
+                    <a:graphicData uri="http://schemas.openxmlformats.org/drawingml/2006/picture">
+                      <pic:pic xmlns:pic="http://schemas.openxmlformats.org/drawingml/2006/picture">
+                        <pic:nvPicPr>
+                          <pic:cNvPr id="1" name=""/>
+                          <pic:cNvPicPr/>
+                        </pic:nvPicPr>
+                        <pic:blipFill>
+                          <a:blip r:embed="rId19"/>
+                          <a:stretch>
+                            <a:fillRect/>
+                          </a:stretch>
+                        </pic:blipFill>
+                        <pic:spPr>
+                          <a:xfrm>
+                            <a:off x="0" y="0"/>
+                            <a:ext cx="3404442" cy="1547474"/>
+                          </a:xfrm>
+                          <a:prstGeom prst="rect">
+                            <a:avLst/>
+                          </a:prstGeom>
+                        </pic:spPr>
+                      </pic:pic>
+                    </a:graphicData>
+                  </a:graphic>
+                </wp:inline>
+              </w:drawing>
+            </w:r>
+          </w:p>
+          <w:p>
+            <w:pPr>
+              <w:rPr>
+                <w:rFonts w:ascii="Arial" w:hAnsi="Arial" w:cs="Arial"/>
+                <w:sz w:val="22"/>
+                <w:szCs w:val="22"/>
+              </w:rPr>
+            </w:pPr>
+          </w:p>
+          <w:p>
+            <w:pPr>
+              <w:pStyle w:val="Prrafodelista"/>
+              <w:numPr>
+                <w:ilvl w:val="0"/>
+                <w:numId w:val="37"/>
+              </w:numPr>
+              <w:rPr>
+                <w:rFonts w:ascii="Arial" w:hAnsi="Arial" w:cs="Arial"/>
+                <w:sz w:val="22"/>
+                <w:szCs w:val="22"/>
+              </w:rPr>
+            </w:pPr>
+            <w:r>
+              <w:rPr>
+                <w:rFonts w:ascii="Arial" w:hAnsi="Arial" w:cs="Arial"/>
+                <w:sz w:val="22"/>
+                <w:szCs w:val="22"/>
+              </w:rPr>
+              <w:t xml:space="preserve">La séptima interfaz, </w:t>
+            </w:r>
+            <w:r>
+              <w:rPr>
+                <w:rFonts w:ascii="Arial" w:hAnsi="Arial" w:cs="Arial"/>
+                <w:b/>
+                <w:bCs/>
+                <w:sz w:val="22"/>
+                <w:szCs w:val="22"/>
+              </w:rPr>
+              <w:t>Configurar obsequios</w:t>
+            </w:r>
+            <w:r>
+              <w:rPr>
+                <w:rFonts w:ascii="Arial" w:hAnsi="Arial" w:cs="Arial"/>
+                <w:sz w:val="22"/>
+                <w:szCs w:val="22"/>
+              </w:rPr>
+              <w:t xml:space="preserve">, </w:t>
+            </w:r>
+            <w:r>
+              <w:rPr>
+                <w:rFonts w:ascii="Arial" w:hAnsi="Arial" w:cs="Arial"/>
+                <w:sz w:val="22"/>
+                <w:szCs w:val="22"/>
+              </w:rPr>
+              <w:t xml:space="preserve">permite </w:t>
+            </w:r>
+            <w:r>
+              <w:rPr>
+                <w:rFonts w:ascii="Arial" w:hAnsi="Arial" w:cs="Arial"/>
+                <w:sz w:val="22"/>
+                <w:szCs w:val="22"/>
+              </w:rPr>
+              <w:t xml:space="preserve">modificar el tipo de obsequio, y cuántas unidades se </w:t>
+            </w:r>
+            <w:r>
+              <w:rPr>
+                <w:rFonts w:ascii="Arial" w:hAnsi="Arial" w:cs="Arial"/>
+                <w:sz w:val="22"/>
+                <w:szCs w:val="22"/>
+              </w:rPr>
+              <w:t>regalarán por la compra de 1 a 5 unidades, 6 a 10 y más de 11. No permite el ingreso de números en el tipo de obsequio, ni de letras en los 3 campos inferiores.</w:t>
+            </w:r>
+          </w:p>
+          <w:p>
+            <w:pPr>
+              <w:pStyle w:val="Prrafodelista"/>
+              <w:ind w:left="720"/>
+              <w:rPr>
+                <w:rFonts w:ascii="Arial" w:hAnsi="Arial" w:cs="Arial"/>
+                <w:sz w:val="22"/>
+                <w:szCs w:val="22"/>
+              </w:rPr>
+            </w:pPr>
+            <w:r>
+              <w:rPr>
+                <w:rFonts w:ascii="Arial" w:hAnsi="Arial" w:cs="Arial"/>
+                <w:sz w:val="22"/>
+                <w:szCs w:val="22"/>
+              </w:rPr>
+              <w:drawing>
+                <wp:anchor distT="0" distB="0" distL="114300" distR="114300" simplePos="0" relativeHeight="251663360" behindDoc="0" locked="0" layoutInCell="1" allowOverlap="1" wp14:anchorId="028DE810" wp14:editId="69F1153A">
+                  <wp:simplePos x="0" y="0"/>
+                  <wp:positionH relativeFrom="column">
+                    <wp:posOffset>458470</wp:posOffset>
+                  </wp:positionH>
+                  <wp:positionV relativeFrom="paragraph">
+                    <wp:posOffset>33020</wp:posOffset>
+                  </wp:positionV>
+                  <wp:extent cx="3377261" cy="2279650"/>
+                  <wp:effectExtent l="0" t="0" r="0" b="6350"/>
+                  <wp:wrapSquare wrapText="bothSides"/>
+                  <wp:docPr id="18" name="Imagen 18"/>
+                  <wp:cNvGraphicFramePr>
+                    <a:graphicFrameLocks xmlns:a="http://schemas.openxmlformats.org/drawingml/2006/main" noChangeAspect="1"/>
+                  </wp:cNvGraphicFramePr>
+                  <a:graphic xmlns:a="http://schemas.openxmlformats.org/drawingml/2006/main">
+                    <a:graphicData uri="http://schemas.openxmlformats.org/drawingml/2006/picture">
+                      <pic:pic xmlns:pic="http://schemas.openxmlformats.org/drawingml/2006/picture">
+                        <pic:nvPicPr>
+                          <pic:cNvPr id="1" name=""/>
+                          <pic:cNvPicPr/>
+                        </pic:nvPicPr>
+                        <pic:blipFill>
+                          <a:blip r:embed="rId20">
+                            <a:extLst>
+                              <a:ext uri="{28A0092B-C50C-407E-A947-70E740481C1C}">
+                                <a14:useLocalDpi xmlns:a14="http://schemas.microsoft.com/office/drawing/2010/main" val="0"/>
+                              </a:ext>
+                            </a:extLst>
+                          </a:blip>
+                          <a:stretch>
+                            <a:fillRect/>
+                          </a:stretch>
+                        </pic:blipFill>
+                        <pic:spPr>
+                          <a:xfrm>
+                            <a:off x="0" y="0"/>
+                            <a:ext cx="3383630" cy="2283949"/>
+                          </a:xfrm>
+                          <a:prstGeom prst="rect">
+                            <a:avLst/>
+                          </a:prstGeom>
+                        </pic:spPr>
+                      </pic:pic>
+                    </a:graphicData>
+                  </a:graphic>
+                  <wp14:sizeRelH relativeFrom="margin">
+                    <wp14:pctWidth>0</wp14:pctWidth>
+                  </wp14:sizeRelH>
+                  <wp14:sizeRelV relativeFrom="margin">
+                    <wp14:pctHeight>0</wp14:pctHeight>
+                  </wp14:sizeRelV>
+                </wp:anchor>
+              </w:drawing>
+            </w:r>
+          </w:p>
+          <w:p>
+            <w:pPr>
+              <w:pStyle w:val="Prrafodelista"/>
+              <w:ind w:left="720"/>
+              <w:rPr>
+                <w:rFonts w:ascii="Arial" w:hAnsi="Arial" w:cs="Arial"/>
+                <w:sz w:val="22"/>
+                <w:szCs w:val="22"/>
+              </w:rPr>
+            </w:pPr>
+          </w:p>
+          <w:p>
+            <w:pPr>
+              <w:pStyle w:val="Prrafodelista"/>
+              <w:ind w:left="720"/>
+              <w:rPr>
+                <w:rFonts w:ascii="Arial" w:hAnsi="Arial" w:cs="Arial"/>
+                <w:sz w:val="22"/>
+                <w:szCs w:val="22"/>
+              </w:rPr>
+            </w:pPr>
+          </w:p>
+          <w:p>
+            <w:pPr>
+              <w:pStyle w:val="Prrafodelista"/>
+              <w:ind w:left="720"/>
+              <w:rPr>
+                <w:rFonts w:ascii="Arial" w:hAnsi="Arial" w:cs="Arial"/>
+                <w:sz w:val="22"/>
+                <w:szCs w:val="22"/>
+              </w:rPr>
+            </w:pPr>
+          </w:p>
+          <w:p>
+            <w:pPr>
+              <w:pStyle w:val="Prrafodelista"/>
+              <w:ind w:left="720"/>
+              <w:rPr>
+                <w:rFonts w:ascii="Arial" w:hAnsi="Arial" w:cs="Arial"/>
+                <w:sz w:val="22"/>
+                <w:szCs w:val="22"/>
+              </w:rPr>
+            </w:pPr>
+          </w:p>
+          <w:p>
+            <w:pPr>
+              <w:pStyle w:val="Prrafodelista"/>
+              <w:ind w:left="720"/>
+              <w:rPr>
+                <w:rFonts w:ascii="Arial" w:hAnsi="Arial" w:cs="Arial"/>
+                <w:sz w:val="22"/>
+                <w:szCs w:val="22"/>
+              </w:rPr>
+            </w:pPr>
+          </w:p>
+          <w:p>
+            <w:pPr>
+              <w:pStyle w:val="Prrafodelista"/>
+              <w:ind w:left="720"/>
+              <w:rPr>
+                <w:rFonts w:ascii="Arial" w:hAnsi="Arial" w:cs="Arial"/>
+                <w:sz w:val="22"/>
+                <w:szCs w:val="22"/>
+              </w:rPr>
+            </w:pPr>
+          </w:p>
+          <w:p>
+            <w:pPr>
+              <w:pStyle w:val="Prrafodelista"/>
+              <w:ind w:left="720"/>
+              <w:rPr>
+                <w:rFonts w:ascii="Arial" w:hAnsi="Arial" w:cs="Arial"/>
+                <w:sz w:val="22"/>
+                <w:szCs w:val="22"/>
+              </w:rPr>
+            </w:pPr>
+          </w:p>
+          <w:p>
+            <w:pPr>
+              <w:pStyle w:val="Prrafodelista"/>
+              <w:ind w:left="720"/>
+              <w:rPr>
+                <w:rFonts w:ascii="Arial" w:hAnsi="Arial" w:cs="Arial"/>
+                <w:sz w:val="22"/>
+                <w:szCs w:val="22"/>
+              </w:rPr>
+            </w:pPr>
+          </w:p>
+          <w:p>
+            <w:pPr>
+              <w:pStyle w:val="Prrafodelista"/>
+              <w:ind w:left="720"/>
+              <w:rPr>
+                <w:rFonts w:ascii="Arial" w:hAnsi="Arial" w:cs="Arial"/>
+                <w:sz w:val="22"/>
+                <w:szCs w:val="22"/>
+              </w:rPr>
+            </w:pPr>
+          </w:p>
+          <w:p>
+            <w:pPr>
+              <w:pStyle w:val="Prrafodelista"/>
+              <w:ind w:left="720"/>
+              <w:rPr>
+                <w:rFonts w:ascii="Arial" w:hAnsi="Arial" w:cs="Arial"/>
+                <w:sz w:val="22"/>
+                <w:szCs w:val="22"/>
+              </w:rPr>
+            </w:pPr>
+          </w:p>
+          <w:p>
+            <w:pPr>
+              <w:pStyle w:val="Prrafodelista"/>
+              <w:ind w:left="720"/>
+              <w:rPr>
+                <w:rFonts w:ascii="Arial" w:hAnsi="Arial" w:cs="Arial"/>
+                <w:sz w:val="22"/>
+                <w:szCs w:val="22"/>
+              </w:rPr>
+            </w:pPr>
+          </w:p>
+          <w:p>
+            <w:pPr>
+              <w:pStyle w:val="Prrafodelista"/>
+              <w:ind w:left="720"/>
+              <w:rPr>
+                <w:rFonts w:ascii="Arial" w:hAnsi="Arial" w:cs="Arial"/>
+                <w:sz w:val="22"/>
+                <w:szCs w:val="22"/>
+              </w:rPr>
+            </w:pPr>
+          </w:p>
+          <w:p>
+            <w:pPr>
+              <w:rPr>
+                <w:rFonts w:ascii="Arial" w:hAnsi="Arial" w:cs="Arial"/>
+                <w:sz w:val="22"/>
+                <w:szCs w:val="22"/>
+              </w:rPr>
+            </w:pPr>
+          </w:p>
+          <w:p>
+            <w:pPr>
+              <w:pStyle w:val="Prrafodelista"/>
+              <w:numPr>
+                <w:ilvl w:val="0"/>
+                <w:numId w:val="37"/>
+              </w:numPr>
+              <w:rPr>
+                <w:rFonts w:ascii="Arial" w:hAnsi="Arial" w:cs="Arial"/>
+                <w:sz w:val="22"/>
+                <w:szCs w:val="22"/>
+              </w:rPr>
+            </w:pPr>
+            <w:r>
+              <w:rPr>
+                <w:rFonts w:ascii="Arial" w:hAnsi="Arial" w:cs="Arial"/>
+                <w:sz w:val="22"/>
+                <w:szCs w:val="22"/>
+              </w:rPr>
+              <w:t xml:space="preserve">La décima interfaz, </w:t>
+            </w:r>
+            <w:r>
+              <w:rPr>
+                <w:rFonts w:ascii="Arial" w:hAnsi="Arial" w:cs="Arial"/>
+                <w:b/>
+                <w:bCs/>
+                <w:sz w:val="22"/>
+                <w:szCs w:val="22"/>
+              </w:rPr>
+              <w:t xml:space="preserve">Configurar cantidad óptima, </w:t>
+            </w:r>
+            <w:r>
+              <w:rPr>
+                <w:rFonts w:ascii="Arial" w:hAnsi="Arial" w:cs="Arial"/>
+                <w:sz w:val="22"/>
+                <w:szCs w:val="22"/>
+              </w:rPr>
+              <w:t xml:space="preserve">permite </w:t>
+            </w:r>
+            <w:r>
+              <w:rPr>
+                <w:rFonts w:ascii="Arial" w:hAnsi="Arial" w:cs="Arial"/>
+                <w:sz w:val="22"/>
+                <w:szCs w:val="22"/>
+              </w:rPr>
+              <w:t xml:space="preserve">editar </w:t>
+            </w:r>
+            <w:r>
+              <w:rPr>
+                <w:rFonts w:ascii="Arial" w:hAnsi="Arial" w:cs="Arial"/>
+                <w:sz w:val="22"/>
+                <w:szCs w:val="22"/>
+              </w:rPr>
+              <w:t xml:space="preserve">la cantidad óptima de unidades vendidas. </w:t>
+            </w:r>
+            <w:r>
+              <w:rPr>
+                <w:rFonts w:ascii="Arial" w:hAnsi="Arial" w:cs="Arial"/>
+                <w:sz w:val="22"/>
+                <w:szCs w:val="22"/>
+              </w:rPr>
+              <w:t>Sólo acepta números enteros.</w:t>
+            </w:r>
+          </w:p>
+          <w:p>
+            <w:pPr>
+              <w:pStyle w:val="Prrafodelista"/>
+              <w:ind w:left="720"/>
+              <w:rPr>
+                <w:rFonts w:ascii="Arial" w:hAnsi="Arial" w:cs="Arial"/>
+                <w:sz w:val="22"/>
+                <w:szCs w:val="22"/>
+              </w:rPr>
+            </w:pPr>
+          </w:p>
+          <w:p>
+            <w:pPr>
+              <w:pStyle w:val="Prrafodelista"/>
+              <w:ind w:left="720"/>
+              <w:rPr>
+                <w:rFonts w:ascii="Arial" w:hAnsi="Arial" w:cs="Arial"/>
+                <w:sz w:val="22"/>
+                <w:szCs w:val="22"/>
+              </w:rPr>
+            </w:pPr>
+            <w:r>
+              <w:rPr>
+                <w:rFonts w:ascii="Arial" w:hAnsi="Arial" w:cs="Arial"/>
+                <w:sz w:val="22"/>
+                <w:szCs w:val="22"/>
+              </w:rPr>
+              <w:drawing>
+                <wp:inline distT="0" distB="0" distL="0" distR="0" wp14:anchorId="10C04166" wp14:editId="46F67619">
+                  <wp:extent cx="4763984" cy="1073150"/>
+                  <wp:effectExtent l="0" t="0" r="0" b="0"/>
+                  <wp:docPr id="19" name="Imagen 19"/>
+                  <wp:cNvGraphicFramePr>
+                    <a:graphicFrameLocks xmlns:a="http://schemas.openxmlformats.org/drawingml/2006/main" noChangeAspect="1"/>
+                  </wp:cNvGraphicFramePr>
+                  <a:graphic xmlns:a="http://schemas.openxmlformats.org/drawingml/2006/main">
+                    <a:graphicData uri="http://schemas.openxmlformats.org/drawingml/2006/picture">
+                      <pic:pic xmlns:pic="http://schemas.openxmlformats.org/drawingml/2006/picture">
+                        <pic:nvPicPr>
+                          <pic:cNvPr id="1" name=""/>
+                          <pic:cNvPicPr/>
+                        </pic:nvPicPr>
+                        <pic:blipFill>
+                          <a:blip r:embed="rId21"/>
+                          <a:stretch>
+                            <a:fillRect/>
+                          </a:stretch>
+                        </pic:blipFill>
+                        <pic:spPr>
+                          <a:xfrm>
+                            <a:off x="0" y="0"/>
+                            <a:ext cx="4769242" cy="1074334"/>
+                          </a:xfrm>
+                          <a:prstGeom prst="rect">
+                            <a:avLst/>
+                          </a:prstGeom>
+                        </pic:spPr>
+                      </pic:pic>
+                    </a:graphicData>
+                  </a:graphic>
+                </wp:inline>
+              </w:drawing>
+            </w:r>
+          </w:p>
+          <w:p>
+            <w:pPr>
+              <w:pStyle w:val="Prrafodelista"/>
+              <w:ind w:left="720"/>
+              <w:rPr>
+                <w:rFonts w:ascii="Arial" w:hAnsi="Arial" w:cs="Arial"/>
+                <w:sz w:val="22"/>
+                <w:szCs w:val="22"/>
+              </w:rPr>
+            </w:pPr>
+          </w:p>
+          <w:p>
+            <w:pPr>
+              <w:pStyle w:val="Prrafodelista"/>
+              <w:numPr>
+                <w:ilvl w:val="0"/>
+                <w:numId w:val="37"/>
+              </w:numPr>
+              <w:rPr>
+                <w:rFonts w:ascii="Arial" w:hAnsi="Arial" w:cs="Arial"/>
+                <w:sz w:val="22"/>
+                <w:szCs w:val="22"/>
+              </w:rPr>
+            </w:pPr>
+            <w:r>
+              <w:rPr>
+                <w:rFonts w:ascii="Arial" w:hAnsi="Arial" w:cs="Arial"/>
+                <w:sz w:val="22"/>
+                <w:szCs w:val="22"/>
+              </w:rPr>
+              <w:t xml:space="preserve">La undécima interfaz, </w:t>
+            </w:r>
+            <w:r>
+              <w:rPr>
+                <w:rFonts w:ascii="Arial" w:hAnsi="Arial" w:cs="Arial"/>
+                <w:b/>
+                <w:bCs/>
+                <w:sz w:val="22"/>
+                <w:szCs w:val="22"/>
+              </w:rPr>
+              <w:t xml:space="preserve">Configurar cuota diaria, </w:t>
+            </w:r>
+            <w:r>
+              <w:rPr>
+                <w:rFonts w:ascii="Arial" w:hAnsi="Arial" w:cs="Arial"/>
+                <w:sz w:val="22"/>
+                <w:szCs w:val="22"/>
+              </w:rPr>
+              <w:t>permite editar la cuota diaria esperada. Sólo admite números y decimales.</w:t>
+            </w:r>
+          </w:p>
+          <w:p>
+            <w:pPr>
+              <w:pStyle w:val="Prrafodelista"/>
+              <w:ind w:left="720"/>
+              <w:rPr>
+                <w:rFonts w:ascii="Arial" w:hAnsi="Arial" w:cs="Arial"/>
+                <w:sz w:val="22"/>
+                <w:szCs w:val="22"/>
+              </w:rPr>
+            </w:pPr>
+            <w:r>
+              <w:rPr>
+                <w:rFonts w:ascii="Arial" w:hAnsi="Arial" w:cs="Arial"/>
+                <w:sz w:val="22"/>
+                <w:szCs w:val="22"/>
+              </w:rPr>
+              <w:drawing>
+                <wp:anchor distT="0" distB="0" distL="114300" distR="114300" simplePos="0" relativeHeight="251664384" behindDoc="0" locked="0" layoutInCell="1" allowOverlap="1" wp14:anchorId="6FDC6D77" wp14:editId="287EF33A">
+                  <wp:simplePos x="0" y="0"/>
+                  <wp:positionH relativeFrom="column">
+                    <wp:posOffset>458470</wp:posOffset>
+                  </wp:positionH>
+                  <wp:positionV relativeFrom="paragraph">
+                    <wp:posOffset>158750</wp:posOffset>
+                  </wp:positionV>
+                  <wp:extent cx="4718050" cy="1321435"/>
+                  <wp:effectExtent l="0" t="0" r="6350" b="0"/>
+                  <wp:wrapSquare wrapText="bothSides"/>
+                  <wp:docPr id="20" name="Imagen 20"/>
+                  <wp:cNvGraphicFramePr>
+                    <a:graphicFrameLocks xmlns:a="http://schemas.openxmlformats.org/drawingml/2006/main" noChangeAspect="1"/>
+                  </wp:cNvGraphicFramePr>
+                  <a:graphic xmlns:a="http://schemas.openxmlformats.org/drawingml/2006/main">
+                    <a:graphicData uri="http://schemas.openxmlformats.org/drawingml/2006/picture">
+                      <pic:pic xmlns:pic="http://schemas.openxmlformats.org/drawingml/2006/picture">
+                        <pic:nvPicPr>
+                          <pic:cNvPr id="1" name=""/>
+                          <pic:cNvPicPr/>
+                        </pic:nvPicPr>
+                        <pic:blipFill>
+                          <a:blip r:embed="rId22">
+                            <a:extLst>
+                              <a:ext uri="{28A0092B-C50C-407E-A947-70E740481C1C}">
+                                <a14:useLocalDpi xmlns:a14="http://schemas.microsoft.com/office/drawing/2010/main" val="0"/>
+                              </a:ext>
+                            </a:extLst>
+                          </a:blip>
+                          <a:stretch>
+                            <a:fillRect/>
+                          </a:stretch>
+                        </pic:blipFill>
+                        <pic:spPr>
+                          <a:xfrm>
+                            <a:off x="0" y="0"/>
+                            <a:ext cx="4718050" cy="1321435"/>
+                          </a:xfrm>
+                          <a:prstGeom prst="rect">
+                            <a:avLst/>
+                          </a:prstGeom>
+                        </pic:spPr>
+                      </pic:pic>
+                    </a:graphicData>
+                  </a:graphic>
+                  <wp14:sizeRelH relativeFrom="margin">
+                    <wp14:pctWidth>0</wp14:pctWidth>
+                  </wp14:sizeRelH>
+                  <wp14:sizeRelV relativeFrom="margin">
+                    <wp14:pctHeight>0</wp14:pctHeight>
+                  </wp14:sizeRelV>
+                </wp:anchor>
+              </w:drawing>
+            </w:r>
+          </w:p>
+          <w:p>
+            <w:pPr>
+              <w:pStyle w:val="Prrafodelista"/>
+              <w:ind w:left="720"/>
+              <w:rPr>
+                <w:rFonts w:ascii="Arial" w:hAnsi="Arial" w:cs="Arial"/>
+                <w:sz w:val="22"/>
+                <w:szCs w:val="22"/>
+              </w:rPr>
+            </w:pPr>
+          </w:p>
+          <w:p>
+            <w:pPr>
+              <w:pStyle w:val="Prrafodelista"/>
+              <w:ind w:left="720"/>
+              <w:rPr>
+                <w:rFonts w:ascii="Arial" w:hAnsi="Arial" w:cs="Arial"/>
+                <w:sz w:val="22"/>
+                <w:szCs w:val="22"/>
+              </w:rPr>
+            </w:pPr>
+          </w:p>
+          <w:p>
+            <w:pPr>
+              <w:pStyle w:val="Prrafodelista"/>
+              <w:ind w:left="720"/>
+              <w:rPr>
+                <w:rFonts w:ascii="Arial" w:hAnsi="Arial" w:cs="Arial"/>
+                <w:sz w:val="22"/>
+                <w:szCs w:val="22"/>
+              </w:rPr>
+            </w:pPr>
+          </w:p>
+          <w:p>
+            <w:pPr>
+              <w:pStyle w:val="Prrafodelista"/>
+              <w:ind w:left="720"/>
+              <w:rPr>
+                <w:rFonts w:ascii="Arial" w:hAnsi="Arial" w:cs="Arial"/>
+                <w:sz w:val="22"/>
+                <w:szCs w:val="22"/>
+              </w:rPr>
+            </w:pPr>
+          </w:p>
+          <w:p>
+            <w:pPr>
+              <w:pStyle w:val="Prrafodelista"/>
+              <w:ind w:left="720"/>
+              <w:rPr>
+                <w:rFonts w:ascii="Arial" w:hAnsi="Arial" w:cs="Arial"/>
+                <w:sz w:val="22"/>
+                <w:szCs w:val="22"/>
+              </w:rPr>
+            </w:pPr>
+          </w:p>
+          <w:p>
+            <w:pPr>
+              <w:pStyle w:val="Prrafodelista"/>
+              <w:ind w:left="720"/>
+              <w:rPr>
+                <w:rFonts w:ascii="Arial" w:hAnsi="Arial" w:cs="Arial"/>
+                <w:sz w:val="22"/>
+                <w:szCs w:val="22"/>
+              </w:rPr>
+            </w:pPr>
+          </w:p>
+          <w:p>
+            <w:pPr>
+              <w:pStyle w:val="Prrafodelista"/>
+              <w:ind w:left="720"/>
+              <w:rPr>
+                <w:rFonts w:ascii="Arial" w:hAnsi="Arial" w:cs="Arial"/>
+                <w:sz w:val="22"/>
+                <w:szCs w:val="22"/>
+              </w:rPr>
+            </w:pPr>
+          </w:p>
+          <w:p>
+            <w:pPr>
+              <w:pStyle w:val="Prrafodelista"/>
+              <w:ind w:left="720"/>
+              <w:rPr>
+                <w:rFonts w:ascii="Arial" w:hAnsi="Arial" w:cs="Arial"/>
+                <w:sz w:val="22"/>
+                <w:szCs w:val="22"/>
+              </w:rPr>
+            </w:pPr>
+          </w:p>
+          <w:p>
+            <w:pPr>
+              <w:pStyle w:val="Prrafodelista"/>
+              <w:ind w:left="720"/>
+              <w:rPr>
+                <w:rFonts w:ascii="Arial" w:hAnsi="Arial" w:cs="Arial"/>
+                <w:sz w:val="22"/>
+                <w:szCs w:val="22"/>
+              </w:rPr>
+            </w:pPr>
+          </w:p>
+          <w:p>
+            <w:pPr>
+              <w:pStyle w:val="Prrafodelista"/>
+              <w:numPr>
+                <w:ilvl w:val="0"/>
+                <w:numId w:val="37"/>
+              </w:numPr>
+              <w:rPr>
+                <w:rFonts w:ascii="Arial" w:hAnsi="Arial" w:cs="Arial"/>
+                <w:sz w:val="22"/>
+                <w:szCs w:val="22"/>
+              </w:rPr>
+            </w:pPr>
+            <w:r>
+              <w:rPr>
+                <w:rFonts w:ascii="Arial" w:hAnsi="Arial" w:cs="Arial"/>
+                <w:sz w:val="22"/>
+                <w:szCs w:val="22"/>
+              </w:rPr>
+              <w:t xml:space="preserve">Finalmente, la última interfaz, </w:t>
+            </w:r>
+            <w:r>
+              <w:rPr>
+                <w:rFonts w:ascii="Arial" w:hAnsi="Arial" w:cs="Arial"/>
+                <w:b/>
+                <w:bCs/>
+                <w:sz w:val="22"/>
+                <w:szCs w:val="22"/>
+              </w:rPr>
+              <w:t>Acerca de Tienda</w:t>
+            </w:r>
+            <w:r>
+              <w:rPr>
+                <w:rFonts w:ascii="Arial" w:hAnsi="Arial" w:cs="Arial"/>
+                <w:sz w:val="22"/>
+                <w:szCs w:val="22"/>
+              </w:rPr>
+              <w:t>, se encuentra dentro del menú Ayuda. En esta se presenta a los integrantes del equipo</w:t>
+            </w:r>
+            <w:r>
+              <w:rPr>
+                <w:rFonts w:ascii="Arial" w:hAnsi="Arial" w:cs="Arial"/>
+                <w:sz w:val="22"/>
+                <w:szCs w:val="22"/>
+              </w:rPr>
+              <w:t>, además de</w:t>
+            </w:r>
+            <w:r>
+              <w:rPr>
+                <w:rFonts w:ascii="Arial" w:hAnsi="Arial" w:cs="Arial"/>
+                <w:sz w:val="22"/>
+                <w:szCs w:val="22"/>
+              </w:rPr>
+              <w:t xml:space="preserve"> la fecha y el lugar en el que fue desarrollado este programa.</w:t>
+            </w:r>
+          </w:p>
+          <w:p>
+            <w:pPr>
+              <w:pStyle w:val="Prrafodelista"/>
+              <w:ind w:left="720"/>
+              <w:rPr>
+                <w:rFonts w:ascii="Arial" w:hAnsi="Arial" w:cs="Arial"/>
+                <w:sz w:val="22"/>
+                <w:szCs w:val="22"/>
+              </w:rPr>
+            </w:pPr>
+          </w:p>
+          <w:p>
+            <w:pPr>
+              <w:pStyle w:val="Prrafodelista"/>
+              <w:ind w:left="720"/>
+              <w:rPr>
+                <w:rFonts w:ascii="Arial" w:hAnsi="Arial" w:cs="Arial"/>
+                <w:sz w:val="22"/>
+                <w:szCs w:val="22"/>
+              </w:rPr>
+            </w:pPr>
+            <w:r>
+              <w:rPr>
+                <w:rFonts w:ascii="Arial" w:hAnsi="Arial" w:cs="Arial"/>
+                <w:sz w:val="22"/>
+                <w:szCs w:val="22"/>
+              </w:rPr>
+              <w:drawing>
+                <wp:inline distT="0" distB="0" distL="0" distR="0" wp14:anchorId="2B4F1495" wp14:editId="3AC83EBF">
+                  <wp:extent cx="4718050" cy="2939114"/>
+                  <wp:effectExtent l="0" t="0" r="6350" b="0"/>
+                  <wp:docPr id="21" name="Imagen 21"/>
+                  <wp:cNvGraphicFramePr>
+                    <a:graphicFrameLocks xmlns:a="http://schemas.openxmlformats.org/drawingml/2006/main" noChangeAspect="1"/>
+                  </wp:cNvGraphicFramePr>
+                  <a:graphic xmlns:a="http://schemas.openxmlformats.org/drawingml/2006/main">
+                    <a:graphicData uri="http://schemas.openxmlformats.org/drawingml/2006/picture">
+                      <pic:pic xmlns:pic="http://schemas.openxmlformats.org/drawingml/2006/picture">
+                        <pic:nvPicPr>
+                          <pic:cNvPr id="1" name=""/>
+                          <pic:cNvPicPr/>
+                        </pic:nvPicPr>
+                        <pic:blipFill>
+                          <a:blip r:embed="rId23"/>
+                          <a:stretch>
+                            <a:fillRect/>
+                          </a:stretch>
+                        </pic:blipFill>
+                        <pic:spPr>
+                          <a:xfrm>
+                            <a:off x="0" y="0"/>
+                            <a:ext cx="4726363" cy="2944293"/>
+                          </a:xfrm>
+                          <a:prstGeom prst="rect">
+                            <a:avLst/>
+                          </a:prstGeom>
+                        </pic:spPr>
+                      </pic:pic>
+                    </a:graphicData>
+                  </a:graphic>
+                </wp:inline>
+              </w:drawing>
+            </w:r>
           </w:p>
         </w:tc>
         <w:tc>
           <w:tcPr>
-            <w:tcW w:w="844" w:type="dxa"/>
+            <w:tcW w:w="6" w:type="dxa"/>
           </w:tcPr>
           <w:p>
             <w:pPr>
@@ -1061,7 +4168,7 @@
       <w:tr>
         <w:tc>
           <w:tcPr>
-            <w:tcW w:w="7650" w:type="dxa"/>
+            <w:tcW w:w="9064" w:type="dxa"/>
           </w:tcPr>
           <w:p>
             <w:pPr>
@@ -1069,12 +4176,53 @@
               <w:spacing w:before="60" w:after="60"/>
               <w:outlineLvl w:val="3"/>
               <w:rPr>
+                <w:rFonts w:asciiTheme="minorHAnsi" w:hAnsiTheme="minorHAnsi"/>
+                <w:b w:val="0"/>
+                <w:sz w:val="20"/>
+                <w:u w:val="none"/>
+              </w:rPr>
+            </w:pPr>
+          </w:p>
+        </w:tc>
+        <w:tc>
+          <w:tcPr>
+            <w:tcW w:w="6" w:type="dxa"/>
+          </w:tcPr>
+          <w:p>
+            <w:pPr>
+              <w:pStyle w:val="Ttulo4"/>
+              <w:spacing w:before="60" w:after="60"/>
+              <w:jc w:val="right"/>
+              <w:outlineLvl w:val="3"/>
+              <w:rPr>
                 <w:rFonts w:cs="Arial"/>
                 <w:b w:val="0"/>
                 <w:bCs/>
                 <w:sz w:val="22"/>
                 <w:szCs w:val="22"/>
                 <w:u w:val="none"/>
+              </w:rPr>
+            </w:pPr>
+          </w:p>
+        </w:tc>
+      </w:tr>
+      <w:tr>
+        <w:tc>
+          <w:tcPr>
+            <w:tcW w:w="9064" w:type="dxa"/>
+          </w:tcPr>
+          <w:p>
+            <w:pPr>
+              <w:pStyle w:val="Ttulo4"/>
+              <w:spacing w:before="60" w:after="60"/>
+              <w:outlineLvl w:val="3"/>
+              <w:rPr>
+                <w:rStyle w:val="Hipervnculo"/>
+                <w:rFonts w:cs="Arial"/>
+                <w:b w:val="0"/>
+                <w:bCs/>
+                <w:sz w:val="22"/>
+                <w:szCs w:val="22"/>
               </w:rPr>
             </w:pPr>
             <w:hyperlink w:anchor="_Entregables" w:history="1">
@@ -1102,6 +4250,8 @@
               </w:r>
             </w:hyperlink>
           </w:p>
+          <w:p/>
+          <w:p/>
           <w:p>
             <w:pPr>
               <w:rPr>
@@ -1114,7 +4264,7 @@
         </w:tc>
         <w:tc>
           <w:tcPr>
-            <w:tcW w:w="844" w:type="dxa"/>
+            <w:tcW w:w="6" w:type="dxa"/>
           </w:tcPr>
           <w:p>
             <w:pPr>
@@ -1137,7 +4287,7 @@
       <w:tr>
         <w:tc>
           <w:tcPr>
-            <w:tcW w:w="7650" w:type="dxa"/>
+            <w:tcW w:w="9064" w:type="dxa"/>
           </w:tcPr>
           <w:p>
             <w:pPr>
@@ -1179,7 +4329,7 @@
         </w:tc>
         <w:tc>
           <w:tcPr>
-            <w:tcW w:w="844" w:type="dxa"/>
+            <w:tcW w:w="6" w:type="dxa"/>
           </w:tcPr>
           <w:p>
             <w:pPr>
@@ -1202,7 +4352,7 @@
       <w:tr>
         <w:tc>
           <w:tcPr>
-            <w:tcW w:w="7650" w:type="dxa"/>
+            <w:tcW w:w="9064" w:type="dxa"/>
           </w:tcPr>
           <w:p>
             <w:pPr>
@@ -1244,7 +4394,7 @@
         </w:tc>
         <w:tc>
           <w:tcPr>
-            <w:tcW w:w="844" w:type="dxa"/>
+            <w:tcW w:w="6" w:type="dxa"/>
           </w:tcPr>
           <w:p>
             <w:pPr>
@@ -1267,7 +4417,7 @@
       <w:tr>
         <w:tc>
           <w:tcPr>
-            <w:tcW w:w="7650" w:type="dxa"/>
+            <w:tcW w:w="9064" w:type="dxa"/>
           </w:tcPr>
           <w:p>
             <w:pPr>
@@ -1300,7 +4450,7 @@
         </w:tc>
         <w:tc>
           <w:tcPr>
-            <w:tcW w:w="844" w:type="dxa"/>
+            <w:tcW w:w="6" w:type="dxa"/>
           </w:tcPr>
           <w:p>
             <w:pPr>
@@ -1668,7 +4818,7 @@
       </w:pPr>
     </w:p>
     <w:sectPr>
-      <w:headerReference w:type="default" r:id="rId9"/>
+      <w:headerReference w:type="default" r:id="rId24"/>
       <w:pgSz w:w="11906" w:h="16838"/>
       <w:pgMar w:top="1701" w:right="1418" w:bottom="1701" w:left="1418" w:header="709" w:footer="709" w:gutter="0"/>
       <w:pgBorders w:display="firstPage" w:offsetFrom="page">
@@ -2177,6 +5327,119 @@
     </w:lvl>
   </w:abstractNum>
   <w:abstractNum w:abstractNumId="3" w15:restartNumberingAfterBreak="0">
+    <w:nsid w:val="0DF1776B"/>
+    <w:multiLevelType w:val="hybridMultilevel"/>
+    <w:tmpl w:val="E49843CA"/>
+    <w:lvl w:ilvl="0" w:tplc="E77051CE">
+      <w:start w:val="2"/>
+      <w:numFmt w:val="bullet"/>
+      <w:lvlText w:val="-"/>
+      <w:lvlJc w:val="left"/>
+      <w:pPr>
+        <w:ind w:left="1080" w:hanging="360"/>
+      </w:pPr>
+      <w:rPr>
+        <w:rFonts w:ascii="Arial" w:eastAsia="Times New Roman" w:hAnsi="Arial" w:cs="Arial" w:hint="default"/>
+      </w:rPr>
+    </w:lvl>
+    <w:lvl w:ilvl="1" w:tplc="280A0003" w:tentative="1">
+      <w:start w:val="1"/>
+      <w:numFmt w:val="bullet"/>
+      <w:lvlText w:val="o"/>
+      <w:lvlJc w:val="left"/>
+      <w:pPr>
+        <w:ind w:left="1800" w:hanging="360"/>
+      </w:pPr>
+      <w:rPr>
+        <w:rFonts w:ascii="Courier New" w:hAnsi="Courier New" w:cs="Courier New" w:hint="default"/>
+      </w:rPr>
+    </w:lvl>
+    <w:lvl w:ilvl="2" w:tplc="280A0005" w:tentative="1">
+      <w:start w:val="1"/>
+      <w:numFmt w:val="bullet"/>
+      <w:lvlText w:val=""/>
+      <w:lvlJc w:val="left"/>
+      <w:pPr>
+        <w:ind w:left="2520" w:hanging="360"/>
+      </w:pPr>
+      <w:rPr>
+        <w:rFonts w:ascii="Wingdings" w:hAnsi="Wingdings" w:hint="default"/>
+      </w:rPr>
+    </w:lvl>
+    <w:lvl w:ilvl="3" w:tplc="280A0001" w:tentative="1">
+      <w:start w:val="1"/>
+      <w:numFmt w:val="bullet"/>
+      <w:lvlText w:val=""/>
+      <w:lvlJc w:val="left"/>
+      <w:pPr>
+        <w:ind w:left="3240" w:hanging="360"/>
+      </w:pPr>
+      <w:rPr>
+        <w:rFonts w:ascii="Symbol" w:hAnsi="Symbol" w:hint="default"/>
+      </w:rPr>
+    </w:lvl>
+    <w:lvl w:ilvl="4" w:tplc="280A0003" w:tentative="1">
+      <w:start w:val="1"/>
+      <w:numFmt w:val="bullet"/>
+      <w:lvlText w:val="o"/>
+      <w:lvlJc w:val="left"/>
+      <w:pPr>
+        <w:ind w:left="3960" w:hanging="360"/>
+      </w:pPr>
+      <w:rPr>
+        <w:rFonts w:ascii="Courier New" w:hAnsi="Courier New" w:cs="Courier New" w:hint="default"/>
+      </w:rPr>
+    </w:lvl>
+    <w:lvl w:ilvl="5" w:tplc="280A0005" w:tentative="1">
+      <w:start w:val="1"/>
+      <w:numFmt w:val="bullet"/>
+      <w:lvlText w:val=""/>
+      <w:lvlJc w:val="left"/>
+      <w:pPr>
+        <w:ind w:left="4680" w:hanging="360"/>
+      </w:pPr>
+      <w:rPr>
+        <w:rFonts w:ascii="Wingdings" w:hAnsi="Wingdings" w:hint="default"/>
+      </w:rPr>
+    </w:lvl>
+    <w:lvl w:ilvl="6" w:tplc="280A0001" w:tentative="1">
+      <w:start w:val="1"/>
+      <w:numFmt w:val="bullet"/>
+      <w:lvlText w:val=""/>
+      <w:lvlJc w:val="left"/>
+      <w:pPr>
+        <w:ind w:left="5400" w:hanging="360"/>
+      </w:pPr>
+      <w:rPr>
+        <w:rFonts w:ascii="Symbol" w:hAnsi="Symbol" w:hint="default"/>
+      </w:rPr>
+    </w:lvl>
+    <w:lvl w:ilvl="7" w:tplc="280A0003" w:tentative="1">
+      <w:start w:val="1"/>
+      <w:numFmt w:val="bullet"/>
+      <w:lvlText w:val="o"/>
+      <w:lvlJc w:val="left"/>
+      <w:pPr>
+        <w:ind w:left="6120" w:hanging="360"/>
+      </w:pPr>
+      <w:rPr>
+        <w:rFonts w:ascii="Courier New" w:hAnsi="Courier New" w:cs="Courier New" w:hint="default"/>
+      </w:rPr>
+    </w:lvl>
+    <w:lvl w:ilvl="8" w:tplc="280A0005" w:tentative="1">
+      <w:start w:val="1"/>
+      <w:numFmt w:val="bullet"/>
+      <w:lvlText w:val=""/>
+      <w:lvlJc w:val="left"/>
+      <w:pPr>
+        <w:ind w:left="6840" w:hanging="360"/>
+      </w:pPr>
+      <w:rPr>
+        <w:rFonts w:ascii="Wingdings" w:hAnsi="Wingdings" w:hint="default"/>
+      </w:rPr>
+    </w:lvl>
+  </w:abstractNum>
+  <w:abstractNum w:abstractNumId="4" w15:restartNumberingAfterBreak="0">
     <w:nsid w:val="178E6326"/>
     <w:multiLevelType w:val="hybridMultilevel"/>
     <w:tmpl w:val="CD143680"/>
@@ -2301,7 +5564,7 @@
       </w:pPr>
     </w:lvl>
   </w:abstractNum>
-  <w:abstractNum w:abstractNumId="4" w15:restartNumberingAfterBreak="0">
+  <w:abstractNum w:abstractNumId="5" w15:restartNumberingAfterBreak="0">
     <w:nsid w:val="1DB30685"/>
     <w:multiLevelType w:val="hybridMultilevel"/>
     <w:tmpl w:val="6B5C3A96"/>
@@ -2441,7 +5704,7 @@
       </w:rPr>
     </w:lvl>
   </w:abstractNum>
-  <w:abstractNum w:abstractNumId="5" w15:restartNumberingAfterBreak="0">
+  <w:abstractNum w:abstractNumId="6" w15:restartNumberingAfterBreak="0">
     <w:nsid w:val="21BA0A60"/>
     <w:multiLevelType w:val="hybridMultilevel"/>
     <w:tmpl w:val="A1968772"/>
@@ -2553,7 +5816,7 @@
       </w:rPr>
     </w:lvl>
   </w:abstractNum>
-  <w:abstractNum w:abstractNumId="6" w15:restartNumberingAfterBreak="0">
+  <w:abstractNum w:abstractNumId="7" w15:restartNumberingAfterBreak="0">
     <w:nsid w:val="27675891"/>
     <w:multiLevelType w:val="hybridMultilevel"/>
     <w:tmpl w:val="5F14F684"/>
@@ -2666,7 +5929,93 @@
       </w:rPr>
     </w:lvl>
   </w:abstractNum>
-  <w:abstractNum w:abstractNumId="7" w15:restartNumberingAfterBreak="0">
+  <w:abstractNum w:abstractNumId="8" w15:restartNumberingAfterBreak="0">
+    <w:nsid w:val="2D6E020B"/>
+    <w:multiLevelType w:val="hybridMultilevel"/>
+    <w:tmpl w:val="357EA4FE"/>
+    <w:lvl w:ilvl="0" w:tplc="280A0017">
+      <w:start w:val="1"/>
+      <w:numFmt w:val="lowerLetter"/>
+      <w:lvlText w:val="%1)"/>
+      <w:lvlJc w:val="left"/>
+      <w:pPr>
+        <w:ind w:left="1440" w:hanging="360"/>
+      </w:pPr>
+    </w:lvl>
+    <w:lvl w:ilvl="1" w:tplc="280A0019" w:tentative="1">
+      <w:start w:val="1"/>
+      <w:numFmt w:val="lowerLetter"/>
+      <w:lvlText w:val="%2."/>
+      <w:lvlJc w:val="left"/>
+      <w:pPr>
+        <w:ind w:left="2160" w:hanging="360"/>
+      </w:pPr>
+    </w:lvl>
+    <w:lvl w:ilvl="2" w:tplc="280A001B" w:tentative="1">
+      <w:start w:val="1"/>
+      <w:numFmt w:val="lowerRoman"/>
+      <w:lvlText w:val="%3."/>
+      <w:lvlJc w:val="right"/>
+      <w:pPr>
+        <w:ind w:left="2880" w:hanging="180"/>
+      </w:pPr>
+    </w:lvl>
+    <w:lvl w:ilvl="3" w:tplc="280A000F" w:tentative="1">
+      <w:start w:val="1"/>
+      <w:numFmt w:val="decimal"/>
+      <w:lvlText w:val="%4."/>
+      <w:lvlJc w:val="left"/>
+      <w:pPr>
+        <w:ind w:left="3600" w:hanging="360"/>
+      </w:pPr>
+    </w:lvl>
+    <w:lvl w:ilvl="4" w:tplc="280A0019" w:tentative="1">
+      <w:start w:val="1"/>
+      <w:numFmt w:val="lowerLetter"/>
+      <w:lvlText w:val="%5."/>
+      <w:lvlJc w:val="left"/>
+      <w:pPr>
+        <w:ind w:left="4320" w:hanging="360"/>
+      </w:pPr>
+    </w:lvl>
+    <w:lvl w:ilvl="5" w:tplc="280A001B" w:tentative="1">
+      <w:start w:val="1"/>
+      <w:numFmt w:val="lowerRoman"/>
+      <w:lvlText w:val="%6."/>
+      <w:lvlJc w:val="right"/>
+      <w:pPr>
+        <w:ind w:left="5040" w:hanging="180"/>
+      </w:pPr>
+    </w:lvl>
+    <w:lvl w:ilvl="6" w:tplc="280A000F" w:tentative="1">
+      <w:start w:val="1"/>
+      <w:numFmt w:val="decimal"/>
+      <w:lvlText w:val="%7."/>
+      <w:lvlJc w:val="left"/>
+      <w:pPr>
+        <w:ind w:left="5760" w:hanging="360"/>
+      </w:pPr>
+    </w:lvl>
+    <w:lvl w:ilvl="7" w:tplc="280A0019" w:tentative="1">
+      <w:start w:val="1"/>
+      <w:numFmt w:val="lowerLetter"/>
+      <w:lvlText w:val="%8."/>
+      <w:lvlJc w:val="left"/>
+      <w:pPr>
+        <w:ind w:left="6480" w:hanging="360"/>
+      </w:pPr>
+    </w:lvl>
+    <w:lvl w:ilvl="8" w:tplc="280A001B" w:tentative="1">
+      <w:start w:val="1"/>
+      <w:numFmt w:val="lowerRoman"/>
+      <w:lvlText w:val="%9."/>
+      <w:lvlJc w:val="right"/>
+      <w:pPr>
+        <w:ind w:left="7200" w:hanging="180"/>
+      </w:pPr>
+    </w:lvl>
+  </w:abstractNum>
+  <w:abstractNum w:abstractNumId="9" w15:restartNumberingAfterBreak="0">
     <w:nsid w:val="30031A8D"/>
     <w:multiLevelType w:val="hybridMultilevel"/>
     <w:tmpl w:val="0FD4ACDA"/>
@@ -2791,7 +6140,7 @@
       </w:pPr>
     </w:lvl>
   </w:abstractNum>
-  <w:abstractNum w:abstractNumId="8" w15:restartNumberingAfterBreak="0">
+  <w:abstractNum w:abstractNumId="10" w15:restartNumberingAfterBreak="0">
     <w:nsid w:val="30433EE9"/>
     <w:multiLevelType w:val="hybridMultilevel"/>
     <w:tmpl w:val="9C68BF58"/>
@@ -2904,7 +6253,7 @@
       </w:rPr>
     </w:lvl>
   </w:abstractNum>
-  <w:abstractNum w:abstractNumId="9" w15:restartNumberingAfterBreak="0">
+  <w:abstractNum w:abstractNumId="11" w15:restartNumberingAfterBreak="0">
     <w:nsid w:val="30A96EC8"/>
     <w:multiLevelType w:val="hybridMultilevel"/>
     <w:tmpl w:val="420666D2"/>
@@ -3017,7 +6366,7 @@
       </w:rPr>
     </w:lvl>
   </w:abstractNum>
-  <w:abstractNum w:abstractNumId="10" w15:restartNumberingAfterBreak="0">
+  <w:abstractNum w:abstractNumId="12" w15:restartNumberingAfterBreak="0">
     <w:nsid w:val="31D91C94"/>
     <w:multiLevelType w:val="hybridMultilevel"/>
     <w:tmpl w:val="12EAF9DE"/>
@@ -3130,7 +6479,7 @@
       </w:rPr>
     </w:lvl>
   </w:abstractNum>
-  <w:abstractNum w:abstractNumId="11" w15:restartNumberingAfterBreak="0">
+  <w:abstractNum w:abstractNumId="13" w15:restartNumberingAfterBreak="0">
     <w:nsid w:val="3BF911AE"/>
     <w:multiLevelType w:val="hybridMultilevel"/>
     <w:tmpl w:val="38EE9538"/>
@@ -3243,7 +6592,7 @@
       </w:rPr>
     </w:lvl>
   </w:abstractNum>
-  <w:abstractNum w:abstractNumId="12" w15:restartNumberingAfterBreak="0">
+  <w:abstractNum w:abstractNumId="14" w15:restartNumberingAfterBreak="0">
     <w:nsid w:val="3C6F1F2D"/>
     <w:multiLevelType w:val="hybridMultilevel"/>
     <w:tmpl w:val="8E82A982"/>
@@ -3356,7 +6705,7 @@
       </w:rPr>
     </w:lvl>
   </w:abstractNum>
-  <w:abstractNum w:abstractNumId="13" w15:restartNumberingAfterBreak="0">
+  <w:abstractNum w:abstractNumId="15" w15:restartNumberingAfterBreak="0">
     <w:nsid w:val="416045F4"/>
     <w:multiLevelType w:val="hybridMultilevel"/>
     <w:tmpl w:val="AD5C23B8"/>
@@ -3469,7 +6818,7 @@
       </w:rPr>
     </w:lvl>
   </w:abstractNum>
-  <w:abstractNum w:abstractNumId="14" w15:restartNumberingAfterBreak="0">
+  <w:abstractNum w:abstractNumId="16" w15:restartNumberingAfterBreak="0">
     <w:nsid w:val="422B2406"/>
     <w:multiLevelType w:val="hybridMultilevel"/>
     <w:tmpl w:val="40686B08"/>
@@ -3582,7 +6931,7 @@
       </w:rPr>
     </w:lvl>
   </w:abstractNum>
-  <w:abstractNum w:abstractNumId="15" w15:restartNumberingAfterBreak="0">
+  <w:abstractNum w:abstractNumId="17" w15:restartNumberingAfterBreak="0">
     <w:nsid w:val="448024D2"/>
     <w:multiLevelType w:val="hybridMultilevel"/>
     <w:tmpl w:val="AC547E56"/>
@@ -3722,7 +7071,7 @@
       </w:rPr>
     </w:lvl>
   </w:abstractNum>
-  <w:abstractNum w:abstractNumId="16" w15:restartNumberingAfterBreak="0">
+  <w:abstractNum w:abstractNumId="18" w15:restartNumberingAfterBreak="0">
     <w:nsid w:val="4D5167F6"/>
     <w:multiLevelType w:val="hybridMultilevel"/>
     <w:tmpl w:val="2E28399C"/>
@@ -3862,7 +7211,7 @@
       </w:rPr>
     </w:lvl>
   </w:abstractNum>
-  <w:abstractNum w:abstractNumId="17" w15:restartNumberingAfterBreak="0">
+  <w:abstractNum w:abstractNumId="19" w15:restartNumberingAfterBreak="0">
     <w:nsid w:val="53FD4F30"/>
     <w:multiLevelType w:val="hybridMultilevel"/>
     <w:tmpl w:val="55F060C2"/>
@@ -3975,7 +7324,7 @@
       </w:rPr>
     </w:lvl>
   </w:abstractNum>
-  <w:abstractNum w:abstractNumId="18" w15:restartNumberingAfterBreak="0">
+  <w:abstractNum w:abstractNumId="20" w15:restartNumberingAfterBreak="0">
     <w:nsid w:val="545E69CA"/>
     <w:multiLevelType w:val="hybridMultilevel"/>
     <w:tmpl w:val="7402ED9C"/>
@@ -4091,7 +7440,7 @@
       </w:rPr>
     </w:lvl>
   </w:abstractNum>
-  <w:abstractNum w:abstractNumId="19" w15:restartNumberingAfterBreak="0">
+  <w:abstractNum w:abstractNumId="21" w15:restartNumberingAfterBreak="0">
     <w:nsid w:val="579E1C0C"/>
     <w:multiLevelType w:val="hybridMultilevel"/>
     <w:tmpl w:val="AAD6759C"/>
@@ -4204,7 +7553,7 @@
       </w:rPr>
     </w:lvl>
   </w:abstractNum>
-  <w:abstractNum w:abstractNumId="20" w15:restartNumberingAfterBreak="0">
+  <w:abstractNum w:abstractNumId="22" w15:restartNumberingAfterBreak="0">
     <w:nsid w:val="5C100E54"/>
     <w:multiLevelType w:val="hybridMultilevel"/>
     <w:tmpl w:val="A66C123C"/>
@@ -4317,7 +7666,7 @@
       </w:rPr>
     </w:lvl>
   </w:abstractNum>
-  <w:abstractNum w:abstractNumId="21" w15:restartNumberingAfterBreak="0">
+  <w:abstractNum w:abstractNumId="23" w15:restartNumberingAfterBreak="0">
     <w:nsid w:val="5F371725"/>
     <w:multiLevelType w:val="hybridMultilevel"/>
     <w:tmpl w:val="42F4D8A6"/>
@@ -4430,7 +7779,7 @@
       </w:rPr>
     </w:lvl>
   </w:abstractNum>
-  <w:abstractNum w:abstractNumId="22" w15:restartNumberingAfterBreak="0">
+  <w:abstractNum w:abstractNumId="24" w15:restartNumberingAfterBreak="0">
     <w:nsid w:val="64B53DA8"/>
     <w:multiLevelType w:val="hybridMultilevel"/>
     <w:tmpl w:val="E41C82A2"/>
@@ -4570,7 +7919,96 @@
       </w:rPr>
     </w:lvl>
   </w:abstractNum>
-  <w:abstractNum w:abstractNumId="23" w15:restartNumberingAfterBreak="0">
+  <w:abstractNum w:abstractNumId="25" w15:restartNumberingAfterBreak="0">
+    <w:nsid w:val="66730E28"/>
+    <w:multiLevelType w:val="hybridMultilevel"/>
+    <w:tmpl w:val="A9F216FC"/>
+    <w:lvl w:ilvl="0" w:tplc="280A0019">
+      <w:start w:val="1"/>
+      <w:numFmt w:val="lowerLetter"/>
+      <w:lvlText w:val="%1."/>
+      <w:lvlJc w:val="left"/>
+      <w:pPr>
+        <w:ind w:left="720" w:hanging="360"/>
+      </w:pPr>
+      <w:rPr>
+        <w:rFonts w:hint="default"/>
+      </w:rPr>
+    </w:lvl>
+    <w:lvl w:ilvl="1" w:tplc="280A0019" w:tentative="1">
+      <w:start w:val="1"/>
+      <w:numFmt w:val="lowerLetter"/>
+      <w:lvlText w:val="%2."/>
+      <w:lvlJc w:val="left"/>
+      <w:pPr>
+        <w:ind w:left="1440" w:hanging="360"/>
+      </w:pPr>
+    </w:lvl>
+    <w:lvl w:ilvl="2" w:tplc="280A001B" w:tentative="1">
+      <w:start w:val="1"/>
+      <w:numFmt w:val="lowerRoman"/>
+      <w:lvlText w:val="%3."/>
+      <w:lvlJc w:val="right"/>
+      <w:pPr>
+        <w:ind w:left="2160" w:hanging="180"/>
+      </w:pPr>
+    </w:lvl>
+    <w:lvl w:ilvl="3" w:tplc="280A000F" w:tentative="1">
+      <w:start w:val="1"/>
+      <w:numFmt w:val="decimal"/>
+      <w:lvlText w:val="%4."/>
+      <w:lvlJc w:val="left"/>
+      <w:pPr>
+        <w:ind w:left="2880" w:hanging="360"/>
+      </w:pPr>
+    </w:lvl>
+    <w:lvl w:ilvl="4" w:tplc="280A0019" w:tentative="1">
+      <w:start w:val="1"/>
+      <w:numFmt w:val="lowerLetter"/>
+      <w:lvlText w:val="%5."/>
+      <w:lvlJc w:val="left"/>
+      <w:pPr>
+        <w:ind w:left="3600" w:hanging="360"/>
+      </w:pPr>
+    </w:lvl>
+    <w:lvl w:ilvl="5" w:tplc="280A001B" w:tentative="1">
+      <w:start w:val="1"/>
+      <w:numFmt w:val="lowerRoman"/>
+      <w:lvlText w:val="%6."/>
+      <w:lvlJc w:val="right"/>
+      <w:pPr>
+        <w:ind w:left="4320" w:hanging="180"/>
+      </w:pPr>
+    </w:lvl>
+    <w:lvl w:ilvl="6" w:tplc="280A000F" w:tentative="1">
+      <w:start w:val="1"/>
+      <w:numFmt w:val="decimal"/>
+      <w:lvlText w:val="%7."/>
+      <w:lvlJc w:val="left"/>
+      <w:pPr>
+        <w:ind w:left="5040" w:hanging="360"/>
+      </w:pPr>
+    </w:lvl>
+    <w:lvl w:ilvl="7" w:tplc="280A0019" w:tentative="1">
+      <w:start w:val="1"/>
+      <w:numFmt w:val="lowerLetter"/>
+      <w:lvlText w:val="%8."/>
+      <w:lvlJc w:val="left"/>
+      <w:pPr>
+        <w:ind w:left="5760" w:hanging="360"/>
+      </w:pPr>
+    </w:lvl>
+    <w:lvl w:ilvl="8" w:tplc="280A001B" w:tentative="1">
+      <w:start w:val="1"/>
+      <w:numFmt w:val="lowerRoman"/>
+      <w:lvlText w:val="%9."/>
+      <w:lvlJc w:val="right"/>
+      <w:pPr>
+        <w:ind w:left="6480" w:hanging="180"/>
+      </w:pPr>
+    </w:lvl>
+  </w:abstractNum>
+  <w:abstractNum w:abstractNumId="26" w15:restartNumberingAfterBreak="0">
     <w:nsid w:val="6B7D7517"/>
     <w:multiLevelType w:val="hybridMultilevel"/>
     <w:tmpl w:val="11B81C38"/>
@@ -4710,7 +8148,7 @@
       </w:rPr>
     </w:lvl>
   </w:abstractNum>
-  <w:abstractNum w:abstractNumId="24" w15:restartNumberingAfterBreak="0">
+  <w:abstractNum w:abstractNumId="27" w15:restartNumberingAfterBreak="0">
     <w:nsid w:val="6BEE537F"/>
     <w:multiLevelType w:val="hybridMultilevel"/>
     <w:tmpl w:val="3D2C32A6"/>
@@ -4823,7 +8261,7 @@
       </w:rPr>
     </w:lvl>
   </w:abstractNum>
-  <w:abstractNum w:abstractNumId="25" w15:restartNumberingAfterBreak="0">
+  <w:abstractNum w:abstractNumId="28" w15:restartNumberingAfterBreak="0">
     <w:nsid w:val="6C96008D"/>
     <w:multiLevelType w:val="hybridMultilevel"/>
     <w:tmpl w:val="8C0AC672"/>
@@ -4935,7 +8373,7 @@
       </w:rPr>
     </w:lvl>
   </w:abstractNum>
-  <w:abstractNum w:abstractNumId="26" w15:restartNumberingAfterBreak="0">
+  <w:abstractNum w:abstractNumId="29" w15:restartNumberingAfterBreak="0">
     <w:nsid w:val="6CA96F38"/>
     <w:multiLevelType w:val="hybridMultilevel"/>
     <w:tmpl w:val="423661B2"/>
@@ -5048,7 +8486,96 @@
       </w:rPr>
     </w:lvl>
   </w:abstractNum>
-  <w:abstractNum w:abstractNumId="27" w15:restartNumberingAfterBreak="0">
+  <w:abstractNum w:abstractNumId="30" w15:restartNumberingAfterBreak="0">
+    <w:nsid w:val="6F056E4B"/>
+    <w:multiLevelType w:val="hybridMultilevel"/>
+    <w:tmpl w:val="CC0EDB8C"/>
+    <w:lvl w:ilvl="0" w:tplc="280A000F">
+      <w:start w:val="1"/>
+      <w:numFmt w:val="decimal"/>
+      <w:lvlText w:val="%1."/>
+      <w:lvlJc w:val="left"/>
+      <w:pPr>
+        <w:ind w:left="720" w:hanging="360"/>
+      </w:pPr>
+      <w:rPr>
+        <w:rFonts w:hint="default"/>
+      </w:rPr>
+    </w:lvl>
+    <w:lvl w:ilvl="1" w:tplc="280A0019" w:tentative="1">
+      <w:start w:val="1"/>
+      <w:numFmt w:val="lowerLetter"/>
+      <w:lvlText w:val="%2."/>
+      <w:lvlJc w:val="left"/>
+      <w:pPr>
+        <w:ind w:left="1440" w:hanging="360"/>
+      </w:pPr>
+    </w:lvl>
+    <w:lvl w:ilvl="2" w:tplc="280A001B" w:tentative="1">
+      <w:start w:val="1"/>
+      <w:numFmt w:val="lowerRoman"/>
+      <w:lvlText w:val="%3."/>
+      <w:lvlJc w:val="right"/>
+      <w:pPr>
+        <w:ind w:left="2160" w:hanging="180"/>
+      </w:pPr>
+    </w:lvl>
+    <w:lvl w:ilvl="3" w:tplc="280A000F" w:tentative="1">
+      <w:start w:val="1"/>
+      <w:numFmt w:val="decimal"/>
+      <w:lvlText w:val="%4."/>
+      <w:lvlJc w:val="left"/>
+      <w:pPr>
+        <w:ind w:left="2880" w:hanging="360"/>
+      </w:pPr>
+    </w:lvl>
+    <w:lvl w:ilvl="4" w:tplc="280A0019" w:tentative="1">
+      <w:start w:val="1"/>
+      <w:numFmt w:val="lowerLetter"/>
+      <w:lvlText w:val="%5."/>
+      <w:lvlJc w:val="left"/>
+      <w:pPr>
+        <w:ind w:left="3600" w:hanging="360"/>
+      </w:pPr>
+    </w:lvl>
+    <w:lvl w:ilvl="5" w:tplc="280A001B" w:tentative="1">
+      <w:start w:val="1"/>
+      <w:numFmt w:val="lowerRoman"/>
+      <w:lvlText w:val="%6."/>
+      <w:lvlJc w:val="right"/>
+      <w:pPr>
+        <w:ind w:left="4320" w:hanging="180"/>
+      </w:pPr>
+    </w:lvl>
+    <w:lvl w:ilvl="6" w:tplc="280A000F" w:tentative="1">
+      <w:start w:val="1"/>
+      <w:numFmt w:val="decimal"/>
+      <w:lvlText w:val="%7."/>
+      <w:lvlJc w:val="left"/>
+      <w:pPr>
+        <w:ind w:left="5040" w:hanging="360"/>
+      </w:pPr>
+    </w:lvl>
+    <w:lvl w:ilvl="7" w:tplc="280A0019" w:tentative="1">
+      <w:start w:val="1"/>
+      <w:numFmt w:val="lowerLetter"/>
+      <w:lvlText w:val="%8."/>
+      <w:lvlJc w:val="left"/>
+      <w:pPr>
+        <w:ind w:left="5760" w:hanging="360"/>
+      </w:pPr>
+    </w:lvl>
+    <w:lvl w:ilvl="8" w:tplc="280A001B" w:tentative="1">
+      <w:start w:val="1"/>
+      <w:numFmt w:val="lowerRoman"/>
+      <w:lvlText w:val="%9."/>
+      <w:lvlJc w:val="right"/>
+      <w:pPr>
+        <w:ind w:left="6480" w:hanging="180"/>
+      </w:pPr>
+    </w:lvl>
+  </w:abstractNum>
+  <w:abstractNum w:abstractNumId="31" w15:restartNumberingAfterBreak="0">
     <w:nsid w:val="73FB365E"/>
     <w:multiLevelType w:val="hybridMultilevel"/>
     <w:tmpl w:val="4CB07A10"/>
@@ -5165,7 +8692,7 @@
       </w:pPr>
     </w:lvl>
   </w:abstractNum>
-  <w:abstractNum w:abstractNumId="28" w15:restartNumberingAfterBreak="0">
+  <w:abstractNum w:abstractNumId="32" w15:restartNumberingAfterBreak="0">
     <w:nsid w:val="74EB3BF3"/>
     <w:multiLevelType w:val="hybridMultilevel"/>
     <w:tmpl w:val="4F7CA90E"/>
@@ -5278,7 +8805,7 @@
       </w:rPr>
     </w:lvl>
   </w:abstractNum>
-  <w:abstractNum w:abstractNumId="29" w15:restartNumberingAfterBreak="0">
+  <w:abstractNum w:abstractNumId="33" w15:restartNumberingAfterBreak="0">
     <w:nsid w:val="7A845F6C"/>
     <w:multiLevelType w:val="hybridMultilevel"/>
     <w:tmpl w:val="6454782C"/>
@@ -5419,7 +8946,7 @@
     </w:lvl>
   </w:abstractNum>
   <w:num w:numId="1" w16cid:durableId="2047942565">
-    <w:abstractNumId w:val="7"/>
+    <w:abstractNumId w:val="9"/>
     <w:lvlOverride w:ilvl="0"/>
     <w:lvlOverride w:ilvl="1"/>
     <w:lvlOverride w:ilvl="2"/>
@@ -5441,40 +8968,40 @@
     </w:lvlOverride>
   </w:num>
   <w:num w:numId="2" w16cid:durableId="431827653">
-    <w:abstractNumId w:val="27"/>
+    <w:abstractNumId w:val="31"/>
   </w:num>
   <w:num w:numId="3" w16cid:durableId="1425807178">
-    <w:abstractNumId w:val="29"/>
+    <w:abstractNumId w:val="33"/>
   </w:num>
   <w:num w:numId="4" w16cid:durableId="1569654864">
+    <w:abstractNumId w:val="5"/>
+  </w:num>
+  <w:num w:numId="5" w16cid:durableId="1908495521">
     <w:abstractNumId w:val="4"/>
   </w:num>
-  <w:num w:numId="5" w16cid:durableId="1908495521">
-    <w:abstractNumId w:val="3"/>
+  <w:num w:numId="6" w16cid:durableId="679352567">
+    <w:abstractNumId w:val="26"/>
   </w:num>
-  <w:num w:numId="6" w16cid:durableId="679352567">
+  <w:num w:numId="7" w16cid:durableId="234046105">
+    <w:abstractNumId w:val="24"/>
+  </w:num>
+  <w:num w:numId="8" w16cid:durableId="2118138719">
+    <w:abstractNumId w:val="18"/>
+  </w:num>
+  <w:num w:numId="9" w16cid:durableId="688724630">
+    <w:abstractNumId w:val="17"/>
+  </w:num>
+  <w:num w:numId="10" w16cid:durableId="1283070100">
+    <w:abstractNumId w:val="19"/>
+  </w:num>
+  <w:num w:numId="11" w16cid:durableId="1270814121">
     <w:abstractNumId w:val="23"/>
   </w:num>
-  <w:num w:numId="7" w16cid:durableId="234046105">
-    <w:abstractNumId w:val="22"/>
-  </w:num>
-  <w:num w:numId="8" w16cid:durableId="2118138719">
-    <w:abstractNumId w:val="16"/>
-  </w:num>
-  <w:num w:numId="9" w16cid:durableId="688724630">
-    <w:abstractNumId w:val="15"/>
-  </w:num>
-  <w:num w:numId="10" w16cid:durableId="1283070100">
-    <w:abstractNumId w:val="17"/>
-  </w:num>
-  <w:num w:numId="11" w16cid:durableId="1270814121">
-    <w:abstractNumId w:val="21"/>
-  </w:num>
   <w:num w:numId="12" w16cid:durableId="1317370171">
-    <w:abstractNumId w:val="10"/>
+    <w:abstractNumId w:val="12"/>
   </w:num>
   <w:num w:numId="13" w16cid:durableId="1790199532">
-    <w:abstractNumId w:val="28"/>
+    <w:abstractNumId w:val="32"/>
   </w:num>
   <w:num w:numId="14" w16cid:durableId="1846895185">
     <w:abstractNumId w:val="0"/>
@@ -5483,67 +9010,79 @@
     <w:abstractNumId w:val="1"/>
   </w:num>
   <w:num w:numId="16" w16cid:durableId="84225522">
+    <w:abstractNumId w:val="22"/>
+  </w:num>
+  <w:num w:numId="17" w16cid:durableId="1638022879">
+    <w:abstractNumId w:val="15"/>
+  </w:num>
+  <w:num w:numId="18" w16cid:durableId="662319561">
+    <w:abstractNumId w:val="14"/>
+  </w:num>
+  <w:num w:numId="19" w16cid:durableId="181549822">
+    <w:abstractNumId w:val="16"/>
+  </w:num>
+  <w:num w:numId="20" w16cid:durableId="1782332725">
     <w:abstractNumId w:val="20"/>
   </w:num>
-  <w:num w:numId="17" w16cid:durableId="1638022879">
-    <w:abstractNumId w:val="13"/>
-  </w:num>
-  <w:num w:numId="18" w16cid:durableId="662319561">
-    <w:abstractNumId w:val="12"/>
-  </w:num>
-  <w:num w:numId="19" w16cid:durableId="181549822">
-    <w:abstractNumId w:val="14"/>
-  </w:num>
-  <w:num w:numId="20" w16cid:durableId="1782332725">
-    <w:abstractNumId w:val="18"/>
-  </w:num>
   <w:num w:numId="21" w16cid:durableId="1967469849">
-    <w:abstractNumId w:val="5"/>
+    <w:abstractNumId w:val="6"/>
   </w:num>
   <w:num w:numId="22" w16cid:durableId="1032027011">
-    <w:abstractNumId w:val="6"/>
+    <w:abstractNumId w:val="7"/>
   </w:num>
   <w:num w:numId="23" w16cid:durableId="1635135520">
-    <w:abstractNumId w:val="8"/>
+    <w:abstractNumId w:val="10"/>
   </w:num>
   <w:num w:numId="24" w16cid:durableId="1102185666">
-    <w:abstractNumId w:val="25"/>
+    <w:abstractNumId w:val="28"/>
   </w:num>
   <w:num w:numId="25" w16cid:durableId="1520778717">
-    <w:abstractNumId w:val="19"/>
+    <w:abstractNumId w:val="21"/>
   </w:num>
   <w:num w:numId="26" w16cid:durableId="229387091">
-    <w:abstractNumId w:val="9"/>
+    <w:abstractNumId w:val="11"/>
   </w:num>
   <w:num w:numId="27" w16cid:durableId="316960168">
     <w:abstractNumId w:val="2"/>
   </w:num>
   <w:num w:numId="28" w16cid:durableId="362480816">
-    <w:abstractNumId w:val="24"/>
+    <w:abstractNumId w:val="27"/>
   </w:num>
   <w:num w:numId="29" w16cid:durableId="1805732769">
-    <w:abstractNumId w:val="7"/>
+    <w:abstractNumId w:val="9"/>
   </w:num>
   <w:num w:numId="30" w16cid:durableId="2142571970">
-    <w:abstractNumId w:val="27"/>
+    <w:abstractNumId w:val="31"/>
   </w:num>
   <w:num w:numId="31" w16cid:durableId="1687902599">
-    <w:abstractNumId w:val="27"/>
+    <w:abstractNumId w:val="31"/>
   </w:num>
   <w:num w:numId="32" w16cid:durableId="835805102">
-    <w:abstractNumId w:val="27"/>
+    <w:abstractNumId w:val="31"/>
   </w:num>
   <w:num w:numId="33" w16cid:durableId="1178010134">
-    <w:abstractNumId w:val="27"/>
+    <w:abstractNumId w:val="31"/>
   </w:num>
   <w:num w:numId="34" w16cid:durableId="313066584">
-    <w:abstractNumId w:val="27"/>
+    <w:abstractNumId w:val="31"/>
   </w:num>
   <w:num w:numId="35" w16cid:durableId="68430500">
-    <w:abstractNumId w:val="26"/>
+    <w:abstractNumId w:val="29"/>
   </w:num>
   <w:num w:numId="36" w16cid:durableId="1085611107">
-    <w:abstractNumId w:val="11"/>
+    <w:abstractNumId w:val="13"/>
+  </w:num>
+  <w:num w:numId="37" w16cid:durableId="1019962847">
+    <w:abstractNumId w:val="30"/>
+  </w:num>
+  <w:num w:numId="38" w16cid:durableId="684139381">
+    <w:abstractNumId w:val="3"/>
+  </w:num>
+  <w:num w:numId="39" w16cid:durableId="1146972292">
+    <w:abstractNumId w:val="25"/>
+  </w:num>
+  <w:num w:numId="40" w16cid:durableId="92286279">
+    <w:abstractNumId w:val="8"/>
   </w:num>
   <w:numIdMacAtCleanup w:val="14"/>
 </w:numbering>

</xml_diff>